<commit_message>
changes to word document Team 5
</commit_message>
<xml_diff>
--- a/docs/team5.docx
+++ b/docs/team5.docx
@@ -1,6 +1,6 @@
 
 <file path=word/document.xml><?xml version="1.0" encoding="utf-8"?>
-<w:document xmlns:wpc="http://schemas.microsoft.com/office/word/2010/wordprocessingCanvas" xmlns:cx="http://schemas.microsoft.com/office/drawing/2014/chartex" xmlns:cx1="http://schemas.microsoft.com/office/drawing/2015/9/8/chartex" xmlns:cx2="http://schemas.microsoft.com/office/drawing/2015/10/21/chartex" xmlns:cx3="http://schemas.microsoft.com/office/drawing/2016/5/9/chartex" xmlns:cx4="http://schemas.microsoft.com/office/drawing/2016/5/10/chartex" xmlns:cx5="http://schemas.microsoft.com/office/drawing/2016/5/11/chartex" xmlns:cx6="http://schemas.microsoft.com/office/drawing/2016/5/12/chartex" xmlns:cx7="http://schemas.microsoft.com/office/drawing/2016/5/13/chartex" xmlns:cx8="http://schemas.microsoft.com/office/drawing/2016/5/14/chartex" xmlns:mc="http://schemas.openxmlformats.org/markup-compatibility/2006" xmlns:aink="http://schemas.microsoft.com/office/drawing/2016/ink" xmlns:am3d="http://schemas.microsoft.com/office/drawing/2017/model3d" xmlns:o="urn:schemas-microsoft-com:office:office" xmlns:r="http://schemas.openxmlformats.org/officeDocument/2006/relationships" xmlns:m="http://schemas.openxmlformats.org/officeDocument/2006/math" xmlns:v="urn:schemas-microsoft-com:vml" xmlns:wp14="http://schemas.microsoft.com/office/word/2010/wordprocessingDrawing" xmlns:wp="http://schemas.openxmlformats.org/drawingml/2006/wordprocessingDrawing" xmlns:w10="urn:schemas-microsoft-com:office:word" xmlns:w="http://schemas.openxmlformats.org/wordprocessingml/2006/main" xmlns:w14="http://schemas.microsoft.com/office/word/2010/wordml" xmlns:w15="http://schemas.microsoft.com/office/word/2012/wordml" xmlns:w16cex="http://schemas.microsoft.com/office/word/2018/wordml/cex" xmlns:w16cid="http://schemas.microsoft.com/office/word/2016/wordml/cid" xmlns:w16="http://schemas.microsoft.com/office/word/2018/wordml" xmlns:w16sdtdh="http://schemas.microsoft.com/office/word/2020/wordml/sdtdatahash" xmlns:w16se="http://schemas.microsoft.com/office/word/2015/wordml/symex" xmlns:wpg="http://schemas.microsoft.com/office/word/2010/wordprocessingGroup" xmlns:wpi="http://schemas.microsoft.com/office/word/2010/wordprocessingInk" xmlns:wne="http://schemas.microsoft.com/office/word/2006/wordml" xmlns:wps="http://schemas.microsoft.com/office/word/2010/wordprocessingShape" mc:Ignorable="w14 w15 w16se w16cid w16 w16cex w16sdtdh wp14">
+<w:document xmlns:wpc="http://schemas.microsoft.com/office/word/2010/wordprocessingCanvas" xmlns:cx="http://schemas.microsoft.com/office/drawing/2014/chartex" xmlns:cx1="http://schemas.microsoft.com/office/drawing/2015/9/8/chartex" xmlns:cx2="http://schemas.microsoft.com/office/drawing/2015/10/21/chartex" xmlns:cx3="http://schemas.microsoft.com/office/drawing/2016/5/9/chartex" xmlns:cx4="http://schemas.microsoft.com/office/drawing/2016/5/10/chartex" xmlns:cx5="http://schemas.microsoft.com/office/drawing/2016/5/11/chartex" xmlns:cx6="http://schemas.microsoft.com/office/drawing/2016/5/12/chartex" xmlns:cx7="http://schemas.microsoft.com/office/drawing/2016/5/13/chartex" xmlns:cx8="http://schemas.microsoft.com/office/drawing/2016/5/14/chartex" xmlns:mc="http://schemas.openxmlformats.org/markup-compatibility/2006" xmlns:aink="http://schemas.microsoft.com/office/drawing/2016/ink" xmlns:am3d="http://schemas.microsoft.com/office/drawing/2017/model3d" xmlns:o="urn:schemas-microsoft-com:office:office" xmlns:r="http://schemas.openxmlformats.org/officeDocument/2006/relationships" xmlns:m="http://schemas.openxmlformats.org/officeDocument/2006/math" xmlns:v="urn:schemas-microsoft-com:vml" xmlns:wp14="http://schemas.microsoft.com/office/word/2010/wordprocessingDrawing" xmlns:wp="http://schemas.openxmlformats.org/drawingml/2006/wordprocessingDrawing" xmlns:w10="urn:schemas-microsoft-com:office:word" xmlns:w="http://schemas.openxmlformats.org/wordprocessingml/2006/main" xmlns:w14="http://schemas.microsoft.com/office/word/2010/wordml" xmlns:w15="http://schemas.microsoft.com/office/word/2012/wordml" xmlns:w16cid="http://schemas.microsoft.com/office/word/2016/wordml/cid" xmlns:w16se="http://schemas.microsoft.com/office/word/2015/wordml/symex" xmlns:wpg="http://schemas.microsoft.com/office/word/2010/wordprocessingGroup" xmlns:wpi="http://schemas.microsoft.com/office/word/2010/wordprocessingInk" xmlns:wne="http://schemas.microsoft.com/office/word/2006/wordml" xmlns:wps="http://schemas.microsoft.com/office/word/2010/wordprocessingShape" mc:Ignorable="w14 w15 w16se w16cid wp14">
   <w:body>
     <w:p>
       <w:pPr>
@@ -65,6 +65,31 @@
         </w:rPr>
         <w:t>Member #2:</w:t>
       </w:r>
+      <w:r>
+        <w:rPr>
+          <w:sz w:val="28"/>
+          <w:szCs w:val="28"/>
+        </w:rPr>
+        <w:t xml:space="preserve"> </w:t>
+      </w:r>
+      <w:proofErr w:type="spellStart"/>
+      <w:r>
+        <w:rPr>
+          <w:sz w:val="28"/>
+          <w:szCs w:val="28"/>
+        </w:rPr>
+        <w:t>Qithi</w:t>
+      </w:r>
+      <w:proofErr w:type="spellEnd"/>
+      <w:r>
+        <w:rPr>
+          <w:sz w:val="28"/>
+          <w:szCs w:val="28"/>
+        </w:rPr>
+        <w:t xml:space="preserve"> YN 221015600</w:t>
+      </w:r>
+      <w:bookmarkStart w:id="0" w:name="_GoBack"/>
+      <w:bookmarkEnd w:id="0"/>
     </w:p>
     <w:p>
       <w:pPr>
@@ -138,13 +163,23 @@
       <w:pPr>
         <w:rPr>
           <w:b/>
-          <w:bCs/>
-          <w:sz w:val="32"/>
-          <w:szCs w:val="32"/>
+          <w:sz w:val="44"/>
+          <w:szCs w:val="44"/>
           <w:u w:val="single"/>
         </w:rPr>
       </w:pPr>
       <w:r>
+        <w:rPr>
+          <w:b/>
+          <w:sz w:val="44"/>
+          <w:szCs w:val="44"/>
+          <w:u w:val="single"/>
+        </w:rPr>
+        <w:t>Output</w:t>
+      </w:r>
+    </w:p>
+    <w:p>
+      <w:pPr>
         <w:rPr>
           <w:b/>
           <w:bCs/>
@@ -152,7 +187,166 @@
           <w:szCs w:val="32"/>
           <w:u w:val="single"/>
         </w:rPr>
-        <w:t>Interface</w:t>
+      </w:pPr>
+    </w:p>
+    <w:p>
+      <w:pPr>
+        <w:pStyle w:val="ListParagraph"/>
+        <w:numPr>
+          <w:ilvl w:val="0"/>
+          <w:numId w:val="2"/>
+        </w:numPr>
+        <w:rPr>
+          <w:sz w:val="24"/>
+          <w:szCs w:val="24"/>
+        </w:rPr>
+      </w:pPr>
+      <w:r>
+        <w:rPr>
+          <w:sz w:val="24"/>
+          <w:szCs w:val="24"/>
+        </w:rPr>
+        <w:t>Remuneration</w:t>
+      </w:r>
+    </w:p>
+    <w:p>
+      <w:pPr>
+        <w:pStyle w:val="ListParagraph"/>
+        <w:numPr>
+          <w:ilvl w:val="0"/>
+          <w:numId w:val="2"/>
+        </w:numPr>
+        <w:rPr>
+          <w:sz w:val="24"/>
+          <w:szCs w:val="24"/>
+        </w:rPr>
+      </w:pPr>
+      <w:r>
+        <w:rPr>
+          <w:sz w:val="24"/>
+          <w:szCs w:val="24"/>
+        </w:rPr>
+        <w:t>Trip fare</w:t>
+      </w:r>
+    </w:p>
+    <w:p>
+      <w:pPr>
+        <w:pStyle w:val="ListParagraph"/>
+        <w:numPr>
+          <w:ilvl w:val="0"/>
+          <w:numId w:val="2"/>
+        </w:numPr>
+        <w:rPr>
+          <w:sz w:val="24"/>
+          <w:szCs w:val="24"/>
+        </w:rPr>
+      </w:pPr>
+      <w:r>
+        <w:rPr>
+          <w:sz w:val="24"/>
+          <w:szCs w:val="24"/>
+        </w:rPr>
+        <w:t>Pass rate</w:t>
+      </w:r>
+    </w:p>
+    <w:p>
+      <w:pPr>
+        <w:pStyle w:val="ListParagraph"/>
+        <w:numPr>
+          <w:ilvl w:val="0"/>
+          <w:numId w:val="2"/>
+        </w:numPr>
+        <w:rPr>
+          <w:sz w:val="24"/>
+          <w:szCs w:val="24"/>
+        </w:rPr>
+      </w:pPr>
+      <w:r>
+        <w:rPr>
+          <w:sz w:val="24"/>
+          <w:szCs w:val="24"/>
+        </w:rPr>
+        <w:t xml:space="preserve">Fail rate </w:t>
+      </w:r>
+    </w:p>
+    <w:p>
+      <w:pPr>
+        <w:pStyle w:val="ListParagraph"/>
+        <w:numPr>
+          <w:ilvl w:val="0"/>
+          <w:numId w:val="2"/>
+        </w:numPr>
+        <w:rPr>
+          <w:sz w:val="24"/>
+          <w:szCs w:val="24"/>
+        </w:rPr>
+      </w:pPr>
+      <w:r>
+        <w:rPr>
+          <w:sz w:val="24"/>
+          <w:szCs w:val="24"/>
+        </w:rPr>
+        <w:t>Male dropout rate</w:t>
+      </w:r>
+    </w:p>
+    <w:p>
+      <w:pPr>
+        <w:pStyle w:val="ListParagraph"/>
+        <w:numPr>
+          <w:ilvl w:val="0"/>
+          <w:numId w:val="2"/>
+        </w:numPr>
+        <w:rPr>
+          <w:sz w:val="24"/>
+          <w:szCs w:val="24"/>
+        </w:rPr>
+      </w:pPr>
+      <w:r>
+        <w:rPr>
+          <w:sz w:val="24"/>
+          <w:szCs w:val="24"/>
+        </w:rPr>
+        <w:t>Female dropout rate</w:t>
+      </w:r>
+    </w:p>
+    <w:p>
+      <w:pPr>
+        <w:pStyle w:val="ListParagraph"/>
+        <w:numPr>
+          <w:ilvl w:val="0"/>
+          <w:numId w:val="2"/>
+        </w:numPr>
+        <w:rPr>
+          <w:sz w:val="24"/>
+          <w:szCs w:val="24"/>
+        </w:rPr>
+      </w:pPr>
+      <w:r>
+        <w:rPr>
+          <w:sz w:val="24"/>
+          <w:szCs w:val="24"/>
+        </w:rPr>
+        <w:t>Literacy rate</w:t>
+      </w:r>
+    </w:p>
+    <w:p>
+      <w:pPr>
+        <w:pStyle w:val="ListParagraph"/>
+        <w:numPr>
+          <w:ilvl w:val="0"/>
+          <w:numId w:val="2"/>
+        </w:numPr>
+        <w:rPr>
+          <w:sz w:val="24"/>
+          <w:szCs w:val="24"/>
+        </w:rPr>
+      </w:pPr>
+      <w:r>
+        <w:rPr>
+          <w:sz w:val="24"/>
+          <w:szCs w:val="24"/>
+        </w:rPr>
+        <w:t>Display of input data</w:t>
       </w:r>
     </w:p>
     <w:p>
@@ -165,7 +359,9 @@
           <w:u w:val="single"/>
         </w:rPr>
       </w:pPr>
-      <w:r>
+    </w:p>
+    <w:p>
+      <w:pPr>
         <w:rPr>
           <w:b/>
           <w:bCs/>
@@ -173,11 +369,8 @@
           <w:szCs w:val="32"/>
           <w:u w:val="single"/>
         </w:rPr>
-        <w:t>Events and Action</w:t>
-      </w:r>
-    </w:p>
-    <w:p>
-      <w:pPr>
+      </w:pPr>
+      <w:r>
         <w:rPr>
           <w:b/>
           <w:bCs/>
@@ -185,8 +378,11 @@
           <w:szCs w:val="32"/>
           <w:u w:val="single"/>
         </w:rPr>
-      </w:pPr>
-      <w:r>
+        <w:t>Interface</w:t>
+      </w:r>
+    </w:p>
+    <w:p>
+      <w:pPr>
         <w:rPr>
           <w:b/>
           <w:bCs/>
@@ -194,11 +390,8 @@
           <w:szCs w:val="32"/>
           <w:u w:val="single"/>
         </w:rPr>
-        <w:t>Variables</w:t>
-      </w:r>
-    </w:p>
-    <w:p>
-      <w:pPr>
+      </w:pPr>
+      <w:r>
         <w:rPr>
           <w:b/>
           <w:bCs/>
@@ -206,8 +399,11 @@
           <w:szCs w:val="32"/>
           <w:u w:val="single"/>
         </w:rPr>
-      </w:pPr>
-      <w:r>
+        <w:t>Events and Action</w:t>
+      </w:r>
+    </w:p>
+    <w:p>
+      <w:pPr>
         <w:rPr>
           <w:b/>
           <w:bCs/>
@@ -215,11 +411,8 @@
           <w:szCs w:val="32"/>
           <w:u w:val="single"/>
         </w:rPr>
-        <w:t>Pseudocode</w:t>
-      </w:r>
-    </w:p>
-    <w:p>
-      <w:pPr>
+      </w:pPr>
+      <w:r>
         <w:rPr>
           <w:b/>
           <w:bCs/>
@@ -227,8 +420,11 @@
           <w:szCs w:val="32"/>
           <w:u w:val="single"/>
         </w:rPr>
-      </w:pPr>
-      <w:r>
+        <w:t>Variables</w:t>
+      </w:r>
+    </w:p>
+    <w:p>
+      <w:pPr>
         <w:rPr>
           <w:b/>
           <w:bCs/>
@@ -236,11 +432,8 @@
           <w:szCs w:val="32"/>
           <w:u w:val="single"/>
         </w:rPr>
-        <w:t>UML</w:t>
-      </w:r>
-    </w:p>
-    <w:p>
-      <w:pPr>
+      </w:pPr>
+      <w:r>
         <w:rPr>
           <w:b/>
           <w:bCs/>
@@ -248,8 +441,11 @@
           <w:szCs w:val="32"/>
           <w:u w:val="single"/>
         </w:rPr>
-      </w:pPr>
-      <w:r>
+        <w:t>Pseudocode</w:t>
+      </w:r>
+    </w:p>
+    <w:p>
+      <w:pPr>
         <w:rPr>
           <w:b/>
           <w:bCs/>
@@ -257,8 +453,1800 @@
           <w:szCs w:val="32"/>
           <w:u w:val="single"/>
         </w:rPr>
+      </w:pPr>
+      <w:r>
+        <w:rPr>
+          <w:b/>
+          <w:bCs/>
+          <w:sz w:val="32"/>
+          <w:szCs w:val="32"/>
+          <w:u w:val="single"/>
+        </w:rPr>
+        <w:t>UML</w:t>
+      </w:r>
+    </w:p>
+    <w:p>
+      <w:pPr>
+        <w:rPr>
+          <w:b/>
+          <w:bCs/>
+          <w:sz w:val="32"/>
+          <w:szCs w:val="32"/>
+          <w:u w:val="single"/>
+        </w:rPr>
+      </w:pPr>
+      <w:r>
+        <w:rPr>
+          <w:b/>
+          <w:bCs/>
+          <w:sz w:val="32"/>
+          <w:szCs w:val="32"/>
+          <w:u w:val="single"/>
+        </w:rPr>
         <w:t>Test data</w:t>
       </w:r>
+    </w:p>
+    <w:p>
+      <w:pPr>
+        <w:rPr>
+          <w:b/>
+          <w:sz w:val="40"/>
+          <w:szCs w:val="40"/>
+          <w:u w:val="single"/>
+        </w:rPr>
+      </w:pPr>
+    </w:p>
+    <w:tbl>
+      <w:tblPr>
+        <w:tblStyle w:val="TableGrid"/>
+        <w:tblW w:w="0" w:type="auto"/>
+        <w:tblLook w:val="04A0" w:firstRow="1" w:lastRow="0" w:firstColumn="1" w:lastColumn="0" w:noHBand="0" w:noVBand="1"/>
+      </w:tblPr>
+      <w:tblGrid>
+        <w:gridCol w:w="4508"/>
+        <w:gridCol w:w="4508"/>
+      </w:tblGrid>
+      <w:tr>
+        <w:tc>
+          <w:tcPr>
+            <w:tcW w:w="9016" w:type="dxa"/>
+            <w:gridSpan w:val="2"/>
+            <w:vAlign w:val="center"/>
+          </w:tcPr>
+          <w:p>
+            <w:pPr>
+              <w:jc w:val="center"/>
+              <w:rPr>
+                <w:sz w:val="24"/>
+                <w:szCs w:val="24"/>
+                <w:lang w:val="en-US"/>
+              </w:rPr>
+            </w:pPr>
+            <w:bookmarkStart w:id="1" w:name="_Hlk84253307"/>
+            <w:r>
+              <w:rPr>
+                <w:sz w:val="24"/>
+                <w:szCs w:val="24"/>
+                <w:lang w:val="en-US"/>
+              </w:rPr>
+              <w:t>Educator class</w:t>
+            </w:r>
+          </w:p>
+        </w:tc>
+      </w:tr>
+      <w:tr>
+        <w:tc>
+          <w:tcPr>
+            <w:tcW w:w="4508" w:type="dxa"/>
+          </w:tcPr>
+          <w:p>
+            <w:pPr>
+              <w:rPr>
+                <w:sz w:val="24"/>
+                <w:szCs w:val="24"/>
+                <w:lang w:val="en-US"/>
+              </w:rPr>
+            </w:pPr>
+            <w:r>
+              <w:rPr>
+                <w:sz w:val="24"/>
+                <w:szCs w:val="24"/>
+                <w:lang w:val="en-US"/>
+              </w:rPr>
+              <w:t>Persons Name</w:t>
+            </w:r>
+          </w:p>
+        </w:tc>
+        <w:tc>
+          <w:tcPr>
+            <w:tcW w:w="4508" w:type="dxa"/>
+          </w:tcPr>
+          <w:p>
+            <w:pPr>
+              <w:rPr>
+                <w:sz w:val="24"/>
+                <w:szCs w:val="24"/>
+                <w:lang w:val="en-US"/>
+              </w:rPr>
+            </w:pPr>
+            <w:r>
+              <w:rPr>
+                <w:sz w:val="24"/>
+                <w:szCs w:val="24"/>
+                <w:lang w:val="en-US"/>
+              </w:rPr>
+              <w:t>Jackie</w:t>
+            </w:r>
+          </w:p>
+        </w:tc>
+      </w:tr>
+      <w:tr>
+        <w:tc>
+          <w:tcPr>
+            <w:tcW w:w="4508" w:type="dxa"/>
+          </w:tcPr>
+          <w:p>
+            <w:pPr>
+              <w:rPr>
+                <w:sz w:val="24"/>
+                <w:szCs w:val="24"/>
+                <w:lang w:val="en-US"/>
+              </w:rPr>
+            </w:pPr>
+            <w:r>
+              <w:rPr>
+                <w:sz w:val="24"/>
+                <w:szCs w:val="24"/>
+                <w:lang w:val="en-US"/>
+              </w:rPr>
+              <w:lastRenderedPageBreak/>
+              <w:t>Persons Gender</w:t>
+            </w:r>
+          </w:p>
+        </w:tc>
+        <w:tc>
+          <w:tcPr>
+            <w:tcW w:w="4508" w:type="dxa"/>
+          </w:tcPr>
+          <w:p>
+            <w:pPr>
+              <w:rPr>
+                <w:sz w:val="24"/>
+                <w:szCs w:val="24"/>
+                <w:lang w:val="en-US"/>
+              </w:rPr>
+            </w:pPr>
+            <w:r>
+              <w:rPr>
+                <w:sz w:val="24"/>
+                <w:szCs w:val="24"/>
+                <w:lang w:val="en-US"/>
+              </w:rPr>
+              <w:t>Female</w:t>
+            </w:r>
+          </w:p>
+        </w:tc>
+      </w:tr>
+      <w:tr>
+        <w:tc>
+          <w:tcPr>
+            <w:tcW w:w="4508" w:type="dxa"/>
+          </w:tcPr>
+          <w:p>
+            <w:pPr>
+              <w:rPr>
+                <w:sz w:val="24"/>
+                <w:szCs w:val="24"/>
+                <w:lang w:val="en-US"/>
+              </w:rPr>
+            </w:pPr>
+            <w:r>
+              <w:rPr>
+                <w:sz w:val="24"/>
+                <w:szCs w:val="24"/>
+                <w:lang w:val="en-US"/>
+              </w:rPr>
+              <w:t>Persons Age</w:t>
+            </w:r>
+          </w:p>
+        </w:tc>
+        <w:tc>
+          <w:tcPr>
+            <w:tcW w:w="4508" w:type="dxa"/>
+          </w:tcPr>
+          <w:p>
+            <w:pPr>
+              <w:rPr>
+                <w:sz w:val="24"/>
+                <w:szCs w:val="24"/>
+                <w:lang w:val="en-US"/>
+              </w:rPr>
+            </w:pPr>
+            <w:r>
+              <w:rPr>
+                <w:sz w:val="24"/>
+                <w:szCs w:val="24"/>
+                <w:lang w:val="en-US"/>
+              </w:rPr>
+              <w:t>30</w:t>
+            </w:r>
+          </w:p>
+        </w:tc>
+      </w:tr>
+      <w:tr>
+        <w:tc>
+          <w:tcPr>
+            <w:tcW w:w="4508" w:type="dxa"/>
+          </w:tcPr>
+          <w:p>
+            <w:pPr>
+              <w:rPr>
+                <w:sz w:val="24"/>
+                <w:szCs w:val="24"/>
+                <w:lang w:val="en-US"/>
+              </w:rPr>
+            </w:pPr>
+            <w:r>
+              <w:rPr>
+                <w:sz w:val="24"/>
+                <w:szCs w:val="24"/>
+                <w:lang w:val="en-US"/>
+              </w:rPr>
+              <w:t>Country of Residence</w:t>
+            </w:r>
+          </w:p>
+        </w:tc>
+        <w:tc>
+          <w:tcPr>
+            <w:tcW w:w="4508" w:type="dxa"/>
+          </w:tcPr>
+          <w:p>
+            <w:pPr>
+              <w:rPr>
+                <w:sz w:val="24"/>
+                <w:szCs w:val="24"/>
+                <w:lang w:val="en-US"/>
+              </w:rPr>
+            </w:pPr>
+            <w:r>
+              <w:rPr>
+                <w:sz w:val="24"/>
+                <w:szCs w:val="24"/>
+                <w:lang w:val="en-US"/>
+              </w:rPr>
+              <w:t>South Africa</w:t>
+            </w:r>
+          </w:p>
+        </w:tc>
+      </w:tr>
+      <w:tr>
+        <w:tc>
+          <w:tcPr>
+            <w:tcW w:w="4508" w:type="dxa"/>
+          </w:tcPr>
+          <w:p>
+            <w:pPr>
+              <w:rPr>
+                <w:sz w:val="24"/>
+                <w:szCs w:val="24"/>
+                <w:lang w:val="en-US"/>
+              </w:rPr>
+            </w:pPr>
+            <w:r>
+              <w:rPr>
+                <w:sz w:val="24"/>
+                <w:szCs w:val="24"/>
+                <w:lang w:val="en-US"/>
+              </w:rPr>
+              <w:t xml:space="preserve">Remuneration </w:t>
+            </w:r>
+          </w:p>
+        </w:tc>
+        <w:tc>
+          <w:tcPr>
+            <w:tcW w:w="4508" w:type="dxa"/>
+          </w:tcPr>
+          <w:p>
+            <w:pPr>
+              <w:rPr>
+                <w:sz w:val="24"/>
+                <w:szCs w:val="24"/>
+                <w:lang w:val="en-US"/>
+              </w:rPr>
+            </w:pPr>
+            <w:r>
+              <w:rPr>
+                <w:sz w:val="24"/>
+                <w:szCs w:val="24"/>
+                <w:lang w:val="en-US"/>
+              </w:rPr>
+              <w:t>20.4</w:t>
+            </w:r>
+          </w:p>
+        </w:tc>
+      </w:tr>
+      <w:tr>
+        <w:tc>
+          <w:tcPr>
+            <w:tcW w:w="4508" w:type="dxa"/>
+          </w:tcPr>
+          <w:p>
+            <w:pPr>
+              <w:rPr>
+                <w:sz w:val="24"/>
+                <w:szCs w:val="24"/>
+                <w:lang w:val="en-US"/>
+              </w:rPr>
+            </w:pPr>
+            <w:r>
+              <w:rPr>
+                <w:sz w:val="24"/>
+                <w:szCs w:val="24"/>
+                <w:lang w:val="en-US"/>
+              </w:rPr>
+              <w:t>Duration</w:t>
+            </w:r>
+          </w:p>
+        </w:tc>
+        <w:tc>
+          <w:tcPr>
+            <w:tcW w:w="4508" w:type="dxa"/>
+          </w:tcPr>
+          <w:p>
+            <w:pPr>
+              <w:rPr>
+                <w:sz w:val="24"/>
+                <w:szCs w:val="24"/>
+                <w:lang w:val="en-US"/>
+              </w:rPr>
+            </w:pPr>
+            <w:r>
+              <w:rPr>
+                <w:sz w:val="24"/>
+                <w:szCs w:val="24"/>
+                <w:lang w:val="en-US"/>
+              </w:rPr>
+              <w:t>6</w:t>
+            </w:r>
+          </w:p>
+        </w:tc>
+      </w:tr>
+      <w:tr>
+        <w:tc>
+          <w:tcPr>
+            <w:tcW w:w="4508" w:type="dxa"/>
+          </w:tcPr>
+          <w:p>
+            <w:pPr>
+              <w:rPr>
+                <w:sz w:val="24"/>
+                <w:szCs w:val="24"/>
+                <w:lang w:val="en-US"/>
+              </w:rPr>
+            </w:pPr>
+            <w:r>
+              <w:rPr>
+                <w:sz w:val="24"/>
+                <w:szCs w:val="24"/>
+                <w:lang w:val="en-US"/>
+              </w:rPr>
+              <w:t>Staff ID</w:t>
+            </w:r>
+          </w:p>
+        </w:tc>
+        <w:tc>
+          <w:tcPr>
+            <w:tcW w:w="4508" w:type="dxa"/>
+          </w:tcPr>
+          <w:p>
+            <w:pPr>
+              <w:rPr>
+                <w:sz w:val="24"/>
+                <w:szCs w:val="24"/>
+                <w:lang w:val="en-US"/>
+              </w:rPr>
+            </w:pPr>
+            <w:r>
+              <w:rPr>
+                <w:sz w:val="24"/>
+                <w:szCs w:val="24"/>
+                <w:lang w:val="en-US"/>
+              </w:rPr>
+              <w:t>175 678 456</w:t>
+            </w:r>
+          </w:p>
+        </w:tc>
+      </w:tr>
+      <w:tr>
+        <w:tc>
+          <w:tcPr>
+            <w:tcW w:w="4508" w:type="dxa"/>
+          </w:tcPr>
+          <w:p>
+            <w:pPr>
+              <w:rPr>
+                <w:sz w:val="24"/>
+                <w:szCs w:val="24"/>
+                <w:lang w:val="en-US"/>
+              </w:rPr>
+            </w:pPr>
+            <w:r>
+              <w:rPr>
+                <w:sz w:val="24"/>
+                <w:szCs w:val="24"/>
+                <w:lang w:val="en-US"/>
+              </w:rPr>
+              <w:t>Work Hours Day</w:t>
+            </w:r>
+          </w:p>
+        </w:tc>
+        <w:tc>
+          <w:tcPr>
+            <w:tcW w:w="4508" w:type="dxa"/>
+          </w:tcPr>
+          <w:p>
+            <w:pPr>
+              <w:rPr>
+                <w:sz w:val="24"/>
+                <w:szCs w:val="24"/>
+                <w:lang w:val="en-US"/>
+              </w:rPr>
+            </w:pPr>
+            <w:r>
+              <w:rPr>
+                <w:sz w:val="24"/>
+                <w:szCs w:val="24"/>
+                <w:lang w:val="en-US"/>
+              </w:rPr>
+              <w:t>7</w:t>
+            </w:r>
+          </w:p>
+        </w:tc>
+      </w:tr>
+      <w:tr>
+        <w:tc>
+          <w:tcPr>
+            <w:tcW w:w="4508" w:type="dxa"/>
+          </w:tcPr>
+          <w:p>
+            <w:pPr>
+              <w:rPr>
+                <w:sz w:val="24"/>
+                <w:szCs w:val="24"/>
+                <w:lang w:val="en-US"/>
+              </w:rPr>
+            </w:pPr>
+            <w:r>
+              <w:rPr>
+                <w:sz w:val="24"/>
+                <w:szCs w:val="24"/>
+                <w:lang w:val="en-US"/>
+              </w:rPr>
+              <w:t xml:space="preserve">Calc Remuneration </w:t>
+            </w:r>
+          </w:p>
+        </w:tc>
+        <w:tc>
+          <w:tcPr>
+            <w:tcW w:w="4508" w:type="dxa"/>
+          </w:tcPr>
+          <w:p>
+            <w:pPr>
+              <w:rPr>
+                <w:sz w:val="24"/>
+                <w:szCs w:val="24"/>
+                <w:lang w:val="en-US"/>
+              </w:rPr>
+            </w:pPr>
+          </w:p>
+        </w:tc>
+      </w:tr>
+      <w:bookmarkEnd w:id="1"/>
+    </w:tbl>
+    <w:p>
+      <w:pPr>
+        <w:rPr>
+          <w:sz w:val="24"/>
+          <w:szCs w:val="24"/>
+        </w:rPr>
+      </w:pPr>
+    </w:p>
+    <w:tbl>
+      <w:tblPr>
+        <w:tblStyle w:val="TableGrid"/>
+        <w:tblW w:w="0" w:type="auto"/>
+        <w:tblLook w:val="04A0" w:firstRow="1" w:lastRow="0" w:firstColumn="1" w:lastColumn="0" w:noHBand="0" w:noVBand="1"/>
+      </w:tblPr>
+      <w:tblGrid>
+        <w:gridCol w:w="4508"/>
+        <w:gridCol w:w="4508"/>
+      </w:tblGrid>
+      <w:tr>
+        <w:tc>
+          <w:tcPr>
+            <w:tcW w:w="9016" w:type="dxa"/>
+            <w:gridSpan w:val="2"/>
+            <w:vAlign w:val="center"/>
+          </w:tcPr>
+          <w:p>
+            <w:pPr>
+              <w:jc w:val="center"/>
+              <w:rPr>
+                <w:sz w:val="24"/>
+                <w:szCs w:val="24"/>
+                <w:lang w:val="en-US"/>
+              </w:rPr>
+            </w:pPr>
+            <w:r>
+              <w:rPr>
+                <w:sz w:val="24"/>
+                <w:szCs w:val="24"/>
+                <w:lang w:val="en-US"/>
+              </w:rPr>
+              <w:t>Student class</w:t>
+            </w:r>
+          </w:p>
+        </w:tc>
+      </w:tr>
+      <w:tr>
+        <w:tc>
+          <w:tcPr>
+            <w:tcW w:w="4508" w:type="dxa"/>
+          </w:tcPr>
+          <w:p>
+            <w:pPr>
+              <w:rPr>
+                <w:sz w:val="24"/>
+                <w:szCs w:val="24"/>
+                <w:lang w:val="en-US"/>
+              </w:rPr>
+            </w:pPr>
+            <w:r>
+              <w:rPr>
+                <w:sz w:val="24"/>
+                <w:szCs w:val="24"/>
+                <w:lang w:val="en-US"/>
+              </w:rPr>
+              <w:t>Persons Name</w:t>
+            </w:r>
+          </w:p>
+        </w:tc>
+        <w:tc>
+          <w:tcPr>
+            <w:tcW w:w="4508" w:type="dxa"/>
+          </w:tcPr>
+          <w:p>
+            <w:pPr>
+              <w:rPr>
+                <w:sz w:val="24"/>
+                <w:szCs w:val="24"/>
+                <w:lang w:val="en-US"/>
+              </w:rPr>
+            </w:pPr>
+            <w:r>
+              <w:rPr>
+                <w:sz w:val="24"/>
+                <w:szCs w:val="24"/>
+                <w:lang w:val="en-US"/>
+              </w:rPr>
+              <w:t>Roman</w:t>
+            </w:r>
+          </w:p>
+        </w:tc>
+      </w:tr>
+      <w:tr>
+        <w:tc>
+          <w:tcPr>
+            <w:tcW w:w="4508" w:type="dxa"/>
+          </w:tcPr>
+          <w:p>
+            <w:pPr>
+              <w:rPr>
+                <w:sz w:val="24"/>
+                <w:szCs w:val="24"/>
+                <w:lang w:val="en-US"/>
+              </w:rPr>
+            </w:pPr>
+            <w:r>
+              <w:rPr>
+                <w:sz w:val="24"/>
+                <w:szCs w:val="24"/>
+                <w:lang w:val="en-US"/>
+              </w:rPr>
+              <w:t>Persons Gender</w:t>
+            </w:r>
+          </w:p>
+        </w:tc>
+        <w:tc>
+          <w:tcPr>
+            <w:tcW w:w="4508" w:type="dxa"/>
+          </w:tcPr>
+          <w:p>
+            <w:pPr>
+              <w:rPr>
+                <w:sz w:val="24"/>
+                <w:szCs w:val="24"/>
+                <w:lang w:val="en-US"/>
+              </w:rPr>
+            </w:pPr>
+            <w:r>
+              <w:rPr>
+                <w:sz w:val="24"/>
+                <w:szCs w:val="24"/>
+                <w:lang w:val="en-US"/>
+              </w:rPr>
+              <w:t>male</w:t>
+            </w:r>
+          </w:p>
+        </w:tc>
+      </w:tr>
+      <w:tr>
+        <w:tc>
+          <w:tcPr>
+            <w:tcW w:w="4508" w:type="dxa"/>
+          </w:tcPr>
+          <w:p>
+            <w:pPr>
+              <w:rPr>
+                <w:sz w:val="24"/>
+                <w:szCs w:val="24"/>
+                <w:lang w:val="en-US"/>
+              </w:rPr>
+            </w:pPr>
+            <w:r>
+              <w:rPr>
+                <w:sz w:val="24"/>
+                <w:szCs w:val="24"/>
+                <w:lang w:val="en-US"/>
+              </w:rPr>
+              <w:t>Persons Age</w:t>
+            </w:r>
+          </w:p>
+        </w:tc>
+        <w:tc>
+          <w:tcPr>
+            <w:tcW w:w="4508" w:type="dxa"/>
+          </w:tcPr>
+          <w:p>
+            <w:pPr>
+              <w:rPr>
+                <w:sz w:val="24"/>
+                <w:szCs w:val="24"/>
+                <w:lang w:val="en-US"/>
+              </w:rPr>
+            </w:pPr>
+            <w:r>
+              <w:rPr>
+                <w:sz w:val="24"/>
+                <w:szCs w:val="24"/>
+                <w:lang w:val="en-US"/>
+              </w:rPr>
+              <w:t>20</w:t>
+            </w:r>
+          </w:p>
+        </w:tc>
+      </w:tr>
+      <w:tr>
+        <w:tc>
+          <w:tcPr>
+            <w:tcW w:w="4508" w:type="dxa"/>
+          </w:tcPr>
+          <w:p>
+            <w:pPr>
+              <w:rPr>
+                <w:sz w:val="24"/>
+                <w:szCs w:val="24"/>
+                <w:lang w:val="en-US"/>
+              </w:rPr>
+            </w:pPr>
+            <w:r>
+              <w:rPr>
+                <w:sz w:val="24"/>
+                <w:szCs w:val="24"/>
+                <w:lang w:val="en-US"/>
+              </w:rPr>
+              <w:t>Country of Residence</w:t>
+            </w:r>
+          </w:p>
+        </w:tc>
+        <w:tc>
+          <w:tcPr>
+            <w:tcW w:w="4508" w:type="dxa"/>
+          </w:tcPr>
+          <w:p>
+            <w:pPr>
+              <w:rPr>
+                <w:sz w:val="24"/>
+                <w:szCs w:val="24"/>
+                <w:lang w:val="en-US"/>
+              </w:rPr>
+            </w:pPr>
+            <w:r>
+              <w:rPr>
+                <w:sz w:val="24"/>
+                <w:szCs w:val="24"/>
+                <w:lang w:val="en-US"/>
+              </w:rPr>
+              <w:t>South Africa</w:t>
+            </w:r>
+          </w:p>
+        </w:tc>
+      </w:tr>
+      <w:tr>
+        <w:tc>
+          <w:tcPr>
+            <w:tcW w:w="4508" w:type="dxa"/>
+          </w:tcPr>
+          <w:p>
+            <w:pPr>
+              <w:rPr>
+                <w:sz w:val="24"/>
+                <w:szCs w:val="24"/>
+                <w:lang w:val="en-US"/>
+              </w:rPr>
+            </w:pPr>
+            <w:r>
+              <w:rPr>
+                <w:sz w:val="24"/>
+                <w:szCs w:val="24"/>
+                <w:lang w:val="en-US"/>
+              </w:rPr>
+              <w:t>Is attending</w:t>
+            </w:r>
+          </w:p>
+        </w:tc>
+        <w:tc>
+          <w:tcPr>
+            <w:tcW w:w="4508" w:type="dxa"/>
+          </w:tcPr>
+          <w:p>
+            <w:pPr>
+              <w:rPr>
+                <w:sz w:val="24"/>
+                <w:szCs w:val="24"/>
+                <w:lang w:val="en-US"/>
+              </w:rPr>
+            </w:pPr>
+            <w:r>
+              <w:rPr>
+                <w:sz w:val="24"/>
+                <w:szCs w:val="24"/>
+                <w:lang w:val="en-US"/>
+              </w:rPr>
+              <w:t>yes</w:t>
+            </w:r>
+          </w:p>
+        </w:tc>
+      </w:tr>
+      <w:tr>
+        <w:tc>
+          <w:tcPr>
+            <w:tcW w:w="4508" w:type="dxa"/>
+          </w:tcPr>
+          <w:p>
+            <w:pPr>
+              <w:rPr>
+                <w:sz w:val="24"/>
+                <w:szCs w:val="24"/>
+                <w:lang w:val="en-US"/>
+              </w:rPr>
+            </w:pPr>
+            <w:r>
+              <w:rPr>
+                <w:sz w:val="24"/>
+                <w:szCs w:val="24"/>
+                <w:lang w:val="en-US"/>
+              </w:rPr>
+              <w:t>Has Passed</w:t>
+            </w:r>
+          </w:p>
+        </w:tc>
+        <w:tc>
+          <w:tcPr>
+            <w:tcW w:w="4508" w:type="dxa"/>
+          </w:tcPr>
+          <w:p>
+            <w:pPr>
+              <w:rPr>
+                <w:sz w:val="24"/>
+                <w:szCs w:val="24"/>
+                <w:lang w:val="en-US"/>
+              </w:rPr>
+            </w:pPr>
+            <w:r>
+              <w:rPr>
+                <w:sz w:val="24"/>
+                <w:szCs w:val="24"/>
+                <w:lang w:val="en-US"/>
+              </w:rPr>
+              <w:t>yes</w:t>
+            </w:r>
+          </w:p>
+        </w:tc>
+      </w:tr>
+      <w:tr>
+        <w:tc>
+          <w:tcPr>
+            <w:tcW w:w="4508" w:type="dxa"/>
+          </w:tcPr>
+          <w:p>
+            <w:pPr>
+              <w:rPr>
+                <w:sz w:val="24"/>
+                <w:szCs w:val="24"/>
+                <w:lang w:val="en-US"/>
+              </w:rPr>
+            </w:pPr>
+            <w:r>
+              <w:rPr>
+                <w:sz w:val="24"/>
+                <w:szCs w:val="24"/>
+                <w:lang w:val="en-US"/>
+              </w:rPr>
+              <w:t>Student ID</w:t>
+            </w:r>
+          </w:p>
+        </w:tc>
+        <w:tc>
+          <w:tcPr>
+            <w:tcW w:w="4508" w:type="dxa"/>
+          </w:tcPr>
+          <w:p>
+            <w:pPr>
+              <w:rPr>
+                <w:sz w:val="24"/>
+                <w:szCs w:val="24"/>
+                <w:lang w:val="en-US"/>
+              </w:rPr>
+            </w:pPr>
+            <w:r>
+              <w:rPr>
+                <w:sz w:val="24"/>
+                <w:szCs w:val="24"/>
+                <w:lang w:val="en-US"/>
+              </w:rPr>
+              <w:t>21 111 7467</w:t>
+            </w:r>
+          </w:p>
+        </w:tc>
+      </w:tr>
+      <w:tr>
+        <w:tc>
+          <w:tcPr>
+            <w:tcW w:w="4508" w:type="dxa"/>
+          </w:tcPr>
+          <w:p>
+            <w:pPr>
+              <w:rPr>
+                <w:sz w:val="24"/>
+                <w:szCs w:val="24"/>
+                <w:lang w:val="en-US"/>
+              </w:rPr>
+            </w:pPr>
+            <w:r>
+              <w:rPr>
+                <w:sz w:val="24"/>
+                <w:szCs w:val="24"/>
+                <w:lang w:val="en-US"/>
+              </w:rPr>
+              <w:t>Transport Needed</w:t>
+            </w:r>
+          </w:p>
+        </w:tc>
+        <w:tc>
+          <w:tcPr>
+            <w:tcW w:w="4508" w:type="dxa"/>
+          </w:tcPr>
+          <w:p>
+            <w:pPr>
+              <w:rPr>
+                <w:sz w:val="24"/>
+                <w:szCs w:val="24"/>
+                <w:lang w:val="en-US"/>
+              </w:rPr>
+            </w:pPr>
+            <w:r>
+              <w:rPr>
+                <w:sz w:val="24"/>
+                <w:szCs w:val="24"/>
+                <w:lang w:val="en-US"/>
+              </w:rPr>
+              <w:t>No</w:t>
+            </w:r>
+          </w:p>
+        </w:tc>
+      </w:tr>
+      <w:tr>
+        <w:tc>
+          <w:tcPr>
+            <w:tcW w:w="4508" w:type="dxa"/>
+          </w:tcPr>
+          <w:p>
+            <w:pPr>
+              <w:rPr>
+                <w:sz w:val="24"/>
+                <w:szCs w:val="24"/>
+                <w:lang w:val="en-US"/>
+              </w:rPr>
+            </w:pPr>
+            <w:r>
+              <w:rPr>
+                <w:sz w:val="24"/>
+                <w:szCs w:val="24"/>
+                <w:lang w:val="en-US"/>
+              </w:rPr>
+              <w:t>Distance from school</w:t>
+            </w:r>
+          </w:p>
+        </w:tc>
+        <w:tc>
+          <w:tcPr>
+            <w:tcW w:w="4508" w:type="dxa"/>
+          </w:tcPr>
+          <w:p>
+            <w:pPr>
+              <w:rPr>
+                <w:sz w:val="24"/>
+                <w:szCs w:val="24"/>
+                <w:lang w:val="en-US"/>
+              </w:rPr>
+            </w:pPr>
+            <w:r>
+              <w:rPr>
+                <w:sz w:val="24"/>
+                <w:szCs w:val="24"/>
+                <w:lang w:val="en-US"/>
+              </w:rPr>
+              <w:t>4</w:t>
+            </w:r>
+          </w:p>
+        </w:tc>
+      </w:tr>
+      <w:tr>
+        <w:tc>
+          <w:tcPr>
+            <w:tcW w:w="4508" w:type="dxa"/>
+          </w:tcPr>
+          <w:p>
+            <w:pPr>
+              <w:rPr>
+                <w:sz w:val="24"/>
+                <w:szCs w:val="24"/>
+                <w:lang w:val="en-US"/>
+              </w:rPr>
+            </w:pPr>
+            <w:r>
+              <w:rPr>
+                <w:sz w:val="24"/>
+                <w:szCs w:val="24"/>
+                <w:lang w:val="en-US"/>
+              </w:rPr>
+              <w:t>Amount for transport</w:t>
+            </w:r>
+          </w:p>
+        </w:tc>
+        <w:tc>
+          <w:tcPr>
+            <w:tcW w:w="4508" w:type="dxa"/>
+          </w:tcPr>
+          <w:p>
+            <w:pPr>
+              <w:rPr>
+                <w:sz w:val="24"/>
+                <w:szCs w:val="24"/>
+                <w:lang w:val="en-US"/>
+              </w:rPr>
+            </w:pPr>
+            <w:r>
+              <w:rPr>
+                <w:sz w:val="24"/>
+                <w:szCs w:val="24"/>
+                <w:lang w:val="en-US"/>
+              </w:rPr>
+              <w:t>R9</w:t>
+            </w:r>
+          </w:p>
+        </w:tc>
+      </w:tr>
+      <w:tr>
+        <w:tc>
+          <w:tcPr>
+            <w:tcW w:w="4508" w:type="dxa"/>
+          </w:tcPr>
+          <w:p>
+            <w:pPr>
+              <w:rPr>
+                <w:sz w:val="24"/>
+                <w:szCs w:val="24"/>
+                <w:lang w:val="en-US"/>
+              </w:rPr>
+            </w:pPr>
+            <w:r>
+              <w:rPr>
+                <w:sz w:val="24"/>
+                <w:szCs w:val="24"/>
+                <w:lang w:val="en-US"/>
+              </w:rPr>
+              <w:t>Trip Fare</w:t>
+            </w:r>
+          </w:p>
+        </w:tc>
+        <w:tc>
+          <w:tcPr>
+            <w:tcW w:w="4508" w:type="dxa"/>
+          </w:tcPr>
+          <w:p>
+            <w:pPr>
+              <w:rPr>
+                <w:sz w:val="24"/>
+                <w:szCs w:val="24"/>
+                <w:lang w:val="en-US"/>
+              </w:rPr>
+            </w:pPr>
+            <w:r>
+              <w:rPr>
+                <w:sz w:val="24"/>
+                <w:szCs w:val="24"/>
+                <w:lang w:val="en-US"/>
+              </w:rPr>
+              <w:t>R36</w:t>
+            </w:r>
+          </w:p>
+        </w:tc>
+      </w:tr>
+    </w:tbl>
+    <w:p>
+      <w:pPr>
+        <w:rPr>
+          <w:sz w:val="24"/>
+          <w:szCs w:val="24"/>
+        </w:rPr>
+      </w:pPr>
+    </w:p>
+    <w:tbl>
+      <w:tblPr>
+        <w:tblStyle w:val="TableGrid"/>
+        <w:tblW w:w="0" w:type="auto"/>
+        <w:tblLook w:val="04A0" w:firstRow="1" w:lastRow="0" w:firstColumn="1" w:lastColumn="0" w:noHBand="0" w:noVBand="1"/>
+      </w:tblPr>
+      <w:tblGrid>
+        <w:gridCol w:w="4508"/>
+        <w:gridCol w:w="4508"/>
+      </w:tblGrid>
+      <w:tr>
+        <w:tc>
+          <w:tcPr>
+            <w:tcW w:w="9016" w:type="dxa"/>
+            <w:gridSpan w:val="2"/>
+            <w:vAlign w:val="center"/>
+          </w:tcPr>
+          <w:p>
+            <w:pPr>
+              <w:jc w:val="center"/>
+              <w:rPr>
+                <w:sz w:val="24"/>
+                <w:szCs w:val="24"/>
+                <w:lang w:val="en-US"/>
+              </w:rPr>
+            </w:pPr>
+            <w:r>
+              <w:rPr>
+                <w:sz w:val="24"/>
+                <w:szCs w:val="24"/>
+                <w:lang w:val="en-US"/>
+              </w:rPr>
+              <w:t>Subject Class</w:t>
+            </w:r>
+          </w:p>
+        </w:tc>
+      </w:tr>
+      <w:tr>
+        <w:tc>
+          <w:tcPr>
+            <w:tcW w:w="4508" w:type="dxa"/>
+          </w:tcPr>
+          <w:p>
+            <w:pPr>
+              <w:rPr>
+                <w:sz w:val="24"/>
+                <w:szCs w:val="24"/>
+                <w:lang w:val="en-US"/>
+              </w:rPr>
+            </w:pPr>
+            <w:r>
+              <w:rPr>
+                <w:sz w:val="24"/>
+                <w:szCs w:val="24"/>
+                <w:lang w:val="en-US"/>
+              </w:rPr>
+              <w:t>Subject Name</w:t>
+            </w:r>
+          </w:p>
+        </w:tc>
+        <w:tc>
+          <w:tcPr>
+            <w:tcW w:w="4508" w:type="dxa"/>
+          </w:tcPr>
+          <w:p>
+            <w:pPr>
+              <w:rPr>
+                <w:sz w:val="24"/>
+                <w:szCs w:val="24"/>
+                <w:lang w:val="en-US"/>
+              </w:rPr>
+            </w:pPr>
+            <w:r>
+              <w:rPr>
+                <w:sz w:val="24"/>
+                <w:szCs w:val="24"/>
+                <w:lang w:val="en-US"/>
+              </w:rPr>
+              <w:t>Mathematics</w:t>
+            </w:r>
+          </w:p>
+        </w:tc>
+      </w:tr>
+      <w:tr>
+        <w:tc>
+          <w:tcPr>
+            <w:tcW w:w="4508" w:type="dxa"/>
+          </w:tcPr>
+          <w:p>
+            <w:pPr>
+              <w:rPr>
+                <w:sz w:val="24"/>
+                <w:szCs w:val="24"/>
+                <w:lang w:val="en-US"/>
+              </w:rPr>
+            </w:pPr>
+            <w:r>
+              <w:rPr>
+                <w:sz w:val="24"/>
+                <w:szCs w:val="24"/>
+                <w:lang w:val="en-US"/>
+              </w:rPr>
+              <w:t>Difficulty Rating</w:t>
+            </w:r>
+          </w:p>
+        </w:tc>
+        <w:tc>
+          <w:tcPr>
+            <w:tcW w:w="4508" w:type="dxa"/>
+          </w:tcPr>
+          <w:p>
+            <w:pPr>
+              <w:rPr>
+                <w:sz w:val="24"/>
+                <w:szCs w:val="24"/>
+                <w:lang w:val="en-US"/>
+              </w:rPr>
+            </w:pPr>
+            <w:r>
+              <w:rPr>
+                <w:sz w:val="24"/>
+                <w:szCs w:val="24"/>
+                <w:lang w:val="en-US"/>
+              </w:rPr>
+              <w:t>95</w:t>
+            </w:r>
+          </w:p>
+        </w:tc>
+      </w:tr>
+    </w:tbl>
+    <w:p>
+      <w:pPr>
+        <w:rPr>
+          <w:sz w:val="24"/>
+          <w:szCs w:val="24"/>
+        </w:rPr>
+      </w:pPr>
+    </w:p>
+    <w:p>
+      <w:pPr>
+        <w:rPr>
+          <w:sz w:val="24"/>
+          <w:szCs w:val="24"/>
+        </w:rPr>
+      </w:pPr>
+    </w:p>
+    <w:p>
+      <w:pPr>
+        <w:rPr>
+          <w:sz w:val="24"/>
+          <w:szCs w:val="24"/>
+        </w:rPr>
+      </w:pPr>
+    </w:p>
+    <w:tbl>
+      <w:tblPr>
+        <w:tblStyle w:val="TableGrid"/>
+        <w:tblW w:w="0" w:type="auto"/>
+        <w:tblLook w:val="04A0" w:firstRow="1" w:lastRow="0" w:firstColumn="1" w:lastColumn="0" w:noHBand="0" w:noVBand="1"/>
+      </w:tblPr>
+      <w:tblGrid>
+        <w:gridCol w:w="4508"/>
+        <w:gridCol w:w="4508"/>
+      </w:tblGrid>
+      <w:tr>
+        <w:tc>
+          <w:tcPr>
+            <w:tcW w:w="9016" w:type="dxa"/>
+            <w:gridSpan w:val="2"/>
+            <w:vAlign w:val="center"/>
+          </w:tcPr>
+          <w:p>
+            <w:pPr>
+              <w:jc w:val="center"/>
+              <w:rPr>
+                <w:sz w:val="24"/>
+                <w:szCs w:val="24"/>
+                <w:lang w:val="en-US"/>
+              </w:rPr>
+            </w:pPr>
+            <w:r>
+              <w:rPr>
+                <w:sz w:val="24"/>
+                <w:szCs w:val="24"/>
+                <w:lang w:val="en-US"/>
+              </w:rPr>
+              <w:t>School Class</w:t>
+            </w:r>
+          </w:p>
+        </w:tc>
+      </w:tr>
+      <w:tr>
+        <w:tc>
+          <w:tcPr>
+            <w:tcW w:w="4508" w:type="dxa"/>
+          </w:tcPr>
+          <w:p>
+            <w:pPr>
+              <w:rPr>
+                <w:sz w:val="24"/>
+                <w:szCs w:val="24"/>
+                <w:lang w:val="en-US"/>
+              </w:rPr>
+            </w:pPr>
+            <w:r>
+              <w:rPr>
+                <w:sz w:val="24"/>
+                <w:szCs w:val="24"/>
+                <w:lang w:val="en-US"/>
+              </w:rPr>
+              <w:t>School Name</w:t>
+            </w:r>
+          </w:p>
+        </w:tc>
+        <w:tc>
+          <w:tcPr>
+            <w:tcW w:w="4508" w:type="dxa"/>
+          </w:tcPr>
+          <w:p>
+            <w:pPr>
+              <w:rPr>
+                <w:sz w:val="24"/>
+                <w:szCs w:val="24"/>
+                <w:lang w:val="en-US"/>
+              </w:rPr>
+            </w:pPr>
+            <w:r>
+              <w:rPr>
+                <w:sz w:val="24"/>
+                <w:szCs w:val="24"/>
+                <w:lang w:val="en-US"/>
+              </w:rPr>
+              <w:t>Auckland Park Secondary School</w:t>
+            </w:r>
+          </w:p>
+        </w:tc>
+      </w:tr>
+      <w:tr>
+        <w:tc>
+          <w:tcPr>
+            <w:tcW w:w="4508" w:type="dxa"/>
+          </w:tcPr>
+          <w:p>
+            <w:pPr>
+              <w:rPr>
+                <w:sz w:val="24"/>
+                <w:szCs w:val="24"/>
+                <w:lang w:val="en-US"/>
+              </w:rPr>
+            </w:pPr>
+            <w:r>
+              <w:rPr>
+                <w:sz w:val="24"/>
+                <w:szCs w:val="24"/>
+                <w:lang w:val="en-US"/>
+              </w:rPr>
+              <w:t xml:space="preserve">Number of Children </w:t>
+            </w:r>
+          </w:p>
+        </w:tc>
+        <w:tc>
+          <w:tcPr>
+            <w:tcW w:w="4508" w:type="dxa"/>
+          </w:tcPr>
+          <w:p>
+            <w:pPr>
+              <w:rPr>
+                <w:sz w:val="24"/>
+                <w:szCs w:val="24"/>
+                <w:lang w:val="en-US"/>
+              </w:rPr>
+            </w:pPr>
+            <w:r>
+              <w:rPr>
+                <w:sz w:val="24"/>
+                <w:szCs w:val="24"/>
+                <w:lang w:val="en-US"/>
+              </w:rPr>
+              <w:t>1040</w:t>
+            </w:r>
+          </w:p>
+        </w:tc>
+      </w:tr>
+      <w:tr>
+        <w:tc>
+          <w:tcPr>
+            <w:tcW w:w="4508" w:type="dxa"/>
+          </w:tcPr>
+          <w:p>
+            <w:pPr>
+              <w:rPr>
+                <w:sz w:val="24"/>
+                <w:szCs w:val="24"/>
+                <w:lang w:val="en-US"/>
+              </w:rPr>
+            </w:pPr>
+            <w:r>
+              <w:rPr>
+                <w:sz w:val="24"/>
+                <w:szCs w:val="24"/>
+                <w:lang w:val="en-US"/>
+              </w:rPr>
+              <w:t>Weekly food</w:t>
+            </w:r>
+          </w:p>
+        </w:tc>
+        <w:tc>
+          <w:tcPr>
+            <w:tcW w:w="4508" w:type="dxa"/>
+          </w:tcPr>
+          <w:p>
+            <w:pPr>
+              <w:rPr>
+                <w:sz w:val="24"/>
+                <w:szCs w:val="24"/>
+                <w:lang w:val="en-US"/>
+              </w:rPr>
+            </w:pPr>
+            <w:r>
+              <w:rPr>
+                <w:sz w:val="24"/>
+                <w:szCs w:val="24"/>
+                <w:lang w:val="en-US"/>
+              </w:rPr>
+              <w:t>6050</w:t>
+            </w:r>
+          </w:p>
+        </w:tc>
+      </w:tr>
+      <w:tr>
+        <w:tc>
+          <w:tcPr>
+            <w:tcW w:w="4508" w:type="dxa"/>
+          </w:tcPr>
+          <w:p>
+            <w:pPr>
+              <w:rPr>
+                <w:sz w:val="24"/>
+                <w:szCs w:val="24"/>
+                <w:lang w:val="en-US"/>
+              </w:rPr>
+            </w:pPr>
+            <w:r>
+              <w:rPr>
+                <w:sz w:val="24"/>
+                <w:szCs w:val="24"/>
+                <w:lang w:val="en-US"/>
+              </w:rPr>
+              <w:t>Pass Rate</w:t>
+            </w:r>
+          </w:p>
+        </w:tc>
+        <w:tc>
+          <w:tcPr>
+            <w:tcW w:w="4508" w:type="dxa"/>
+          </w:tcPr>
+          <w:p>
+            <w:pPr>
+              <w:rPr>
+                <w:sz w:val="24"/>
+                <w:szCs w:val="24"/>
+                <w:lang w:val="en-US"/>
+              </w:rPr>
+            </w:pPr>
+            <w:r>
+              <w:rPr>
+                <w:sz w:val="24"/>
+                <w:szCs w:val="24"/>
+                <w:lang w:val="en-US"/>
+              </w:rPr>
+              <w:t>50%</w:t>
+            </w:r>
+          </w:p>
+        </w:tc>
+      </w:tr>
+      <w:tr>
+        <w:tc>
+          <w:tcPr>
+            <w:tcW w:w="4508" w:type="dxa"/>
+          </w:tcPr>
+          <w:p>
+            <w:pPr>
+              <w:rPr>
+                <w:sz w:val="24"/>
+                <w:szCs w:val="24"/>
+                <w:lang w:val="en-US"/>
+              </w:rPr>
+            </w:pPr>
+            <w:r>
+              <w:rPr>
+                <w:sz w:val="24"/>
+                <w:szCs w:val="24"/>
+                <w:lang w:val="en-US"/>
+              </w:rPr>
+              <w:t>Fail Rate</w:t>
+            </w:r>
+          </w:p>
+        </w:tc>
+        <w:tc>
+          <w:tcPr>
+            <w:tcW w:w="4508" w:type="dxa"/>
+          </w:tcPr>
+          <w:p>
+            <w:pPr>
+              <w:rPr>
+                <w:sz w:val="24"/>
+                <w:szCs w:val="24"/>
+                <w:lang w:val="en-US"/>
+              </w:rPr>
+            </w:pPr>
+            <w:r>
+              <w:rPr>
+                <w:sz w:val="24"/>
+                <w:szCs w:val="24"/>
+                <w:lang w:val="en-US"/>
+              </w:rPr>
+              <w:t>40%</w:t>
+            </w:r>
+          </w:p>
+        </w:tc>
+      </w:tr>
+      <w:tr>
+        <w:tc>
+          <w:tcPr>
+            <w:tcW w:w="4508" w:type="dxa"/>
+          </w:tcPr>
+          <w:p>
+            <w:pPr>
+              <w:rPr>
+                <w:sz w:val="24"/>
+                <w:szCs w:val="24"/>
+                <w:lang w:val="en-US"/>
+              </w:rPr>
+            </w:pPr>
+            <w:r>
+              <w:rPr>
+                <w:sz w:val="24"/>
+                <w:szCs w:val="24"/>
+                <w:lang w:val="en-US"/>
+              </w:rPr>
+              <w:t>Female Dropout rate</w:t>
+            </w:r>
+          </w:p>
+        </w:tc>
+        <w:tc>
+          <w:tcPr>
+            <w:tcW w:w="4508" w:type="dxa"/>
+          </w:tcPr>
+          <w:p>
+            <w:pPr>
+              <w:rPr>
+                <w:sz w:val="24"/>
+                <w:szCs w:val="24"/>
+                <w:lang w:val="en-US"/>
+              </w:rPr>
+            </w:pPr>
+            <w:r>
+              <w:rPr>
+                <w:sz w:val="24"/>
+                <w:szCs w:val="24"/>
+                <w:lang w:val="en-US"/>
+              </w:rPr>
+              <w:t>12.9%</w:t>
+            </w:r>
+          </w:p>
+        </w:tc>
+      </w:tr>
+      <w:tr>
+        <w:tc>
+          <w:tcPr>
+            <w:tcW w:w="4508" w:type="dxa"/>
+          </w:tcPr>
+          <w:p>
+            <w:pPr>
+              <w:rPr>
+                <w:sz w:val="24"/>
+                <w:szCs w:val="24"/>
+                <w:lang w:val="en-US"/>
+              </w:rPr>
+            </w:pPr>
+            <w:r>
+              <w:rPr>
+                <w:sz w:val="24"/>
+                <w:szCs w:val="24"/>
+                <w:lang w:val="en-US"/>
+              </w:rPr>
+              <w:t>Male dropout rate</w:t>
+            </w:r>
+          </w:p>
+        </w:tc>
+        <w:tc>
+          <w:tcPr>
+            <w:tcW w:w="4508" w:type="dxa"/>
+          </w:tcPr>
+          <w:p>
+            <w:pPr>
+              <w:rPr>
+                <w:sz w:val="24"/>
+                <w:szCs w:val="24"/>
+                <w:lang w:val="en-US"/>
+              </w:rPr>
+            </w:pPr>
+            <w:r>
+              <w:rPr>
+                <w:sz w:val="24"/>
+                <w:szCs w:val="24"/>
+                <w:lang w:val="en-US"/>
+              </w:rPr>
+              <w:t>20.8%</w:t>
+            </w:r>
+          </w:p>
+        </w:tc>
+      </w:tr>
+    </w:tbl>
+    <w:p>
+      <w:pPr>
+        <w:rPr>
+          <w:sz w:val="24"/>
+          <w:szCs w:val="24"/>
+        </w:rPr>
+      </w:pPr>
+    </w:p>
+    <w:tbl>
+      <w:tblPr>
+        <w:tblStyle w:val="TableGrid"/>
+        <w:tblW w:w="0" w:type="auto"/>
+        <w:tblLook w:val="04A0" w:firstRow="1" w:lastRow="0" w:firstColumn="1" w:lastColumn="0" w:noHBand="0" w:noVBand="1"/>
+      </w:tblPr>
+      <w:tblGrid>
+        <w:gridCol w:w="4508"/>
+        <w:gridCol w:w="4508"/>
+      </w:tblGrid>
+      <w:tr>
+        <w:tc>
+          <w:tcPr>
+            <w:tcW w:w="9016" w:type="dxa"/>
+            <w:gridSpan w:val="2"/>
+            <w:vAlign w:val="center"/>
+          </w:tcPr>
+          <w:p>
+            <w:pPr>
+              <w:jc w:val="center"/>
+              <w:rPr>
+                <w:sz w:val="24"/>
+                <w:szCs w:val="24"/>
+                <w:lang w:val="en-US"/>
+              </w:rPr>
+            </w:pPr>
+            <w:r>
+              <w:rPr>
+                <w:sz w:val="24"/>
+                <w:szCs w:val="24"/>
+                <w:lang w:val="en-US"/>
+              </w:rPr>
+              <w:t>Country</w:t>
+            </w:r>
+          </w:p>
+        </w:tc>
+      </w:tr>
+      <w:tr>
+        <w:tc>
+          <w:tcPr>
+            <w:tcW w:w="4508" w:type="dxa"/>
+          </w:tcPr>
+          <w:p>
+            <w:pPr>
+              <w:rPr>
+                <w:sz w:val="24"/>
+                <w:szCs w:val="24"/>
+                <w:lang w:val="en-US"/>
+              </w:rPr>
+            </w:pPr>
+            <w:r>
+              <w:rPr>
+                <w:sz w:val="24"/>
+                <w:szCs w:val="24"/>
+                <w:lang w:val="en-US"/>
+              </w:rPr>
+              <w:t xml:space="preserve">Number Of schools </w:t>
+            </w:r>
+          </w:p>
+        </w:tc>
+        <w:tc>
+          <w:tcPr>
+            <w:tcW w:w="4508" w:type="dxa"/>
+          </w:tcPr>
+          <w:p>
+            <w:pPr>
+              <w:rPr>
+                <w:sz w:val="24"/>
+                <w:szCs w:val="24"/>
+                <w:lang w:val="en-US"/>
+              </w:rPr>
+            </w:pPr>
+            <w:r>
+              <w:rPr>
+                <w:sz w:val="24"/>
+                <w:szCs w:val="24"/>
+                <w:lang w:val="en-US"/>
+              </w:rPr>
+              <w:t>23 000</w:t>
+            </w:r>
+          </w:p>
+        </w:tc>
+      </w:tr>
+      <w:tr>
+        <w:tc>
+          <w:tcPr>
+            <w:tcW w:w="4508" w:type="dxa"/>
+          </w:tcPr>
+          <w:p>
+            <w:pPr>
+              <w:rPr>
+                <w:sz w:val="24"/>
+                <w:szCs w:val="24"/>
+                <w:lang w:val="en-US"/>
+              </w:rPr>
+            </w:pPr>
+            <w:r>
+              <w:rPr>
+                <w:sz w:val="24"/>
+                <w:szCs w:val="24"/>
+                <w:lang w:val="en-US"/>
+              </w:rPr>
+              <w:lastRenderedPageBreak/>
+              <w:t>Country Name</w:t>
+            </w:r>
+          </w:p>
+        </w:tc>
+        <w:tc>
+          <w:tcPr>
+            <w:tcW w:w="4508" w:type="dxa"/>
+          </w:tcPr>
+          <w:p>
+            <w:pPr>
+              <w:rPr>
+                <w:sz w:val="24"/>
+                <w:szCs w:val="24"/>
+                <w:lang w:val="en-US"/>
+              </w:rPr>
+            </w:pPr>
+            <w:r>
+              <w:rPr>
+                <w:sz w:val="24"/>
+                <w:szCs w:val="24"/>
+                <w:lang w:val="en-US"/>
+              </w:rPr>
+              <w:t>South Africa</w:t>
+            </w:r>
+          </w:p>
+        </w:tc>
+      </w:tr>
+      <w:tr>
+        <w:tc>
+          <w:tcPr>
+            <w:tcW w:w="4508" w:type="dxa"/>
+          </w:tcPr>
+          <w:p>
+            <w:pPr>
+              <w:rPr>
+                <w:sz w:val="24"/>
+                <w:szCs w:val="24"/>
+                <w:lang w:val="en-US"/>
+              </w:rPr>
+            </w:pPr>
+            <w:r>
+              <w:rPr>
+                <w:sz w:val="24"/>
+                <w:szCs w:val="24"/>
+                <w:lang w:val="en-US"/>
+              </w:rPr>
+              <w:t>Country Average Literacy Rate</w:t>
+            </w:r>
+          </w:p>
+        </w:tc>
+        <w:tc>
+          <w:tcPr>
+            <w:tcW w:w="4508" w:type="dxa"/>
+          </w:tcPr>
+          <w:p>
+            <w:pPr>
+              <w:rPr>
+                <w:sz w:val="24"/>
+                <w:szCs w:val="24"/>
+                <w:lang w:val="en-US"/>
+              </w:rPr>
+            </w:pPr>
+            <w:r>
+              <w:rPr>
+                <w:sz w:val="24"/>
+                <w:szCs w:val="24"/>
+                <w:lang w:val="en-US"/>
+              </w:rPr>
+              <w:t>87%</w:t>
+            </w:r>
+          </w:p>
+        </w:tc>
+      </w:tr>
+      <w:tr>
+        <w:tc>
+          <w:tcPr>
+            <w:tcW w:w="4508" w:type="dxa"/>
+          </w:tcPr>
+          <w:p>
+            <w:pPr>
+              <w:rPr>
+                <w:sz w:val="24"/>
+                <w:szCs w:val="24"/>
+                <w:lang w:val="en-US"/>
+              </w:rPr>
+            </w:pPr>
+            <w:r>
+              <w:rPr>
+                <w:sz w:val="24"/>
+                <w:szCs w:val="24"/>
+                <w:lang w:val="en-US"/>
+              </w:rPr>
+              <w:t>Literacy rate</w:t>
+            </w:r>
+          </w:p>
+        </w:tc>
+        <w:tc>
+          <w:tcPr>
+            <w:tcW w:w="4508" w:type="dxa"/>
+          </w:tcPr>
+          <w:p>
+            <w:pPr>
+              <w:rPr>
+                <w:sz w:val="24"/>
+                <w:szCs w:val="24"/>
+                <w:lang w:val="en-US"/>
+              </w:rPr>
+            </w:pPr>
+          </w:p>
+        </w:tc>
+      </w:tr>
+    </w:tbl>
+    <w:p>
+      <w:pPr>
+        <w:rPr>
+          <w:sz w:val="24"/>
+          <w:szCs w:val="24"/>
+        </w:rPr>
+      </w:pPr>
     </w:p>
     <w:p>
       <w:pPr>
@@ -282,8 +2270,121 @@
 </file>
 
 <file path=word/numbering.xml><?xml version="1.0" encoding="utf-8"?>
-<w:numbering xmlns:wpc="http://schemas.microsoft.com/office/word/2010/wordprocessingCanvas" xmlns:cx="http://schemas.microsoft.com/office/drawing/2014/chartex" xmlns:cx1="http://schemas.microsoft.com/office/drawing/2015/9/8/chartex" xmlns:cx2="http://schemas.microsoft.com/office/drawing/2015/10/21/chartex" xmlns:cx3="http://schemas.microsoft.com/office/drawing/2016/5/9/chartex" xmlns:cx4="http://schemas.microsoft.com/office/drawing/2016/5/10/chartex" xmlns:cx5="http://schemas.microsoft.com/office/drawing/2016/5/11/chartex" xmlns:cx6="http://schemas.microsoft.com/office/drawing/2016/5/12/chartex" xmlns:cx7="http://schemas.microsoft.com/office/drawing/2016/5/13/chartex" xmlns:cx8="http://schemas.microsoft.com/office/drawing/2016/5/14/chartex" xmlns:mc="http://schemas.openxmlformats.org/markup-compatibility/2006" xmlns:aink="http://schemas.microsoft.com/office/drawing/2016/ink" xmlns:am3d="http://schemas.microsoft.com/office/drawing/2017/model3d" xmlns:o="urn:schemas-microsoft-com:office:office" xmlns:r="http://schemas.openxmlformats.org/officeDocument/2006/relationships" xmlns:m="http://schemas.openxmlformats.org/officeDocument/2006/math" xmlns:v="urn:schemas-microsoft-com:vml" xmlns:wp14="http://schemas.microsoft.com/office/word/2010/wordprocessingDrawing" xmlns:wp="http://schemas.openxmlformats.org/drawingml/2006/wordprocessingDrawing" xmlns:w10="urn:schemas-microsoft-com:office:word" xmlns:w="http://schemas.openxmlformats.org/wordprocessingml/2006/main" xmlns:w14="http://schemas.microsoft.com/office/word/2010/wordml" xmlns:w15="http://schemas.microsoft.com/office/word/2012/wordml" xmlns:w16cex="http://schemas.microsoft.com/office/word/2018/wordml/cex" xmlns:w16cid="http://schemas.microsoft.com/office/word/2016/wordml/cid" xmlns:w16="http://schemas.microsoft.com/office/word/2018/wordml" xmlns:w16sdtdh="http://schemas.microsoft.com/office/word/2020/wordml/sdtdatahash" xmlns:w16se="http://schemas.microsoft.com/office/word/2015/wordml/symex" xmlns:wpg="http://schemas.microsoft.com/office/word/2010/wordprocessingGroup" xmlns:wpi="http://schemas.microsoft.com/office/word/2010/wordprocessingInk" xmlns:wne="http://schemas.microsoft.com/office/word/2006/wordml" xmlns:wps="http://schemas.microsoft.com/office/word/2010/wordprocessingShape" mc:Ignorable="w14 w15 w16se w16cid w16 w16cex w16sdtdh wp14">
+<w:numbering xmlns:wpc="http://schemas.microsoft.com/office/word/2010/wordprocessingCanvas" xmlns:cx="http://schemas.microsoft.com/office/drawing/2014/chartex" xmlns:cx1="http://schemas.microsoft.com/office/drawing/2015/9/8/chartex" xmlns:cx2="http://schemas.microsoft.com/office/drawing/2015/10/21/chartex" xmlns:cx3="http://schemas.microsoft.com/office/drawing/2016/5/9/chartex" xmlns:cx4="http://schemas.microsoft.com/office/drawing/2016/5/10/chartex" xmlns:cx5="http://schemas.microsoft.com/office/drawing/2016/5/11/chartex" xmlns:cx6="http://schemas.microsoft.com/office/drawing/2016/5/12/chartex" xmlns:cx7="http://schemas.microsoft.com/office/drawing/2016/5/13/chartex" xmlns:cx8="http://schemas.microsoft.com/office/drawing/2016/5/14/chartex" xmlns:mc="http://schemas.openxmlformats.org/markup-compatibility/2006" xmlns:aink="http://schemas.microsoft.com/office/drawing/2016/ink" xmlns:am3d="http://schemas.microsoft.com/office/drawing/2017/model3d" xmlns:o="urn:schemas-microsoft-com:office:office" xmlns:r="http://schemas.openxmlformats.org/officeDocument/2006/relationships" xmlns:m="http://schemas.openxmlformats.org/officeDocument/2006/math" xmlns:v="urn:schemas-microsoft-com:vml" xmlns:wp14="http://schemas.microsoft.com/office/word/2010/wordprocessingDrawing" xmlns:wp="http://schemas.openxmlformats.org/drawingml/2006/wordprocessingDrawing" xmlns:w10="urn:schemas-microsoft-com:office:word" xmlns:w="http://schemas.openxmlformats.org/wordprocessingml/2006/main" xmlns:w14="http://schemas.microsoft.com/office/word/2010/wordml" xmlns:w15="http://schemas.microsoft.com/office/word/2012/wordml" xmlns:w16cid="http://schemas.microsoft.com/office/word/2016/wordml/cid" xmlns:w16se="http://schemas.microsoft.com/office/word/2015/wordml/symex" xmlns:wpg="http://schemas.microsoft.com/office/word/2010/wordprocessingGroup" xmlns:wpi="http://schemas.microsoft.com/office/word/2010/wordprocessingInk" xmlns:wne="http://schemas.microsoft.com/office/word/2006/wordml" xmlns:wps="http://schemas.microsoft.com/office/word/2010/wordprocessingShape" mc:Ignorable="w14 w15 w16se w16cid wp14">
   <w:abstractNum w:abstractNumId="0" w15:restartNumberingAfterBreak="0">
+    <w:nsid w:val="146D557C"/>
+    <w:multiLevelType w:val="hybridMultilevel"/>
+    <w:tmpl w:val="7FF8E5E6"/>
+    <w:lvl w:ilvl="0" w:tplc="1C090001">
+      <w:start w:val="1"/>
+      <w:numFmt w:val="bullet"/>
+      <w:lvlText w:val=""/>
+      <w:lvlJc w:val="left"/>
+      <w:pPr>
+        <w:ind w:left="720" w:hanging="360"/>
+      </w:pPr>
+      <w:rPr>
+        <w:rFonts w:ascii="Symbol" w:hAnsi="Symbol" w:hint="default"/>
+      </w:rPr>
+    </w:lvl>
+    <w:lvl w:ilvl="1" w:tplc="1C090003" w:tentative="1">
+      <w:start w:val="1"/>
+      <w:numFmt w:val="bullet"/>
+      <w:lvlText w:val="o"/>
+      <w:lvlJc w:val="left"/>
+      <w:pPr>
+        <w:ind w:left="1440" w:hanging="360"/>
+      </w:pPr>
+      <w:rPr>
+        <w:rFonts w:ascii="Courier New" w:hAnsi="Courier New" w:cs="Courier New" w:hint="default"/>
+      </w:rPr>
+    </w:lvl>
+    <w:lvl w:ilvl="2" w:tplc="1C090005" w:tentative="1">
+      <w:start w:val="1"/>
+      <w:numFmt w:val="bullet"/>
+      <w:lvlText w:val=""/>
+      <w:lvlJc w:val="left"/>
+      <w:pPr>
+        <w:ind w:left="2160" w:hanging="360"/>
+      </w:pPr>
+      <w:rPr>
+        <w:rFonts w:ascii="Wingdings" w:hAnsi="Wingdings" w:hint="default"/>
+      </w:rPr>
+    </w:lvl>
+    <w:lvl w:ilvl="3" w:tplc="1C090001" w:tentative="1">
+      <w:start w:val="1"/>
+      <w:numFmt w:val="bullet"/>
+      <w:lvlText w:val=""/>
+      <w:lvlJc w:val="left"/>
+      <w:pPr>
+        <w:ind w:left="2880" w:hanging="360"/>
+      </w:pPr>
+      <w:rPr>
+        <w:rFonts w:ascii="Symbol" w:hAnsi="Symbol" w:hint="default"/>
+      </w:rPr>
+    </w:lvl>
+    <w:lvl w:ilvl="4" w:tplc="1C090003" w:tentative="1">
+      <w:start w:val="1"/>
+      <w:numFmt w:val="bullet"/>
+      <w:lvlText w:val="o"/>
+      <w:lvlJc w:val="left"/>
+      <w:pPr>
+        <w:ind w:left="3600" w:hanging="360"/>
+      </w:pPr>
+      <w:rPr>
+        <w:rFonts w:ascii="Courier New" w:hAnsi="Courier New" w:cs="Courier New" w:hint="default"/>
+      </w:rPr>
+    </w:lvl>
+    <w:lvl w:ilvl="5" w:tplc="1C090005" w:tentative="1">
+      <w:start w:val="1"/>
+      <w:numFmt w:val="bullet"/>
+      <w:lvlText w:val=""/>
+      <w:lvlJc w:val="left"/>
+      <w:pPr>
+        <w:ind w:left="4320" w:hanging="360"/>
+      </w:pPr>
+      <w:rPr>
+        <w:rFonts w:ascii="Wingdings" w:hAnsi="Wingdings" w:hint="default"/>
+      </w:rPr>
+    </w:lvl>
+    <w:lvl w:ilvl="6" w:tplc="1C090001" w:tentative="1">
+      <w:start w:val="1"/>
+      <w:numFmt w:val="bullet"/>
+      <w:lvlText w:val=""/>
+      <w:lvlJc w:val="left"/>
+      <w:pPr>
+        <w:ind w:left="5040" w:hanging="360"/>
+      </w:pPr>
+      <w:rPr>
+        <w:rFonts w:ascii="Symbol" w:hAnsi="Symbol" w:hint="default"/>
+      </w:rPr>
+    </w:lvl>
+    <w:lvl w:ilvl="7" w:tplc="1C090003" w:tentative="1">
+      <w:start w:val="1"/>
+      <w:numFmt w:val="bullet"/>
+      <w:lvlText w:val="o"/>
+      <w:lvlJc w:val="left"/>
+      <w:pPr>
+        <w:ind w:left="5760" w:hanging="360"/>
+      </w:pPr>
+      <w:rPr>
+        <w:rFonts w:ascii="Courier New" w:hAnsi="Courier New" w:cs="Courier New" w:hint="default"/>
+      </w:rPr>
+    </w:lvl>
+    <w:lvl w:ilvl="8" w:tplc="1C090005" w:tentative="1">
+      <w:start w:val="1"/>
+      <w:numFmt w:val="bullet"/>
+      <w:lvlText w:val=""/>
+      <w:lvlJc w:val="left"/>
+      <w:pPr>
+        <w:ind w:left="6480" w:hanging="360"/>
+      </w:pPr>
+      <w:rPr>
+        <w:rFonts w:ascii="Wingdings" w:hAnsi="Wingdings" w:hint="default"/>
+      </w:rPr>
+    </w:lvl>
+  </w:abstractNum>
+  <w:abstractNum w:abstractNumId="1" w15:restartNumberingAfterBreak="0">
     <w:nsid w:val="2F41134B"/>
     <w:multiLevelType w:val="hybridMultilevel"/>
     <w:tmpl w:val="9408A29C"/>
@@ -397,13 +2498,16 @@
     </w:lvl>
   </w:abstractNum>
   <w:num w:numId="1">
+    <w:abstractNumId w:val="1"/>
+  </w:num>
+  <w:num w:numId="2">
     <w:abstractNumId w:val="0"/>
   </w:num>
 </w:numbering>
 </file>
 
 <file path=word/styles.xml><?xml version="1.0" encoding="utf-8"?>
-<w:styles xmlns:mc="http://schemas.openxmlformats.org/markup-compatibility/2006" xmlns:r="http://schemas.openxmlformats.org/officeDocument/2006/relationships" xmlns:w="http://schemas.openxmlformats.org/wordprocessingml/2006/main" xmlns:w14="http://schemas.microsoft.com/office/word/2010/wordml" xmlns:w15="http://schemas.microsoft.com/office/word/2012/wordml" xmlns:w16cex="http://schemas.microsoft.com/office/word/2018/wordml/cex" xmlns:w16cid="http://schemas.microsoft.com/office/word/2016/wordml/cid" xmlns:w16="http://schemas.microsoft.com/office/word/2018/wordml" xmlns:w16sdtdh="http://schemas.microsoft.com/office/word/2020/wordml/sdtdatahash" xmlns:w16se="http://schemas.microsoft.com/office/word/2015/wordml/symex" mc:Ignorable="w14 w15 w16se w16cid w16 w16cex w16sdtdh">
+<w:styles xmlns:mc="http://schemas.openxmlformats.org/markup-compatibility/2006" xmlns:r="http://schemas.openxmlformats.org/officeDocument/2006/relationships" xmlns:w="http://schemas.openxmlformats.org/wordprocessingml/2006/main" xmlns:w14="http://schemas.microsoft.com/office/word/2010/wordml" xmlns:w15="http://schemas.microsoft.com/office/word/2012/wordml" xmlns:w16cid="http://schemas.microsoft.com/office/word/2016/wordml/cid" xmlns:w16se="http://schemas.microsoft.com/office/word/2015/wordml/symex" mc:Ignorable="w14 w15 w16se w16cid">
   <w:docDefaults>
     <w:rPrDefault>
       <w:rPr>
@@ -419,7 +2523,7 @@
       </w:pPr>
     </w:pPrDefault>
   </w:docDefaults>
-  <w:latentStyles w:defLockedState="0" w:defUIPriority="99" w:defSemiHidden="0" w:defUnhideWhenUsed="0" w:defQFormat="0" w:count="376">
+  <w:latentStyles w:defLockedState="0" w:defUIPriority="99" w:defSemiHidden="0" w:defUnhideWhenUsed="0" w:defQFormat="0" w:count="375">
     <w:lsdException w:name="Normal" w:uiPriority="0" w:qFormat="1"/>
     <w:lsdException w:name="heading 1" w:uiPriority="9" w:qFormat="1"/>
     <w:lsdException w:name="heading 2" w:semiHidden="1" w:uiPriority="9" w:unhideWhenUsed="1" w:qFormat="1"/>
@@ -795,7 +2899,6 @@
     <w:lsdException w:name="Smart Hyperlink" w:semiHidden="1" w:unhideWhenUsed="1"/>
     <w:lsdException w:name="Hashtag" w:semiHidden="1" w:unhideWhenUsed="1"/>
     <w:lsdException w:name="Unresolved Mention" w:semiHidden="1" w:unhideWhenUsed="1"/>
-    <w:lsdException w:name="Smart Link" w:semiHidden="1" w:unhideWhenUsed="1"/>
   </w:latentStyles>
   <w:style w:type="paragraph" w:default="1" w:styleId="Normal">
     <w:name w:val="Normal"/>
@@ -838,6 +2941,28 @@
       <w:ind w:left="720"/>
       <w:contextualSpacing/>
     </w:pPr>
+  </w:style>
+  <w:style w:type="table" w:styleId="TableGrid">
+    <w:name w:val="Table Grid"/>
+    <w:basedOn w:val="TableNormal"/>
+    <w:uiPriority w:val="39"/>
+    <w:rsid w:val="00B82175"/>
+    <w:pPr>
+      <w:spacing w:after="0" w:line="240" w:lineRule="auto"/>
+    </w:pPr>
+    <w:rPr>
+      <w:lang w:val="en-ZA"/>
+    </w:rPr>
+    <w:tblPr>
+      <w:tblBorders>
+        <w:top w:val="single" w:sz="4" w:space="0" w:color="auto"/>
+        <w:left w:val="single" w:sz="4" w:space="0" w:color="auto"/>
+        <w:bottom w:val="single" w:sz="4" w:space="0" w:color="auto"/>
+        <w:right w:val="single" w:sz="4" w:space="0" w:color="auto"/>
+        <w:insideH w:val="single" w:sz="4" w:space="0" w:color="auto"/>
+        <w:insideV w:val="single" w:sz="4" w:space="0" w:color="auto"/>
+      </w:tblBorders>
+    </w:tblPr>
   </w:style>
 </w:styles>
 </file>

</xml_diff>

<commit_message>
design events and actions, interface
</commit_message>
<xml_diff>
--- a/docs/team5.docx
+++ b/docs/team5.docx
@@ -1,6 +1,6 @@
 
 <file path=word/document.xml><?xml version="1.0" encoding="utf-8"?>
-<w:document xmlns:ve="http://schemas.openxmlformats.org/markup-compatibility/2006" xmlns:o="urn:schemas-microsoft-com:office:office" xmlns:r="http://schemas.openxmlformats.org/officeDocument/2006/relationships" xmlns:m="http://schemas.openxmlformats.org/officeDocument/2006/math" xmlns:v="urn:schemas-microsoft-com:vml" xmlns:wp="http://schemas.openxmlformats.org/drawingml/2006/wordprocessingDrawing" xmlns:w10="urn:schemas-microsoft-com:office:word" xmlns:w="http://schemas.openxmlformats.org/wordprocessingml/2006/main" xmlns:wne="http://schemas.microsoft.com/office/word/2006/wordml">
+<w:document xmlns:wpc="http://schemas.microsoft.com/office/word/2010/wordprocessingCanvas" xmlns:cx="http://schemas.microsoft.com/office/drawing/2014/chartex" xmlns:cx1="http://schemas.microsoft.com/office/drawing/2015/9/8/chartex" xmlns:cx2="http://schemas.microsoft.com/office/drawing/2015/10/21/chartex" xmlns:cx3="http://schemas.microsoft.com/office/drawing/2016/5/9/chartex" xmlns:cx4="http://schemas.microsoft.com/office/drawing/2016/5/10/chartex" xmlns:cx5="http://schemas.microsoft.com/office/drawing/2016/5/11/chartex" xmlns:cx6="http://schemas.microsoft.com/office/drawing/2016/5/12/chartex" xmlns:cx7="http://schemas.microsoft.com/office/drawing/2016/5/13/chartex" xmlns:cx8="http://schemas.microsoft.com/office/drawing/2016/5/14/chartex" xmlns:mc="http://schemas.openxmlformats.org/markup-compatibility/2006" xmlns:aink="http://schemas.microsoft.com/office/drawing/2016/ink" xmlns:am3d="http://schemas.microsoft.com/office/drawing/2017/model3d" xmlns:o="urn:schemas-microsoft-com:office:office" xmlns:r="http://schemas.openxmlformats.org/officeDocument/2006/relationships" xmlns:m="http://schemas.openxmlformats.org/officeDocument/2006/math" xmlns:v="urn:schemas-microsoft-com:vml" xmlns:wp14="http://schemas.microsoft.com/office/word/2010/wordprocessingDrawing" xmlns:wp="http://schemas.openxmlformats.org/drawingml/2006/wordprocessingDrawing" xmlns:w10="urn:schemas-microsoft-com:office:word" xmlns:w="http://schemas.openxmlformats.org/wordprocessingml/2006/main" xmlns:w14="http://schemas.microsoft.com/office/word/2010/wordml" xmlns:w15="http://schemas.microsoft.com/office/word/2012/wordml" xmlns:w16cid="http://schemas.microsoft.com/office/word/2016/wordml/cid" xmlns:w16se="http://schemas.microsoft.com/office/word/2015/wordml/symex" xmlns:wpg="http://schemas.microsoft.com/office/word/2010/wordprocessingGroup" xmlns:wpi="http://schemas.microsoft.com/office/word/2010/wordprocessingInk" xmlns:wne="http://schemas.microsoft.com/office/word/2006/wordml" xmlns:wps="http://schemas.microsoft.com/office/word/2010/wordprocessingShape" mc:Ignorable="w14 w15 w16se w16cid wp14">
   <w:body>
     <w:p>
       <w:pPr>
@@ -111,6 +111,13 @@
         </w:rPr>
         <w:t>Member #3:</w:t>
       </w:r>
+      <w:r>
+        <w:rPr>
+          <w:sz w:val="28"/>
+          <w:szCs w:val="28"/>
+        </w:rPr>
+        <w:t xml:space="preserve"> Mkhungeki PAM 221014733</w:t>
+      </w:r>
     </w:p>
     <w:p>
       <w:pPr>
@@ -183,12 +190,10 @@
         <w:pStyle w:val="NoSpacing"/>
       </w:pPr>
       <w:proofErr w:type="spellStart"/>
-      <w:proofErr w:type="gramStart"/>
       <w:r>
         <w:t>numCountries</w:t>
       </w:r>
       <w:proofErr w:type="spellEnd"/>
-      <w:proofErr w:type="gramEnd"/>
     </w:p>
     <w:p>
       <w:pPr>
@@ -434,16 +439,533 @@
           <w:u w:val="single"/>
         </w:rPr>
       </w:pPr>
-      <w:r>
-        <w:rPr>
-          <w:b/>
-          <w:bCs/>
-          <w:sz w:val="32"/>
-          <w:szCs w:val="32"/>
-          <w:u w:val="single"/>
-        </w:rPr>
+    </w:p>
+    <w:p>
+      <w:pPr>
+        <w:rPr>
+          <w:b/>
+          <w:bCs/>
+          <w:sz w:val="32"/>
+          <w:szCs w:val="32"/>
+          <w:u w:val="single"/>
+        </w:rPr>
+      </w:pPr>
+    </w:p>
+    <w:p>
+      <w:pPr>
+        <w:rPr>
+          <w:b/>
+          <w:bCs/>
+          <w:sz w:val="32"/>
+          <w:szCs w:val="32"/>
+          <w:u w:val="single"/>
+        </w:rPr>
+      </w:pPr>
+    </w:p>
+    <w:p>
+      <w:pPr>
+        <w:rPr>
+          <w:b/>
+          <w:bCs/>
+          <w:sz w:val="32"/>
+          <w:szCs w:val="32"/>
+          <w:u w:val="single"/>
+        </w:rPr>
+      </w:pPr>
+    </w:p>
+    <w:p>
+      <w:pPr>
+        <w:rPr>
+          <w:b/>
+          <w:bCs/>
+          <w:sz w:val="32"/>
+          <w:szCs w:val="32"/>
+          <w:u w:val="single"/>
+        </w:rPr>
+      </w:pPr>
+    </w:p>
+    <w:p>
+      <w:pPr>
+        <w:rPr>
+          <w:b/>
+          <w:bCs/>
+          <w:sz w:val="32"/>
+          <w:szCs w:val="32"/>
+          <w:u w:val="single"/>
+        </w:rPr>
+      </w:pPr>
+    </w:p>
+    <w:p>
+      <w:pPr>
+        <w:rPr>
+          <w:b/>
+          <w:bCs/>
+          <w:sz w:val="32"/>
+          <w:szCs w:val="32"/>
+          <w:u w:val="single"/>
+        </w:rPr>
+      </w:pPr>
+    </w:p>
+    <w:p>
+      <w:pPr>
+        <w:rPr>
+          <w:b/>
+          <w:bCs/>
+          <w:sz w:val="32"/>
+          <w:szCs w:val="32"/>
+          <w:u w:val="single"/>
+        </w:rPr>
+      </w:pPr>
+    </w:p>
+    <w:p>
+      <w:pPr>
+        <w:rPr>
+          <w:b/>
+          <w:bCs/>
+          <w:sz w:val="32"/>
+          <w:szCs w:val="32"/>
+          <w:u w:val="single"/>
+        </w:rPr>
+      </w:pPr>
+      <w:r>
+        <w:rPr>
+          <w:b/>
+          <w:bCs/>
+          <w:sz w:val="32"/>
+          <w:szCs w:val="32"/>
+          <w:u w:val="single"/>
+        </w:rPr>
+        <w:lastRenderedPageBreak/>
         <w:t>Interface</w:t>
       </w:r>
+      <w:bookmarkStart w:id="0" w:name="_GoBack"/>
+      <w:bookmarkEnd w:id="0"/>
+    </w:p>
+    <w:tbl>
+      <w:tblPr>
+        <w:tblStyle w:val="TableGrid"/>
+        <w:tblW w:w="9709" w:type="dxa"/>
+        <w:tblLook w:val="04A0" w:firstRow="1" w:lastRow="0" w:firstColumn="1" w:lastColumn="0" w:noHBand="0" w:noVBand="1"/>
+      </w:tblPr>
+      <w:tblGrid>
+        <w:gridCol w:w="9709"/>
+      </w:tblGrid>
+      <w:tr>
+        <w:trPr>
+          <w:trHeight w:val="636"/>
+        </w:trPr>
+        <w:tc>
+          <w:tcPr>
+            <w:tcW w:w="9709" w:type="dxa"/>
+          </w:tcPr>
+          <w:p>
+            <w:pPr>
+              <w:rPr>
+                <w:bCs/>
+                <w:sz w:val="32"/>
+                <w:szCs w:val="32"/>
+              </w:rPr>
+            </w:pPr>
+            <w:r>
+              <w:rPr>
+                <w:bCs/>
+                <w:sz w:val="32"/>
+                <w:szCs w:val="32"/>
+              </w:rPr>
+              <w:t>Team 5 Gov</w:t>
+            </w:r>
+          </w:p>
+        </w:tc>
+      </w:tr>
+      <w:tr>
+        <w:trPr>
+          <w:trHeight w:val="6410"/>
+        </w:trPr>
+        <w:tc>
+          <w:tcPr>
+            <w:tcW w:w="9709" w:type="dxa"/>
+          </w:tcPr>
+          <w:tbl>
+            <w:tblPr>
+              <w:tblpPr w:leftFromText="180" w:rightFromText="180" w:vertAnchor="text" w:horzAnchor="margin" w:tblpXSpec="center" w:tblpY="267"/>
+              <w:tblOverlap w:val="never"/>
+              <w:tblW w:w="0" w:type="auto"/>
+              <w:tblBorders>
+                <w:top w:val="single" w:sz="4" w:space="0" w:color="auto"/>
+                <w:left w:val="single" w:sz="4" w:space="0" w:color="auto"/>
+                <w:bottom w:val="single" w:sz="4" w:space="0" w:color="auto"/>
+                <w:right w:val="single" w:sz="4" w:space="0" w:color="auto"/>
+                <w:insideH w:val="single" w:sz="4" w:space="0" w:color="auto"/>
+                <w:insideV w:val="single" w:sz="4" w:space="0" w:color="auto"/>
+              </w:tblBorders>
+              <w:tblLook w:val="0000" w:firstRow="0" w:lastRow="0" w:firstColumn="0" w:lastColumn="0" w:noHBand="0" w:noVBand="0"/>
+            </w:tblPr>
+            <w:tblGrid>
+              <w:gridCol w:w="4951"/>
+            </w:tblGrid>
+            <w:tr>
+              <w:tblPrEx>
+                <w:tblCellMar>
+                  <w:top w:w="0" w:type="dxa"/>
+                  <w:bottom w:w="0" w:type="dxa"/>
+                </w:tblCellMar>
+              </w:tblPrEx>
+              <w:trPr>
+                <w:trHeight w:val="5766"/>
+              </w:trPr>
+              <w:tc>
+                <w:tcPr>
+                  <w:tcW w:w="4951" w:type="dxa"/>
+                </w:tcPr>
+                <w:p>
+                  <w:pPr>
+                    <w:rPr>
+                      <w:b/>
+                      <w:bCs/>
+                      <w:sz w:val="32"/>
+                      <w:szCs w:val="32"/>
+                      <w:u w:val="single"/>
+                    </w:rPr>
+                  </w:pPr>
+                </w:p>
+              </w:tc>
+            </w:tr>
+          </w:tbl>
+          <w:p/>
+          <w:tbl>
+            <w:tblPr>
+              <w:tblpPr w:leftFromText="180" w:rightFromText="180" w:vertAnchor="text" w:horzAnchor="margin" w:tblpY="-49"/>
+              <w:tblOverlap w:val="never"/>
+              <w:tblW w:w="0" w:type="auto"/>
+              <w:tblBorders>
+                <w:top w:val="single" w:sz="4" w:space="0" w:color="auto"/>
+                <w:left w:val="single" w:sz="4" w:space="0" w:color="auto"/>
+                <w:bottom w:val="single" w:sz="4" w:space="0" w:color="auto"/>
+                <w:right w:val="single" w:sz="4" w:space="0" w:color="auto"/>
+                <w:insideH w:val="single" w:sz="4" w:space="0" w:color="auto"/>
+                <w:insideV w:val="single" w:sz="4" w:space="0" w:color="auto"/>
+              </w:tblBorders>
+              <w:tblLook w:val="0000" w:firstRow="0" w:lastRow="0" w:firstColumn="0" w:lastColumn="0" w:noHBand="0" w:noVBand="0"/>
+            </w:tblPr>
+            <w:tblGrid>
+              <w:gridCol w:w="1361"/>
+            </w:tblGrid>
+            <w:tr>
+              <w:tblPrEx>
+                <w:tblCellMar>
+                  <w:top w:w="0" w:type="dxa"/>
+                  <w:bottom w:w="0" w:type="dxa"/>
+                </w:tblCellMar>
+              </w:tblPrEx>
+              <w:trPr>
+                <w:trHeight w:val="889"/>
+              </w:trPr>
+              <w:tc>
+                <w:tcPr>
+                  <w:tcW w:w="1361" w:type="dxa"/>
+                </w:tcPr>
+                <w:p>
+                  <w:pPr>
+                    <w:rPr>
+                      <w:bCs/>
+                      <w:sz w:val="32"/>
+                      <w:szCs w:val="32"/>
+                    </w:rPr>
+                  </w:pPr>
+                  <w:r>
+                    <w:rPr>
+                      <w:bCs/>
+                      <w:sz w:val="32"/>
+                      <w:szCs w:val="32"/>
+                    </w:rPr>
+                    <w:t>Display Info</w:t>
+                  </w:r>
+                </w:p>
+              </w:tc>
+            </w:tr>
+          </w:tbl>
+          <w:p>
+            <w:pPr>
+              <w:rPr>
+                <w:b/>
+                <w:bCs/>
+                <w:sz w:val="32"/>
+                <w:szCs w:val="32"/>
+                <w:u w:val="single"/>
+              </w:rPr>
+            </w:pPr>
+          </w:p>
+          <w:p>
+            <w:pPr>
+              <w:rPr>
+                <w:b/>
+                <w:bCs/>
+                <w:sz w:val="32"/>
+                <w:szCs w:val="32"/>
+                <w:u w:val="single"/>
+              </w:rPr>
+            </w:pPr>
+          </w:p>
+          <w:p>
+            <w:pPr>
+              <w:rPr>
+                <w:b/>
+                <w:bCs/>
+                <w:sz w:val="32"/>
+                <w:szCs w:val="32"/>
+                <w:u w:val="single"/>
+              </w:rPr>
+            </w:pPr>
+          </w:p>
+          <w:tbl>
+            <w:tblPr>
+              <w:tblpPr w:leftFromText="180" w:rightFromText="180" w:vertAnchor="text" w:horzAnchor="margin" w:tblpY="2761"/>
+              <w:tblOverlap w:val="never"/>
+              <w:tblW w:w="0" w:type="auto"/>
+              <w:tblBorders>
+                <w:top w:val="single" w:sz="4" w:space="0" w:color="auto"/>
+                <w:left w:val="single" w:sz="4" w:space="0" w:color="auto"/>
+                <w:bottom w:val="single" w:sz="4" w:space="0" w:color="auto"/>
+                <w:right w:val="single" w:sz="4" w:space="0" w:color="auto"/>
+                <w:insideH w:val="single" w:sz="4" w:space="0" w:color="auto"/>
+                <w:insideV w:val="single" w:sz="4" w:space="0" w:color="auto"/>
+              </w:tblBorders>
+              <w:tblLook w:val="0000" w:firstRow="0" w:lastRow="0" w:firstColumn="0" w:lastColumn="0" w:noHBand="0" w:noVBand="0"/>
+            </w:tblPr>
+            <w:tblGrid>
+              <w:gridCol w:w="1692"/>
+            </w:tblGrid>
+            <w:tr>
+              <w:tblPrEx>
+                <w:tblCellMar>
+                  <w:top w:w="0" w:type="dxa"/>
+                  <w:bottom w:w="0" w:type="dxa"/>
+                </w:tblCellMar>
+              </w:tblPrEx>
+              <w:trPr>
+                <w:trHeight w:val="977"/>
+              </w:trPr>
+              <w:tc>
+                <w:tcPr>
+                  <w:tcW w:w="1692" w:type="dxa"/>
+                </w:tcPr>
+                <w:p>
+                  <w:pPr>
+                    <w:rPr>
+                      <w:bCs/>
+                      <w:sz w:val="32"/>
+                      <w:szCs w:val="32"/>
+                    </w:rPr>
+                  </w:pPr>
+                  <w:r>
+                    <w:rPr>
+                      <w:bCs/>
+                      <w:sz w:val="32"/>
+                      <w:szCs w:val="32"/>
+                    </w:rPr>
+                    <w:t>Best and worst countries</w:t>
+                  </w:r>
+                </w:p>
+              </w:tc>
+            </w:tr>
+          </w:tbl>
+          <w:tbl>
+            <w:tblPr>
+              <w:tblpPr w:leftFromText="180" w:rightFromText="180" w:vertAnchor="text" w:horzAnchor="margin" w:tblpY="87"/>
+              <w:tblOverlap w:val="never"/>
+              <w:tblW w:w="0" w:type="auto"/>
+              <w:tblBorders>
+                <w:top w:val="single" w:sz="4" w:space="0" w:color="auto"/>
+                <w:left w:val="single" w:sz="4" w:space="0" w:color="auto"/>
+                <w:bottom w:val="single" w:sz="4" w:space="0" w:color="auto"/>
+                <w:right w:val="single" w:sz="4" w:space="0" w:color="auto"/>
+                <w:insideH w:val="single" w:sz="4" w:space="0" w:color="auto"/>
+                <w:insideV w:val="single" w:sz="4" w:space="0" w:color="auto"/>
+              </w:tblBorders>
+              <w:tblLook w:val="0000" w:firstRow="0" w:lastRow="0" w:firstColumn="0" w:lastColumn="0" w:noHBand="0" w:noVBand="0"/>
+            </w:tblPr>
+            <w:tblGrid>
+              <w:gridCol w:w="1255"/>
+            </w:tblGrid>
+            <w:tr>
+              <w:tblPrEx>
+                <w:tblCellMar>
+                  <w:top w:w="0" w:type="dxa"/>
+                  <w:bottom w:w="0" w:type="dxa"/>
+                </w:tblCellMar>
+              </w:tblPrEx>
+              <w:trPr>
+                <w:trHeight w:val="1087"/>
+              </w:trPr>
+              <w:tc>
+                <w:tcPr>
+                  <w:tcW w:w="1251" w:type="dxa"/>
+                  <w:tcBorders>
+                    <w:bottom w:val="single" w:sz="4" w:space="0" w:color="auto"/>
+                  </w:tcBorders>
+                </w:tcPr>
+                <w:p>
+                  <w:pPr>
+                    <w:rPr>
+                      <w:bCs/>
+                      <w:sz w:val="32"/>
+                      <w:szCs w:val="32"/>
+                    </w:rPr>
+                  </w:pPr>
+                  <w:r>
+                    <w:rPr>
+                      <w:bCs/>
+                      <w:sz w:val="32"/>
+                      <w:szCs w:val="32"/>
+                    </w:rPr>
+                    <w:t>Capture data</w:t>
+                  </w:r>
+                </w:p>
+              </w:tc>
+            </w:tr>
+          </w:tbl>
+          <w:tbl>
+            <w:tblPr>
+              <w:tblpPr w:leftFromText="180" w:rightFromText="180" w:vertAnchor="text" w:horzAnchor="margin" w:tblpY="1422"/>
+              <w:tblOverlap w:val="never"/>
+              <w:tblW w:w="0" w:type="auto"/>
+              <w:tblBorders>
+                <w:top w:val="single" w:sz="4" w:space="0" w:color="auto"/>
+                <w:left w:val="single" w:sz="4" w:space="0" w:color="auto"/>
+                <w:bottom w:val="single" w:sz="4" w:space="0" w:color="auto"/>
+                <w:right w:val="single" w:sz="4" w:space="0" w:color="auto"/>
+                <w:insideH w:val="single" w:sz="4" w:space="0" w:color="auto"/>
+                <w:insideV w:val="single" w:sz="4" w:space="0" w:color="auto"/>
+              </w:tblBorders>
+              <w:tblLook w:val="0000" w:firstRow="0" w:lastRow="0" w:firstColumn="0" w:lastColumn="0" w:noHBand="0" w:noVBand="0"/>
+            </w:tblPr>
+            <w:tblGrid>
+              <w:gridCol w:w="1317"/>
+            </w:tblGrid>
+            <w:tr>
+              <w:tblPrEx>
+                <w:tblCellMar>
+                  <w:top w:w="0" w:type="dxa"/>
+                  <w:bottom w:w="0" w:type="dxa"/>
+                </w:tblCellMar>
+              </w:tblPrEx>
+              <w:trPr>
+                <w:trHeight w:val="1031"/>
+              </w:trPr>
+              <w:tc>
+                <w:tcPr>
+                  <w:tcW w:w="1317" w:type="dxa"/>
+                </w:tcPr>
+                <w:p>
+                  <w:pPr>
+                    <w:rPr>
+                      <w:bCs/>
+                      <w:sz w:val="32"/>
+                      <w:szCs w:val="32"/>
+                    </w:rPr>
+                  </w:pPr>
+                  <w:r>
+                    <w:rPr>
+                      <w:bCs/>
+                      <w:sz w:val="32"/>
+                      <w:szCs w:val="32"/>
+                    </w:rPr>
+                    <w:t>Country Status</w:t>
+                  </w:r>
+                </w:p>
+              </w:tc>
+            </w:tr>
+          </w:tbl>
+          <w:p>
+            <w:pPr>
+              <w:rPr>
+                <w:b/>
+                <w:bCs/>
+                <w:sz w:val="32"/>
+                <w:szCs w:val="32"/>
+                <w:u w:val="single"/>
+              </w:rPr>
+            </w:pPr>
+          </w:p>
+        </w:tc>
+      </w:tr>
+    </w:tbl>
+    <w:p>
+      <w:pPr>
+        <w:rPr>
+          <w:b/>
+          <w:bCs/>
+          <w:sz w:val="32"/>
+          <w:szCs w:val="32"/>
+          <w:u w:val="single"/>
+        </w:rPr>
+      </w:pPr>
+    </w:p>
+    <w:p>
+      <w:pPr>
+        <w:rPr>
+          <w:b/>
+          <w:bCs/>
+          <w:sz w:val="32"/>
+          <w:szCs w:val="32"/>
+          <w:u w:val="single"/>
+        </w:rPr>
+      </w:pPr>
+    </w:p>
+    <w:p>
+      <w:pPr>
+        <w:rPr>
+          <w:b/>
+          <w:bCs/>
+          <w:sz w:val="32"/>
+          <w:szCs w:val="32"/>
+          <w:u w:val="single"/>
+        </w:rPr>
+      </w:pPr>
+    </w:p>
+    <w:p>
+      <w:pPr>
+        <w:rPr>
+          <w:b/>
+          <w:bCs/>
+          <w:sz w:val="32"/>
+          <w:szCs w:val="32"/>
+          <w:u w:val="single"/>
+        </w:rPr>
+      </w:pPr>
+    </w:p>
+    <w:p>
+      <w:pPr>
+        <w:rPr>
+          <w:b/>
+          <w:bCs/>
+          <w:sz w:val="32"/>
+          <w:szCs w:val="32"/>
+          <w:u w:val="single"/>
+        </w:rPr>
+      </w:pPr>
+    </w:p>
+    <w:p>
+      <w:pPr>
+        <w:rPr>
+          <w:b/>
+          <w:bCs/>
+          <w:sz w:val="32"/>
+          <w:szCs w:val="32"/>
+          <w:u w:val="single"/>
+        </w:rPr>
+      </w:pPr>
+    </w:p>
+    <w:p>
+      <w:pPr>
+        <w:rPr>
+          <w:b/>
+          <w:bCs/>
+          <w:sz w:val="32"/>
+          <w:szCs w:val="32"/>
+          <w:u w:val="single"/>
+        </w:rPr>
+      </w:pPr>
     </w:p>
     <w:p>
       <w:pPr>
@@ -466,6 +988,375 @@
         <w:t>Events and Action</w:t>
       </w:r>
     </w:p>
+    <w:tbl>
+      <w:tblPr>
+        <w:tblStyle w:val="TableGrid"/>
+        <w:tblW w:w="0" w:type="auto"/>
+        <w:tblLook w:val="04A0" w:firstRow="1" w:lastRow="0" w:firstColumn="1" w:lastColumn="0" w:noHBand="0" w:noVBand="1"/>
+      </w:tblPr>
+      <w:tblGrid>
+        <w:gridCol w:w="4788"/>
+        <w:gridCol w:w="4788"/>
+      </w:tblGrid>
+      <w:tr>
+        <w:tc>
+          <w:tcPr>
+            <w:tcW w:w="4788" w:type="dxa"/>
+          </w:tcPr>
+          <w:p>
+            <w:pPr>
+              <w:rPr>
+                <w:b/>
+                <w:bCs/>
+                <w:sz w:val="32"/>
+                <w:szCs w:val="32"/>
+                <w:u w:val="single"/>
+              </w:rPr>
+            </w:pPr>
+            <w:r>
+              <w:rPr>
+                <w:b/>
+                <w:bCs/>
+                <w:sz w:val="32"/>
+                <w:szCs w:val="32"/>
+                <w:u w:val="single"/>
+              </w:rPr>
+              <w:t>Events</w:t>
+            </w:r>
+          </w:p>
+        </w:tc>
+        <w:tc>
+          <w:tcPr>
+            <w:tcW w:w="4788" w:type="dxa"/>
+          </w:tcPr>
+          <w:p>
+            <w:pPr>
+              <w:rPr>
+                <w:b/>
+                <w:bCs/>
+                <w:sz w:val="32"/>
+                <w:szCs w:val="32"/>
+                <w:u w:val="single"/>
+              </w:rPr>
+            </w:pPr>
+            <w:r>
+              <w:rPr>
+                <w:b/>
+                <w:bCs/>
+                <w:sz w:val="32"/>
+                <w:szCs w:val="32"/>
+                <w:u w:val="single"/>
+              </w:rPr>
+              <w:t>Actions</w:t>
+            </w:r>
+          </w:p>
+        </w:tc>
+      </w:tr>
+      <w:tr>
+        <w:tc>
+          <w:tcPr>
+            <w:tcW w:w="4788" w:type="dxa"/>
+          </w:tcPr>
+          <w:p>
+            <w:pPr>
+              <w:rPr>
+                <w:bCs/>
+                <w:sz w:val="32"/>
+                <w:szCs w:val="32"/>
+              </w:rPr>
+            </w:pPr>
+            <w:r>
+              <w:rPr>
+                <w:bCs/>
+                <w:sz w:val="32"/>
+                <w:szCs w:val="32"/>
+              </w:rPr>
+              <w:lastRenderedPageBreak/>
+              <w:t>1.btnCaptureData</w:t>
+            </w:r>
+          </w:p>
+        </w:tc>
+        <w:tc>
+          <w:tcPr>
+            <w:tcW w:w="4788" w:type="dxa"/>
+          </w:tcPr>
+          <w:p>
+            <w:pPr>
+              <w:pStyle w:val="ListParagraph"/>
+              <w:numPr>
+                <w:ilvl w:val="0"/>
+                <w:numId w:val="2"/>
+              </w:numPr>
+              <w:rPr>
+                <w:bCs/>
+                <w:sz w:val="32"/>
+                <w:szCs w:val="32"/>
+              </w:rPr>
+            </w:pPr>
+            <w:r>
+              <w:rPr>
+                <w:bCs/>
+                <w:sz w:val="32"/>
+                <w:szCs w:val="32"/>
+              </w:rPr>
+              <w:t>Resize arrays</w:t>
+            </w:r>
+          </w:p>
+          <w:p>
+            <w:pPr>
+              <w:pStyle w:val="ListParagraph"/>
+              <w:numPr>
+                <w:ilvl w:val="0"/>
+                <w:numId w:val="2"/>
+              </w:numPr>
+              <w:rPr>
+                <w:bCs/>
+                <w:sz w:val="32"/>
+                <w:szCs w:val="32"/>
+              </w:rPr>
+            </w:pPr>
+            <w:r>
+              <w:rPr>
+                <w:bCs/>
+                <w:sz w:val="32"/>
+                <w:szCs w:val="32"/>
+              </w:rPr>
+              <w:t>Acquire country data</w:t>
+            </w:r>
+          </w:p>
+          <w:p>
+            <w:pPr>
+              <w:pStyle w:val="ListParagraph"/>
+              <w:numPr>
+                <w:ilvl w:val="0"/>
+                <w:numId w:val="2"/>
+              </w:numPr>
+              <w:rPr>
+                <w:bCs/>
+                <w:sz w:val="32"/>
+                <w:szCs w:val="32"/>
+              </w:rPr>
+            </w:pPr>
+            <w:r>
+              <w:rPr>
+                <w:bCs/>
+                <w:sz w:val="32"/>
+                <w:szCs w:val="32"/>
+              </w:rPr>
+              <w:t>Instantiation</w:t>
+            </w:r>
+          </w:p>
+          <w:p>
+            <w:pPr>
+              <w:pStyle w:val="ListParagraph"/>
+              <w:numPr>
+                <w:ilvl w:val="0"/>
+                <w:numId w:val="2"/>
+              </w:numPr>
+              <w:rPr>
+                <w:bCs/>
+                <w:sz w:val="32"/>
+                <w:szCs w:val="32"/>
+              </w:rPr>
+            </w:pPr>
+            <w:r>
+              <w:rPr>
+                <w:bCs/>
+                <w:sz w:val="32"/>
+                <w:szCs w:val="32"/>
+              </w:rPr>
+              <w:t>Save to file</w:t>
+            </w:r>
+          </w:p>
+        </w:tc>
+      </w:tr>
+      <w:tr>
+        <w:tc>
+          <w:tcPr>
+            <w:tcW w:w="4788" w:type="dxa"/>
+          </w:tcPr>
+          <w:p>
+            <w:pPr>
+              <w:rPr>
+                <w:bCs/>
+                <w:sz w:val="32"/>
+                <w:szCs w:val="32"/>
+              </w:rPr>
+            </w:pPr>
+            <w:r>
+              <w:rPr>
+                <w:bCs/>
+                <w:sz w:val="32"/>
+                <w:szCs w:val="32"/>
+              </w:rPr>
+              <w:t>2.btnDisplayinfo</w:t>
+            </w:r>
+          </w:p>
+        </w:tc>
+        <w:tc>
+          <w:tcPr>
+            <w:tcW w:w="4788" w:type="dxa"/>
+          </w:tcPr>
+          <w:p>
+            <w:pPr>
+              <w:pStyle w:val="ListParagraph"/>
+              <w:numPr>
+                <w:ilvl w:val="0"/>
+                <w:numId w:val="3"/>
+              </w:numPr>
+              <w:rPr>
+                <w:bCs/>
+                <w:sz w:val="32"/>
+                <w:szCs w:val="32"/>
+              </w:rPr>
+            </w:pPr>
+            <w:r>
+              <w:rPr>
+                <w:bCs/>
+                <w:sz w:val="32"/>
+                <w:szCs w:val="32"/>
+              </w:rPr>
+              <w:t>Display country information</w:t>
+            </w:r>
+          </w:p>
+        </w:tc>
+      </w:tr>
+      <w:tr>
+        <w:tc>
+          <w:tcPr>
+            <w:tcW w:w="4788" w:type="dxa"/>
+          </w:tcPr>
+          <w:p>
+            <w:pPr>
+              <w:rPr>
+                <w:bCs/>
+                <w:sz w:val="32"/>
+                <w:szCs w:val="32"/>
+              </w:rPr>
+            </w:pPr>
+            <w:r>
+              <w:rPr>
+                <w:bCs/>
+                <w:sz w:val="32"/>
+                <w:szCs w:val="32"/>
+              </w:rPr>
+              <w:t>3.btnCountryStats</w:t>
+            </w:r>
+          </w:p>
+        </w:tc>
+        <w:tc>
+          <w:tcPr>
+            <w:tcW w:w="4788" w:type="dxa"/>
+          </w:tcPr>
+          <w:p>
+            <w:pPr>
+              <w:pStyle w:val="ListParagraph"/>
+              <w:numPr>
+                <w:ilvl w:val="0"/>
+                <w:numId w:val="3"/>
+              </w:numPr>
+              <w:rPr>
+                <w:bCs/>
+                <w:sz w:val="32"/>
+                <w:szCs w:val="32"/>
+              </w:rPr>
+            </w:pPr>
+            <w:r>
+              <w:rPr>
+                <w:bCs/>
+                <w:sz w:val="32"/>
+                <w:szCs w:val="32"/>
+              </w:rPr>
+              <w:t>Acquire country stats</w:t>
+            </w:r>
+          </w:p>
+          <w:p>
+            <w:pPr>
+              <w:pStyle w:val="ListParagraph"/>
+              <w:numPr>
+                <w:ilvl w:val="0"/>
+                <w:numId w:val="3"/>
+              </w:numPr>
+              <w:rPr>
+                <w:bCs/>
+                <w:sz w:val="32"/>
+                <w:szCs w:val="32"/>
+              </w:rPr>
+            </w:pPr>
+            <w:r>
+              <w:rPr>
+                <w:bCs/>
+                <w:sz w:val="32"/>
+                <w:szCs w:val="32"/>
+              </w:rPr>
+              <w:t>Display country stats</w:t>
+            </w:r>
+          </w:p>
+        </w:tc>
+      </w:tr>
+      <w:tr>
+        <w:tc>
+          <w:tcPr>
+            <w:tcW w:w="4788" w:type="dxa"/>
+          </w:tcPr>
+          <w:p>
+            <w:pPr>
+              <w:rPr>
+                <w:bCs/>
+                <w:sz w:val="32"/>
+                <w:szCs w:val="32"/>
+              </w:rPr>
+            </w:pPr>
+            <w:r>
+              <w:rPr>
+                <w:bCs/>
+                <w:sz w:val="32"/>
+                <w:szCs w:val="32"/>
+              </w:rPr>
+              <w:t>4.btnWorstandBestCountries</w:t>
+            </w:r>
+          </w:p>
+        </w:tc>
+        <w:tc>
+          <w:tcPr>
+            <w:tcW w:w="4788" w:type="dxa"/>
+          </w:tcPr>
+          <w:p>
+            <w:pPr>
+              <w:pStyle w:val="ListParagraph"/>
+              <w:numPr>
+                <w:ilvl w:val="0"/>
+                <w:numId w:val="4"/>
+              </w:numPr>
+              <w:rPr>
+                <w:bCs/>
+                <w:sz w:val="32"/>
+                <w:szCs w:val="32"/>
+              </w:rPr>
+            </w:pPr>
+            <w:r>
+              <w:rPr>
+                <w:bCs/>
+                <w:sz w:val="32"/>
+                <w:szCs w:val="32"/>
+              </w:rPr>
+              <w:t>Calculate and display the best and worst countries.</w:t>
+            </w:r>
+          </w:p>
+        </w:tc>
+      </w:tr>
+    </w:tbl>
+    <w:p>
+      <w:pPr>
+        <w:rPr>
+          <w:b/>
+          <w:bCs/>
+          <w:sz w:val="32"/>
+          <w:szCs w:val="32"/>
+          <w:u w:val="single"/>
+        </w:rPr>
+      </w:pPr>
+    </w:p>
     <w:p>
       <w:pPr>
         <w:rPr>
@@ -558,9 +1449,8 @@
           <w:szCs w:val="32"/>
           <w:u w:val="single"/>
         </w:rPr>
-        <w:lastRenderedPageBreak/>
         <w:drawing>
-          <wp:inline distT="0" distB="0" distL="0" distR="0">
+          <wp:inline distT="0" distB="0" distL="0" distR="0" wp14:anchorId="6004562B" wp14:editId="216A9587">
             <wp:extent cx="5943600" cy="3739793"/>
             <wp:effectExtent l="19050" t="0" r="0" b="0"/>
             <wp:docPr id="1" name="Picture 1" descr="C:\Users\User\Documents\Team5.drawio.png"/>
@@ -649,8 +1539,121 @@
 </file>
 
 <file path=word/numbering.xml><?xml version="1.0" encoding="utf-8"?>
-<w:numbering xmlns:ve="http://schemas.openxmlformats.org/markup-compatibility/2006" xmlns:o="urn:schemas-microsoft-com:office:office" xmlns:r="http://schemas.openxmlformats.org/officeDocument/2006/relationships" xmlns:m="http://schemas.openxmlformats.org/officeDocument/2006/math" xmlns:v="urn:schemas-microsoft-com:vml" xmlns:wp="http://schemas.openxmlformats.org/drawingml/2006/wordprocessingDrawing" xmlns:w10="urn:schemas-microsoft-com:office:word" xmlns:w="http://schemas.openxmlformats.org/wordprocessingml/2006/main" xmlns:wne="http://schemas.microsoft.com/office/word/2006/wordml">
-  <w:abstractNum w:abstractNumId="0">
+<w:numbering xmlns:wpc="http://schemas.microsoft.com/office/word/2010/wordprocessingCanvas" xmlns:cx="http://schemas.microsoft.com/office/drawing/2014/chartex" xmlns:cx1="http://schemas.microsoft.com/office/drawing/2015/9/8/chartex" xmlns:cx2="http://schemas.microsoft.com/office/drawing/2015/10/21/chartex" xmlns:cx3="http://schemas.microsoft.com/office/drawing/2016/5/9/chartex" xmlns:cx4="http://schemas.microsoft.com/office/drawing/2016/5/10/chartex" xmlns:cx5="http://schemas.microsoft.com/office/drawing/2016/5/11/chartex" xmlns:cx6="http://schemas.microsoft.com/office/drawing/2016/5/12/chartex" xmlns:cx7="http://schemas.microsoft.com/office/drawing/2016/5/13/chartex" xmlns:cx8="http://schemas.microsoft.com/office/drawing/2016/5/14/chartex" xmlns:mc="http://schemas.openxmlformats.org/markup-compatibility/2006" xmlns:aink="http://schemas.microsoft.com/office/drawing/2016/ink" xmlns:am3d="http://schemas.microsoft.com/office/drawing/2017/model3d" xmlns:o="urn:schemas-microsoft-com:office:office" xmlns:r="http://schemas.openxmlformats.org/officeDocument/2006/relationships" xmlns:m="http://schemas.openxmlformats.org/officeDocument/2006/math" xmlns:v="urn:schemas-microsoft-com:vml" xmlns:wp14="http://schemas.microsoft.com/office/word/2010/wordprocessingDrawing" xmlns:wp="http://schemas.openxmlformats.org/drawingml/2006/wordprocessingDrawing" xmlns:w10="urn:schemas-microsoft-com:office:word" xmlns:w="http://schemas.openxmlformats.org/wordprocessingml/2006/main" xmlns:w14="http://schemas.microsoft.com/office/word/2010/wordml" xmlns:w15="http://schemas.microsoft.com/office/word/2012/wordml" xmlns:w16cid="http://schemas.microsoft.com/office/word/2016/wordml/cid" xmlns:w16se="http://schemas.microsoft.com/office/word/2015/wordml/symex" xmlns:wpg="http://schemas.microsoft.com/office/word/2010/wordprocessingGroup" xmlns:wpi="http://schemas.microsoft.com/office/word/2010/wordprocessingInk" xmlns:wne="http://schemas.microsoft.com/office/word/2006/wordml" xmlns:wps="http://schemas.microsoft.com/office/word/2010/wordprocessingShape" mc:Ignorable="w14 w15 w16se w16cid wp14">
+  <w:abstractNum w:abstractNumId="0" w15:restartNumberingAfterBreak="0">
+    <w:nsid w:val="16447473"/>
+    <w:multiLevelType w:val="hybridMultilevel"/>
+    <w:tmpl w:val="54FA7156"/>
+    <w:lvl w:ilvl="0" w:tplc="1C090001">
+      <w:start w:val="1"/>
+      <w:numFmt w:val="bullet"/>
+      <w:lvlText w:val=""/>
+      <w:lvlJc w:val="left"/>
+      <w:pPr>
+        <w:ind w:left="720" w:hanging="360"/>
+      </w:pPr>
+      <w:rPr>
+        <w:rFonts w:ascii="Symbol" w:hAnsi="Symbol" w:hint="default"/>
+      </w:rPr>
+    </w:lvl>
+    <w:lvl w:ilvl="1" w:tplc="1C090003" w:tentative="1">
+      <w:start w:val="1"/>
+      <w:numFmt w:val="bullet"/>
+      <w:lvlText w:val="o"/>
+      <w:lvlJc w:val="left"/>
+      <w:pPr>
+        <w:ind w:left="1440" w:hanging="360"/>
+      </w:pPr>
+      <w:rPr>
+        <w:rFonts w:ascii="Courier New" w:hAnsi="Courier New" w:cs="Courier New" w:hint="default"/>
+      </w:rPr>
+    </w:lvl>
+    <w:lvl w:ilvl="2" w:tplc="1C090005" w:tentative="1">
+      <w:start w:val="1"/>
+      <w:numFmt w:val="bullet"/>
+      <w:lvlText w:val=""/>
+      <w:lvlJc w:val="left"/>
+      <w:pPr>
+        <w:ind w:left="2160" w:hanging="360"/>
+      </w:pPr>
+      <w:rPr>
+        <w:rFonts w:ascii="Wingdings" w:hAnsi="Wingdings" w:hint="default"/>
+      </w:rPr>
+    </w:lvl>
+    <w:lvl w:ilvl="3" w:tplc="1C090001" w:tentative="1">
+      <w:start w:val="1"/>
+      <w:numFmt w:val="bullet"/>
+      <w:lvlText w:val=""/>
+      <w:lvlJc w:val="left"/>
+      <w:pPr>
+        <w:ind w:left="2880" w:hanging="360"/>
+      </w:pPr>
+      <w:rPr>
+        <w:rFonts w:ascii="Symbol" w:hAnsi="Symbol" w:hint="default"/>
+      </w:rPr>
+    </w:lvl>
+    <w:lvl w:ilvl="4" w:tplc="1C090003" w:tentative="1">
+      <w:start w:val="1"/>
+      <w:numFmt w:val="bullet"/>
+      <w:lvlText w:val="o"/>
+      <w:lvlJc w:val="left"/>
+      <w:pPr>
+        <w:ind w:left="3600" w:hanging="360"/>
+      </w:pPr>
+      <w:rPr>
+        <w:rFonts w:ascii="Courier New" w:hAnsi="Courier New" w:cs="Courier New" w:hint="default"/>
+      </w:rPr>
+    </w:lvl>
+    <w:lvl w:ilvl="5" w:tplc="1C090005" w:tentative="1">
+      <w:start w:val="1"/>
+      <w:numFmt w:val="bullet"/>
+      <w:lvlText w:val=""/>
+      <w:lvlJc w:val="left"/>
+      <w:pPr>
+        <w:ind w:left="4320" w:hanging="360"/>
+      </w:pPr>
+      <w:rPr>
+        <w:rFonts w:ascii="Wingdings" w:hAnsi="Wingdings" w:hint="default"/>
+      </w:rPr>
+    </w:lvl>
+    <w:lvl w:ilvl="6" w:tplc="1C090001" w:tentative="1">
+      <w:start w:val="1"/>
+      <w:numFmt w:val="bullet"/>
+      <w:lvlText w:val=""/>
+      <w:lvlJc w:val="left"/>
+      <w:pPr>
+        <w:ind w:left="5040" w:hanging="360"/>
+      </w:pPr>
+      <w:rPr>
+        <w:rFonts w:ascii="Symbol" w:hAnsi="Symbol" w:hint="default"/>
+      </w:rPr>
+    </w:lvl>
+    <w:lvl w:ilvl="7" w:tplc="1C090003" w:tentative="1">
+      <w:start w:val="1"/>
+      <w:numFmt w:val="bullet"/>
+      <w:lvlText w:val="o"/>
+      <w:lvlJc w:val="left"/>
+      <w:pPr>
+        <w:ind w:left="5760" w:hanging="360"/>
+      </w:pPr>
+      <w:rPr>
+        <w:rFonts w:ascii="Courier New" w:hAnsi="Courier New" w:cs="Courier New" w:hint="default"/>
+      </w:rPr>
+    </w:lvl>
+    <w:lvl w:ilvl="8" w:tplc="1C090005" w:tentative="1">
+      <w:start w:val="1"/>
+      <w:numFmt w:val="bullet"/>
+      <w:lvlText w:val=""/>
+      <w:lvlJc w:val="left"/>
+      <w:pPr>
+        <w:ind w:left="6480" w:hanging="360"/>
+      </w:pPr>
+      <w:rPr>
+        <w:rFonts w:ascii="Wingdings" w:hAnsi="Wingdings" w:hint="default"/>
+      </w:rPr>
+    </w:lvl>
+  </w:abstractNum>
+  <w:abstractNum w:abstractNumId="1" w15:restartNumberingAfterBreak="0">
     <w:nsid w:val="2F41134B"/>
     <w:multiLevelType w:val="hybridMultilevel"/>
     <w:tmpl w:val="9408A29C"/>
@@ -763,14 +1766,249 @@
       </w:rPr>
     </w:lvl>
   </w:abstractNum>
+  <w:abstractNum w:abstractNumId="2" w15:restartNumberingAfterBreak="0">
+    <w:nsid w:val="3397544E"/>
+    <w:multiLevelType w:val="hybridMultilevel"/>
+    <w:tmpl w:val="02968068"/>
+    <w:lvl w:ilvl="0" w:tplc="1C090001">
+      <w:start w:val="1"/>
+      <w:numFmt w:val="bullet"/>
+      <w:lvlText w:val=""/>
+      <w:lvlJc w:val="left"/>
+      <w:pPr>
+        <w:ind w:left="720" w:hanging="360"/>
+      </w:pPr>
+      <w:rPr>
+        <w:rFonts w:ascii="Symbol" w:hAnsi="Symbol" w:hint="default"/>
+      </w:rPr>
+    </w:lvl>
+    <w:lvl w:ilvl="1" w:tplc="1C090003" w:tentative="1">
+      <w:start w:val="1"/>
+      <w:numFmt w:val="bullet"/>
+      <w:lvlText w:val="o"/>
+      <w:lvlJc w:val="left"/>
+      <w:pPr>
+        <w:ind w:left="1440" w:hanging="360"/>
+      </w:pPr>
+      <w:rPr>
+        <w:rFonts w:ascii="Courier New" w:hAnsi="Courier New" w:cs="Courier New" w:hint="default"/>
+      </w:rPr>
+    </w:lvl>
+    <w:lvl w:ilvl="2" w:tplc="1C090005" w:tentative="1">
+      <w:start w:val="1"/>
+      <w:numFmt w:val="bullet"/>
+      <w:lvlText w:val=""/>
+      <w:lvlJc w:val="left"/>
+      <w:pPr>
+        <w:ind w:left="2160" w:hanging="360"/>
+      </w:pPr>
+      <w:rPr>
+        <w:rFonts w:ascii="Wingdings" w:hAnsi="Wingdings" w:hint="default"/>
+      </w:rPr>
+    </w:lvl>
+    <w:lvl w:ilvl="3" w:tplc="1C090001" w:tentative="1">
+      <w:start w:val="1"/>
+      <w:numFmt w:val="bullet"/>
+      <w:lvlText w:val=""/>
+      <w:lvlJc w:val="left"/>
+      <w:pPr>
+        <w:ind w:left="2880" w:hanging="360"/>
+      </w:pPr>
+      <w:rPr>
+        <w:rFonts w:ascii="Symbol" w:hAnsi="Symbol" w:hint="default"/>
+      </w:rPr>
+    </w:lvl>
+    <w:lvl w:ilvl="4" w:tplc="1C090003" w:tentative="1">
+      <w:start w:val="1"/>
+      <w:numFmt w:val="bullet"/>
+      <w:lvlText w:val="o"/>
+      <w:lvlJc w:val="left"/>
+      <w:pPr>
+        <w:ind w:left="3600" w:hanging="360"/>
+      </w:pPr>
+      <w:rPr>
+        <w:rFonts w:ascii="Courier New" w:hAnsi="Courier New" w:cs="Courier New" w:hint="default"/>
+      </w:rPr>
+    </w:lvl>
+    <w:lvl w:ilvl="5" w:tplc="1C090005" w:tentative="1">
+      <w:start w:val="1"/>
+      <w:numFmt w:val="bullet"/>
+      <w:lvlText w:val=""/>
+      <w:lvlJc w:val="left"/>
+      <w:pPr>
+        <w:ind w:left="4320" w:hanging="360"/>
+      </w:pPr>
+      <w:rPr>
+        <w:rFonts w:ascii="Wingdings" w:hAnsi="Wingdings" w:hint="default"/>
+      </w:rPr>
+    </w:lvl>
+    <w:lvl w:ilvl="6" w:tplc="1C090001" w:tentative="1">
+      <w:start w:val="1"/>
+      <w:numFmt w:val="bullet"/>
+      <w:lvlText w:val=""/>
+      <w:lvlJc w:val="left"/>
+      <w:pPr>
+        <w:ind w:left="5040" w:hanging="360"/>
+      </w:pPr>
+      <w:rPr>
+        <w:rFonts w:ascii="Symbol" w:hAnsi="Symbol" w:hint="default"/>
+      </w:rPr>
+    </w:lvl>
+    <w:lvl w:ilvl="7" w:tplc="1C090003" w:tentative="1">
+      <w:start w:val="1"/>
+      <w:numFmt w:val="bullet"/>
+      <w:lvlText w:val="o"/>
+      <w:lvlJc w:val="left"/>
+      <w:pPr>
+        <w:ind w:left="5760" w:hanging="360"/>
+      </w:pPr>
+      <w:rPr>
+        <w:rFonts w:ascii="Courier New" w:hAnsi="Courier New" w:cs="Courier New" w:hint="default"/>
+      </w:rPr>
+    </w:lvl>
+    <w:lvl w:ilvl="8" w:tplc="1C090005" w:tentative="1">
+      <w:start w:val="1"/>
+      <w:numFmt w:val="bullet"/>
+      <w:lvlText w:val=""/>
+      <w:lvlJc w:val="left"/>
+      <w:pPr>
+        <w:ind w:left="6480" w:hanging="360"/>
+      </w:pPr>
+      <w:rPr>
+        <w:rFonts w:ascii="Wingdings" w:hAnsi="Wingdings" w:hint="default"/>
+      </w:rPr>
+    </w:lvl>
+  </w:abstractNum>
+  <w:abstractNum w:abstractNumId="3" w15:restartNumberingAfterBreak="0">
+    <w:nsid w:val="44787E3D"/>
+    <w:multiLevelType w:val="hybridMultilevel"/>
+    <w:tmpl w:val="03C63B72"/>
+    <w:lvl w:ilvl="0" w:tplc="1C090001">
+      <w:start w:val="1"/>
+      <w:numFmt w:val="bullet"/>
+      <w:lvlText w:val=""/>
+      <w:lvlJc w:val="left"/>
+      <w:pPr>
+        <w:ind w:left="720" w:hanging="360"/>
+      </w:pPr>
+      <w:rPr>
+        <w:rFonts w:ascii="Symbol" w:hAnsi="Symbol" w:hint="default"/>
+      </w:rPr>
+    </w:lvl>
+    <w:lvl w:ilvl="1" w:tplc="1C090003" w:tentative="1">
+      <w:start w:val="1"/>
+      <w:numFmt w:val="bullet"/>
+      <w:lvlText w:val="o"/>
+      <w:lvlJc w:val="left"/>
+      <w:pPr>
+        <w:ind w:left="1440" w:hanging="360"/>
+      </w:pPr>
+      <w:rPr>
+        <w:rFonts w:ascii="Courier New" w:hAnsi="Courier New" w:cs="Courier New" w:hint="default"/>
+      </w:rPr>
+    </w:lvl>
+    <w:lvl w:ilvl="2" w:tplc="1C090005" w:tentative="1">
+      <w:start w:val="1"/>
+      <w:numFmt w:val="bullet"/>
+      <w:lvlText w:val=""/>
+      <w:lvlJc w:val="left"/>
+      <w:pPr>
+        <w:ind w:left="2160" w:hanging="360"/>
+      </w:pPr>
+      <w:rPr>
+        <w:rFonts w:ascii="Wingdings" w:hAnsi="Wingdings" w:hint="default"/>
+      </w:rPr>
+    </w:lvl>
+    <w:lvl w:ilvl="3" w:tplc="1C090001" w:tentative="1">
+      <w:start w:val="1"/>
+      <w:numFmt w:val="bullet"/>
+      <w:lvlText w:val=""/>
+      <w:lvlJc w:val="left"/>
+      <w:pPr>
+        <w:ind w:left="2880" w:hanging="360"/>
+      </w:pPr>
+      <w:rPr>
+        <w:rFonts w:ascii="Symbol" w:hAnsi="Symbol" w:hint="default"/>
+      </w:rPr>
+    </w:lvl>
+    <w:lvl w:ilvl="4" w:tplc="1C090003" w:tentative="1">
+      <w:start w:val="1"/>
+      <w:numFmt w:val="bullet"/>
+      <w:lvlText w:val="o"/>
+      <w:lvlJc w:val="left"/>
+      <w:pPr>
+        <w:ind w:left="3600" w:hanging="360"/>
+      </w:pPr>
+      <w:rPr>
+        <w:rFonts w:ascii="Courier New" w:hAnsi="Courier New" w:cs="Courier New" w:hint="default"/>
+      </w:rPr>
+    </w:lvl>
+    <w:lvl w:ilvl="5" w:tplc="1C090005" w:tentative="1">
+      <w:start w:val="1"/>
+      <w:numFmt w:val="bullet"/>
+      <w:lvlText w:val=""/>
+      <w:lvlJc w:val="left"/>
+      <w:pPr>
+        <w:ind w:left="4320" w:hanging="360"/>
+      </w:pPr>
+      <w:rPr>
+        <w:rFonts w:ascii="Wingdings" w:hAnsi="Wingdings" w:hint="default"/>
+      </w:rPr>
+    </w:lvl>
+    <w:lvl w:ilvl="6" w:tplc="1C090001" w:tentative="1">
+      <w:start w:val="1"/>
+      <w:numFmt w:val="bullet"/>
+      <w:lvlText w:val=""/>
+      <w:lvlJc w:val="left"/>
+      <w:pPr>
+        <w:ind w:left="5040" w:hanging="360"/>
+      </w:pPr>
+      <w:rPr>
+        <w:rFonts w:ascii="Symbol" w:hAnsi="Symbol" w:hint="default"/>
+      </w:rPr>
+    </w:lvl>
+    <w:lvl w:ilvl="7" w:tplc="1C090003" w:tentative="1">
+      <w:start w:val="1"/>
+      <w:numFmt w:val="bullet"/>
+      <w:lvlText w:val="o"/>
+      <w:lvlJc w:val="left"/>
+      <w:pPr>
+        <w:ind w:left="5760" w:hanging="360"/>
+      </w:pPr>
+      <w:rPr>
+        <w:rFonts w:ascii="Courier New" w:hAnsi="Courier New" w:cs="Courier New" w:hint="default"/>
+      </w:rPr>
+    </w:lvl>
+    <w:lvl w:ilvl="8" w:tplc="1C090005" w:tentative="1">
+      <w:start w:val="1"/>
+      <w:numFmt w:val="bullet"/>
+      <w:lvlText w:val=""/>
+      <w:lvlJc w:val="left"/>
+      <w:pPr>
+        <w:ind w:left="6480" w:hanging="360"/>
+      </w:pPr>
+      <w:rPr>
+        <w:rFonts w:ascii="Wingdings" w:hAnsi="Wingdings" w:hint="default"/>
+      </w:rPr>
+    </w:lvl>
+  </w:abstractNum>
   <w:num w:numId="1">
+    <w:abstractNumId w:val="1"/>
+  </w:num>
+  <w:num w:numId="2">
     <w:abstractNumId w:val="0"/>
+  </w:num>
+  <w:num w:numId="3">
+    <w:abstractNumId w:val="3"/>
+  </w:num>
+  <w:num w:numId="4">
+    <w:abstractNumId w:val="2"/>
   </w:num>
 </w:numbering>
 </file>
 
 <file path=word/styles.xml><?xml version="1.0" encoding="utf-8"?>
-<w:styles xmlns:r="http://schemas.openxmlformats.org/officeDocument/2006/relationships" xmlns:w="http://schemas.openxmlformats.org/wordprocessingml/2006/main">
+<w:styles xmlns:mc="http://schemas.openxmlformats.org/markup-compatibility/2006" xmlns:r="http://schemas.openxmlformats.org/officeDocument/2006/relationships" xmlns:w="http://schemas.openxmlformats.org/wordprocessingml/2006/main" xmlns:w14="http://schemas.microsoft.com/office/word/2010/wordml" xmlns:w15="http://schemas.microsoft.com/office/word/2012/wordml" xmlns:w16cid="http://schemas.microsoft.com/office/word/2016/wordml/cid" xmlns:w16se="http://schemas.microsoft.com/office/word/2015/wordml/symex" mc:Ignorable="w14 w15 w16se w16cid">
   <w:docDefaults>
     <w:rPrDefault>
       <w:rPr>
@@ -786,144 +2024,382 @@
       </w:pPr>
     </w:pPrDefault>
   </w:docDefaults>
-  <w:latentStyles w:defLockedState="0" w:defUIPriority="99" w:defSemiHidden="1" w:defUnhideWhenUsed="1" w:defQFormat="0" w:count="267">
-    <w:lsdException w:name="Normal" w:semiHidden="0" w:uiPriority="0" w:unhideWhenUsed="0" w:qFormat="1"/>
-    <w:lsdException w:name="heading 1" w:semiHidden="0" w:uiPriority="9" w:unhideWhenUsed="0" w:qFormat="1"/>
-    <w:lsdException w:name="heading 2" w:uiPriority="9" w:qFormat="1"/>
-    <w:lsdException w:name="heading 3" w:uiPriority="9" w:qFormat="1"/>
-    <w:lsdException w:name="heading 4" w:uiPriority="9" w:qFormat="1"/>
-    <w:lsdException w:name="heading 5" w:uiPriority="9" w:qFormat="1"/>
-    <w:lsdException w:name="heading 6" w:uiPriority="9" w:qFormat="1"/>
-    <w:lsdException w:name="heading 7" w:uiPriority="9" w:qFormat="1"/>
-    <w:lsdException w:name="heading 8" w:uiPriority="9" w:qFormat="1"/>
-    <w:lsdException w:name="heading 9" w:uiPriority="9" w:qFormat="1"/>
-    <w:lsdException w:name="toc 1" w:uiPriority="39"/>
-    <w:lsdException w:name="toc 2" w:uiPriority="39"/>
-    <w:lsdException w:name="toc 3" w:uiPriority="39"/>
-    <w:lsdException w:name="toc 4" w:uiPriority="39"/>
-    <w:lsdException w:name="toc 5" w:uiPriority="39"/>
-    <w:lsdException w:name="toc 6" w:uiPriority="39"/>
-    <w:lsdException w:name="toc 7" w:uiPriority="39"/>
-    <w:lsdException w:name="toc 8" w:uiPriority="39"/>
-    <w:lsdException w:name="toc 9" w:uiPriority="39"/>
-    <w:lsdException w:name="caption" w:uiPriority="35" w:qFormat="1"/>
-    <w:lsdException w:name="Title" w:semiHidden="0" w:uiPriority="10" w:unhideWhenUsed="0" w:qFormat="1"/>
-    <w:lsdException w:name="Default Paragraph Font" w:uiPriority="1"/>
-    <w:lsdException w:name="Subtitle" w:semiHidden="0" w:uiPriority="11" w:unhideWhenUsed="0" w:qFormat="1"/>
-    <w:lsdException w:name="Strong" w:semiHidden="0" w:uiPriority="22" w:unhideWhenUsed="0" w:qFormat="1"/>
-    <w:lsdException w:name="Emphasis" w:semiHidden="0" w:uiPriority="20" w:unhideWhenUsed="0" w:qFormat="1"/>
-    <w:lsdException w:name="Table Grid" w:semiHidden="0" w:uiPriority="39" w:unhideWhenUsed="0"/>
-    <w:lsdException w:name="Placeholder Text" w:unhideWhenUsed="0"/>
-    <w:lsdException w:name="No Spacing" w:semiHidden="0" w:uiPriority="1" w:unhideWhenUsed="0" w:qFormat="1"/>
-    <w:lsdException w:name="Light Shading" w:semiHidden="0" w:uiPriority="60" w:unhideWhenUsed="0"/>
-    <w:lsdException w:name="Light List" w:semiHidden="0" w:uiPriority="61" w:unhideWhenUsed="0"/>
-    <w:lsdException w:name="Light Grid" w:semiHidden="0" w:uiPriority="62" w:unhideWhenUsed="0"/>
-    <w:lsdException w:name="Medium Shading 1" w:semiHidden="0" w:uiPriority="63" w:unhideWhenUsed="0"/>
-    <w:lsdException w:name="Medium Shading 2" w:semiHidden="0" w:uiPriority="64" w:unhideWhenUsed="0"/>
-    <w:lsdException w:name="Medium List 1" w:semiHidden="0" w:uiPriority="65" w:unhideWhenUsed="0"/>
-    <w:lsdException w:name="Medium List 2" w:semiHidden="0" w:uiPriority="66" w:unhideWhenUsed="0"/>
-    <w:lsdException w:name="Medium Grid 1" w:semiHidden="0" w:uiPriority="67" w:unhideWhenUsed="0"/>
-    <w:lsdException w:name="Medium Grid 2" w:semiHidden="0" w:uiPriority="68" w:unhideWhenUsed="0"/>
-    <w:lsdException w:name="Medium Grid 3" w:semiHidden="0" w:uiPriority="69" w:unhideWhenUsed="0"/>
-    <w:lsdException w:name="Dark List" w:semiHidden="0" w:uiPriority="70" w:unhideWhenUsed="0"/>
-    <w:lsdException w:name="Colorful Shading" w:semiHidden="0" w:uiPriority="71" w:unhideWhenUsed="0"/>
-    <w:lsdException w:name="Colorful List" w:semiHidden="0" w:uiPriority="72" w:unhideWhenUsed="0"/>
-    <w:lsdException w:name="Colorful Grid" w:semiHidden="0" w:uiPriority="73" w:unhideWhenUsed="0"/>
-    <w:lsdException w:name="Light Shading Accent 1" w:semiHidden="0" w:uiPriority="60" w:unhideWhenUsed="0"/>
-    <w:lsdException w:name="Light List Accent 1" w:semiHidden="0" w:uiPriority="61" w:unhideWhenUsed="0"/>
-    <w:lsdException w:name="Light Grid Accent 1" w:semiHidden="0" w:uiPriority="62" w:unhideWhenUsed="0"/>
-    <w:lsdException w:name="Medium Shading 1 Accent 1" w:semiHidden="0" w:uiPriority="63" w:unhideWhenUsed="0"/>
-    <w:lsdException w:name="Medium Shading 2 Accent 1" w:semiHidden="0" w:uiPriority="64" w:unhideWhenUsed="0"/>
-    <w:lsdException w:name="Medium List 1 Accent 1" w:semiHidden="0" w:uiPriority="65" w:unhideWhenUsed="0"/>
-    <w:lsdException w:name="Revision" w:unhideWhenUsed="0"/>
-    <w:lsdException w:name="List Paragraph" w:semiHidden="0" w:uiPriority="34" w:unhideWhenUsed="0" w:qFormat="1"/>
-    <w:lsdException w:name="Quote" w:semiHidden="0" w:uiPriority="29" w:unhideWhenUsed="0" w:qFormat="1"/>
-    <w:lsdException w:name="Intense Quote" w:semiHidden="0" w:uiPriority="30" w:unhideWhenUsed="0" w:qFormat="1"/>
-    <w:lsdException w:name="Medium List 2 Accent 1" w:semiHidden="0" w:uiPriority="66" w:unhideWhenUsed="0"/>
-    <w:lsdException w:name="Medium Grid 1 Accent 1" w:semiHidden="0" w:uiPriority="67" w:unhideWhenUsed="0"/>
-    <w:lsdException w:name="Medium Grid 2 Accent 1" w:semiHidden="0" w:uiPriority="68" w:unhideWhenUsed="0"/>
-    <w:lsdException w:name="Medium Grid 3 Accent 1" w:semiHidden="0" w:uiPriority="69" w:unhideWhenUsed="0"/>
-    <w:lsdException w:name="Dark List Accent 1" w:semiHidden="0" w:uiPriority="70" w:unhideWhenUsed="0"/>
-    <w:lsdException w:name="Colorful Shading Accent 1" w:semiHidden="0" w:uiPriority="71" w:unhideWhenUsed="0"/>
-    <w:lsdException w:name="Colorful List Accent 1" w:semiHidden="0" w:uiPriority="72" w:unhideWhenUsed="0"/>
-    <w:lsdException w:name="Colorful Grid Accent 1" w:semiHidden="0" w:uiPriority="73" w:unhideWhenUsed="0"/>
-    <w:lsdException w:name="Light Shading Accent 2" w:semiHidden="0" w:uiPriority="60" w:unhideWhenUsed="0"/>
-    <w:lsdException w:name="Light List Accent 2" w:semiHidden="0" w:uiPriority="61" w:unhideWhenUsed="0"/>
-    <w:lsdException w:name="Light Grid Accent 2" w:semiHidden="0" w:uiPriority="62" w:unhideWhenUsed="0"/>
-    <w:lsdException w:name="Medium Shading 1 Accent 2" w:semiHidden="0" w:uiPriority="63" w:unhideWhenUsed="0"/>
-    <w:lsdException w:name="Medium Shading 2 Accent 2" w:semiHidden="0" w:uiPriority="64" w:unhideWhenUsed="0"/>
-    <w:lsdException w:name="Medium List 1 Accent 2" w:semiHidden="0" w:uiPriority="65" w:unhideWhenUsed="0"/>
-    <w:lsdException w:name="Medium List 2 Accent 2" w:semiHidden="0" w:uiPriority="66" w:unhideWhenUsed="0"/>
-    <w:lsdException w:name="Medium Grid 1 Accent 2" w:semiHidden="0" w:uiPriority="67" w:unhideWhenUsed="0"/>
-    <w:lsdException w:name="Medium Grid 2 Accent 2" w:semiHidden="0" w:uiPriority="68" w:unhideWhenUsed="0"/>
-    <w:lsdException w:name="Medium Grid 3 Accent 2" w:semiHidden="0" w:uiPriority="69" w:unhideWhenUsed="0"/>
-    <w:lsdException w:name="Dark List Accent 2" w:semiHidden="0" w:uiPriority="70" w:unhideWhenUsed="0"/>
-    <w:lsdException w:name="Colorful Shading Accent 2" w:semiHidden="0" w:uiPriority="71" w:unhideWhenUsed="0"/>
-    <w:lsdException w:name="Colorful List Accent 2" w:semiHidden="0" w:uiPriority="72" w:unhideWhenUsed="0"/>
-    <w:lsdException w:name="Colorful Grid Accent 2" w:semiHidden="0" w:uiPriority="73" w:unhideWhenUsed="0"/>
-    <w:lsdException w:name="Light Shading Accent 3" w:semiHidden="0" w:uiPriority="60" w:unhideWhenUsed="0"/>
-    <w:lsdException w:name="Light List Accent 3" w:semiHidden="0" w:uiPriority="61" w:unhideWhenUsed="0"/>
-    <w:lsdException w:name="Light Grid Accent 3" w:semiHidden="0" w:uiPriority="62" w:unhideWhenUsed="0"/>
-    <w:lsdException w:name="Medium Shading 1 Accent 3" w:semiHidden="0" w:uiPriority="63" w:unhideWhenUsed="0"/>
-    <w:lsdException w:name="Medium Shading 2 Accent 3" w:semiHidden="0" w:uiPriority="64" w:unhideWhenUsed="0"/>
-    <w:lsdException w:name="Medium List 1 Accent 3" w:semiHidden="0" w:uiPriority="65" w:unhideWhenUsed="0"/>
-    <w:lsdException w:name="Medium List 2 Accent 3" w:semiHidden="0" w:uiPriority="66" w:unhideWhenUsed="0"/>
-    <w:lsdException w:name="Medium Grid 1 Accent 3" w:semiHidden="0" w:uiPriority="67" w:unhideWhenUsed="0"/>
-    <w:lsdException w:name="Medium Grid 2 Accent 3" w:semiHidden="0" w:uiPriority="68" w:unhideWhenUsed="0"/>
-    <w:lsdException w:name="Medium Grid 3 Accent 3" w:semiHidden="0" w:uiPriority="69" w:unhideWhenUsed="0"/>
-    <w:lsdException w:name="Dark List Accent 3" w:semiHidden="0" w:uiPriority="70" w:unhideWhenUsed="0"/>
-    <w:lsdException w:name="Colorful Shading Accent 3" w:semiHidden="0" w:uiPriority="71" w:unhideWhenUsed="0"/>
-    <w:lsdException w:name="Colorful List Accent 3" w:semiHidden="0" w:uiPriority="72" w:unhideWhenUsed="0"/>
-    <w:lsdException w:name="Colorful Grid Accent 3" w:semiHidden="0" w:uiPriority="73" w:unhideWhenUsed="0"/>
-    <w:lsdException w:name="Light Shading Accent 4" w:semiHidden="0" w:uiPriority="60" w:unhideWhenUsed="0"/>
-    <w:lsdException w:name="Light List Accent 4" w:semiHidden="0" w:uiPriority="61" w:unhideWhenUsed="0"/>
-    <w:lsdException w:name="Light Grid Accent 4" w:semiHidden="0" w:uiPriority="62" w:unhideWhenUsed="0"/>
-    <w:lsdException w:name="Medium Shading 1 Accent 4" w:semiHidden="0" w:uiPriority="63" w:unhideWhenUsed="0"/>
-    <w:lsdException w:name="Medium Shading 2 Accent 4" w:semiHidden="0" w:uiPriority="64" w:unhideWhenUsed="0"/>
-    <w:lsdException w:name="Medium List 1 Accent 4" w:semiHidden="0" w:uiPriority="65" w:unhideWhenUsed="0"/>
-    <w:lsdException w:name="Medium List 2 Accent 4" w:semiHidden="0" w:uiPriority="66" w:unhideWhenUsed="0"/>
-    <w:lsdException w:name="Medium Grid 1 Accent 4" w:semiHidden="0" w:uiPriority="67" w:unhideWhenUsed="0"/>
-    <w:lsdException w:name="Medium Grid 2 Accent 4" w:semiHidden="0" w:uiPriority="68" w:unhideWhenUsed="0"/>
-    <w:lsdException w:name="Medium Grid 3 Accent 4" w:semiHidden="0" w:uiPriority="69" w:unhideWhenUsed="0"/>
-    <w:lsdException w:name="Dark List Accent 4" w:semiHidden="0" w:uiPriority="70" w:unhideWhenUsed="0"/>
-    <w:lsdException w:name="Colorful Shading Accent 4" w:semiHidden="0" w:uiPriority="71" w:unhideWhenUsed="0"/>
-    <w:lsdException w:name="Colorful List Accent 4" w:semiHidden="0" w:uiPriority="72" w:unhideWhenUsed="0"/>
-    <w:lsdException w:name="Colorful Grid Accent 4" w:semiHidden="0" w:uiPriority="73" w:unhideWhenUsed="0"/>
-    <w:lsdException w:name="Light Shading Accent 5" w:semiHidden="0" w:uiPriority="60" w:unhideWhenUsed="0"/>
-    <w:lsdException w:name="Light List Accent 5" w:semiHidden="0" w:uiPriority="61" w:unhideWhenUsed="0"/>
-    <w:lsdException w:name="Light Grid Accent 5" w:semiHidden="0" w:uiPriority="62" w:unhideWhenUsed="0"/>
-    <w:lsdException w:name="Medium Shading 1 Accent 5" w:semiHidden="0" w:uiPriority="63" w:unhideWhenUsed="0"/>
-    <w:lsdException w:name="Medium Shading 2 Accent 5" w:semiHidden="0" w:uiPriority="64" w:unhideWhenUsed="0"/>
-    <w:lsdException w:name="Medium List 1 Accent 5" w:semiHidden="0" w:uiPriority="65" w:unhideWhenUsed="0"/>
-    <w:lsdException w:name="Medium List 2 Accent 5" w:semiHidden="0" w:uiPriority="66" w:unhideWhenUsed="0"/>
-    <w:lsdException w:name="Medium Grid 1 Accent 5" w:semiHidden="0" w:uiPriority="67" w:unhideWhenUsed="0"/>
-    <w:lsdException w:name="Medium Grid 2 Accent 5" w:semiHidden="0" w:uiPriority="68" w:unhideWhenUsed="0"/>
-    <w:lsdException w:name="Medium Grid 3 Accent 5" w:semiHidden="0" w:uiPriority="69" w:unhideWhenUsed="0"/>
-    <w:lsdException w:name="Dark List Accent 5" w:semiHidden="0" w:uiPriority="70" w:unhideWhenUsed="0"/>
-    <w:lsdException w:name="Colorful Shading Accent 5" w:semiHidden="0" w:uiPriority="71" w:unhideWhenUsed="0"/>
-    <w:lsdException w:name="Colorful List Accent 5" w:semiHidden="0" w:uiPriority="72" w:unhideWhenUsed="0"/>
-    <w:lsdException w:name="Colorful Grid Accent 5" w:semiHidden="0" w:uiPriority="73" w:unhideWhenUsed="0"/>
-    <w:lsdException w:name="Light Shading Accent 6" w:semiHidden="0" w:uiPriority="60" w:unhideWhenUsed="0"/>
-    <w:lsdException w:name="Light List Accent 6" w:semiHidden="0" w:uiPriority="61" w:unhideWhenUsed="0"/>
-    <w:lsdException w:name="Light Grid Accent 6" w:semiHidden="0" w:uiPriority="62" w:unhideWhenUsed="0"/>
-    <w:lsdException w:name="Medium Shading 1 Accent 6" w:semiHidden="0" w:uiPriority="63" w:unhideWhenUsed="0"/>
-    <w:lsdException w:name="Medium Shading 2 Accent 6" w:semiHidden="0" w:uiPriority="64" w:unhideWhenUsed="0"/>
-    <w:lsdException w:name="Medium List 1 Accent 6" w:semiHidden="0" w:uiPriority="65" w:unhideWhenUsed="0"/>
-    <w:lsdException w:name="Medium List 2 Accent 6" w:semiHidden="0" w:uiPriority="66" w:unhideWhenUsed="0"/>
-    <w:lsdException w:name="Medium Grid 1 Accent 6" w:semiHidden="0" w:uiPriority="67" w:unhideWhenUsed="0"/>
-    <w:lsdException w:name="Medium Grid 2 Accent 6" w:semiHidden="0" w:uiPriority="68" w:unhideWhenUsed="0"/>
-    <w:lsdException w:name="Medium Grid 3 Accent 6" w:semiHidden="0" w:uiPriority="69" w:unhideWhenUsed="0"/>
-    <w:lsdException w:name="Dark List Accent 6" w:semiHidden="0" w:uiPriority="70" w:unhideWhenUsed="0"/>
-    <w:lsdException w:name="Colorful Shading Accent 6" w:semiHidden="0" w:uiPriority="71" w:unhideWhenUsed="0"/>
-    <w:lsdException w:name="Colorful List Accent 6" w:semiHidden="0" w:uiPriority="72" w:unhideWhenUsed="0"/>
-    <w:lsdException w:name="Colorful Grid Accent 6" w:semiHidden="0" w:uiPriority="73" w:unhideWhenUsed="0"/>
-    <w:lsdException w:name="Subtle Emphasis" w:semiHidden="0" w:uiPriority="19" w:unhideWhenUsed="0" w:qFormat="1"/>
-    <w:lsdException w:name="Intense Emphasis" w:semiHidden="0" w:uiPriority="21" w:unhideWhenUsed="0" w:qFormat="1"/>
-    <w:lsdException w:name="Subtle Reference" w:semiHidden="0" w:uiPriority="31" w:unhideWhenUsed="0" w:qFormat="1"/>
-    <w:lsdException w:name="Intense Reference" w:semiHidden="0" w:uiPriority="32" w:unhideWhenUsed="0" w:qFormat="1"/>
-    <w:lsdException w:name="Book Title" w:semiHidden="0" w:uiPriority="33" w:unhideWhenUsed="0" w:qFormat="1"/>
-    <w:lsdException w:name="Bibliography" w:uiPriority="37"/>
-    <w:lsdException w:name="TOC Heading" w:uiPriority="39" w:qFormat="1"/>
+  <w:latentStyles w:defLockedState="0" w:defUIPriority="99" w:defSemiHidden="0" w:defUnhideWhenUsed="0" w:defQFormat="0" w:count="375">
+    <w:lsdException w:name="Normal" w:uiPriority="0" w:qFormat="1"/>
+    <w:lsdException w:name="heading 1" w:uiPriority="9" w:qFormat="1"/>
+    <w:lsdException w:name="heading 2" w:semiHidden="1" w:uiPriority="9" w:unhideWhenUsed="1" w:qFormat="1"/>
+    <w:lsdException w:name="heading 3" w:semiHidden="1" w:uiPriority="9" w:unhideWhenUsed="1" w:qFormat="1"/>
+    <w:lsdException w:name="heading 4" w:semiHidden="1" w:uiPriority="9" w:unhideWhenUsed="1" w:qFormat="1"/>
+    <w:lsdException w:name="heading 5" w:semiHidden="1" w:uiPriority="9" w:unhideWhenUsed="1" w:qFormat="1"/>
+    <w:lsdException w:name="heading 6" w:semiHidden="1" w:uiPriority="9" w:unhideWhenUsed="1" w:qFormat="1"/>
+    <w:lsdException w:name="heading 7" w:semiHidden="1" w:uiPriority="9" w:unhideWhenUsed="1" w:qFormat="1"/>
+    <w:lsdException w:name="heading 8" w:semiHidden="1" w:uiPriority="9" w:unhideWhenUsed="1" w:qFormat="1"/>
+    <w:lsdException w:name="heading 9" w:semiHidden="1" w:uiPriority="9" w:unhideWhenUsed="1" w:qFormat="1"/>
+    <w:lsdException w:name="index 1" w:semiHidden="1" w:unhideWhenUsed="1"/>
+    <w:lsdException w:name="index 2" w:semiHidden="1" w:unhideWhenUsed="1"/>
+    <w:lsdException w:name="index 3" w:semiHidden="1" w:unhideWhenUsed="1"/>
+    <w:lsdException w:name="index 4" w:semiHidden="1" w:unhideWhenUsed="1"/>
+    <w:lsdException w:name="index 5" w:semiHidden="1" w:unhideWhenUsed="1"/>
+    <w:lsdException w:name="index 6" w:semiHidden="1" w:unhideWhenUsed="1"/>
+    <w:lsdException w:name="index 7" w:semiHidden="1" w:unhideWhenUsed="1"/>
+    <w:lsdException w:name="index 8" w:semiHidden="1" w:unhideWhenUsed="1"/>
+    <w:lsdException w:name="index 9" w:semiHidden="1" w:unhideWhenUsed="1"/>
+    <w:lsdException w:name="toc 1" w:semiHidden="1" w:uiPriority="39" w:unhideWhenUsed="1"/>
+    <w:lsdException w:name="toc 2" w:semiHidden="1" w:uiPriority="39" w:unhideWhenUsed="1"/>
+    <w:lsdException w:name="toc 3" w:semiHidden="1" w:uiPriority="39" w:unhideWhenUsed="1"/>
+    <w:lsdException w:name="toc 4" w:semiHidden="1" w:uiPriority="39" w:unhideWhenUsed="1"/>
+    <w:lsdException w:name="toc 5" w:semiHidden="1" w:uiPriority="39" w:unhideWhenUsed="1"/>
+    <w:lsdException w:name="toc 6" w:semiHidden="1" w:uiPriority="39" w:unhideWhenUsed="1"/>
+    <w:lsdException w:name="toc 7" w:semiHidden="1" w:uiPriority="39" w:unhideWhenUsed="1"/>
+    <w:lsdException w:name="toc 8" w:semiHidden="1" w:uiPriority="39" w:unhideWhenUsed="1"/>
+    <w:lsdException w:name="toc 9" w:semiHidden="1" w:uiPriority="39" w:unhideWhenUsed="1"/>
+    <w:lsdException w:name="Normal Indent" w:semiHidden="1" w:unhideWhenUsed="1"/>
+    <w:lsdException w:name="footnote text" w:semiHidden="1" w:unhideWhenUsed="1"/>
+    <w:lsdException w:name="annotation text" w:semiHidden="1" w:unhideWhenUsed="1"/>
+    <w:lsdException w:name="header" w:semiHidden="1" w:unhideWhenUsed="1"/>
+    <w:lsdException w:name="footer" w:semiHidden="1" w:unhideWhenUsed="1"/>
+    <w:lsdException w:name="index heading" w:semiHidden="1" w:unhideWhenUsed="1"/>
+    <w:lsdException w:name="caption" w:semiHidden="1" w:uiPriority="35" w:unhideWhenUsed="1" w:qFormat="1"/>
+    <w:lsdException w:name="table of figures" w:semiHidden="1" w:unhideWhenUsed="1"/>
+    <w:lsdException w:name="envelope address" w:semiHidden="1" w:unhideWhenUsed="1"/>
+    <w:lsdException w:name="envelope return" w:semiHidden="1" w:unhideWhenUsed="1"/>
+    <w:lsdException w:name="footnote reference" w:semiHidden="1" w:unhideWhenUsed="1"/>
+    <w:lsdException w:name="annotation reference" w:semiHidden="1" w:unhideWhenUsed="1"/>
+    <w:lsdException w:name="line number" w:semiHidden="1" w:unhideWhenUsed="1"/>
+    <w:lsdException w:name="page number" w:semiHidden="1" w:unhideWhenUsed="1"/>
+    <w:lsdException w:name="endnote reference" w:semiHidden="1" w:unhideWhenUsed="1"/>
+    <w:lsdException w:name="endnote text" w:semiHidden="1" w:unhideWhenUsed="1"/>
+    <w:lsdException w:name="table of authorities" w:semiHidden="1" w:unhideWhenUsed="1"/>
+    <w:lsdException w:name="macro" w:semiHidden="1" w:unhideWhenUsed="1"/>
+    <w:lsdException w:name="toa heading" w:semiHidden="1" w:unhideWhenUsed="1"/>
+    <w:lsdException w:name="List" w:semiHidden="1" w:unhideWhenUsed="1"/>
+    <w:lsdException w:name="List Bullet" w:semiHidden="1" w:unhideWhenUsed="1"/>
+    <w:lsdException w:name="List Number" w:semiHidden="1" w:unhideWhenUsed="1"/>
+    <w:lsdException w:name="List 2" w:semiHidden="1" w:unhideWhenUsed="1"/>
+    <w:lsdException w:name="List 3" w:semiHidden="1" w:unhideWhenUsed="1"/>
+    <w:lsdException w:name="List 4" w:semiHidden="1" w:unhideWhenUsed="1"/>
+    <w:lsdException w:name="List 5" w:semiHidden="1" w:unhideWhenUsed="1"/>
+    <w:lsdException w:name="List Bullet 2" w:semiHidden="1" w:unhideWhenUsed="1"/>
+    <w:lsdException w:name="List Bullet 3" w:semiHidden="1" w:unhideWhenUsed="1"/>
+    <w:lsdException w:name="List Bullet 4" w:semiHidden="1" w:unhideWhenUsed="1"/>
+    <w:lsdException w:name="List Bullet 5" w:semiHidden="1" w:unhideWhenUsed="1"/>
+    <w:lsdException w:name="List Number 2" w:semiHidden="1" w:unhideWhenUsed="1"/>
+    <w:lsdException w:name="List Number 3" w:semiHidden="1" w:unhideWhenUsed="1"/>
+    <w:lsdException w:name="List Number 4" w:semiHidden="1" w:unhideWhenUsed="1"/>
+    <w:lsdException w:name="List Number 5" w:semiHidden="1" w:unhideWhenUsed="1"/>
+    <w:lsdException w:name="Title" w:uiPriority="10" w:qFormat="1"/>
+    <w:lsdException w:name="Closing" w:semiHidden="1" w:unhideWhenUsed="1"/>
+    <w:lsdException w:name="Signature" w:semiHidden="1" w:unhideWhenUsed="1"/>
+    <w:lsdException w:name="Default Paragraph Font" w:semiHidden="1" w:uiPriority="1" w:unhideWhenUsed="1"/>
+    <w:lsdException w:name="Body Text" w:semiHidden="1" w:unhideWhenUsed="1"/>
+    <w:lsdException w:name="Body Text Indent" w:semiHidden="1" w:unhideWhenUsed="1"/>
+    <w:lsdException w:name="List Continue" w:semiHidden="1" w:unhideWhenUsed="1"/>
+    <w:lsdException w:name="List Continue 2" w:semiHidden="1" w:unhideWhenUsed="1"/>
+    <w:lsdException w:name="List Continue 3" w:semiHidden="1" w:unhideWhenUsed="1"/>
+    <w:lsdException w:name="List Continue 4" w:semiHidden="1" w:unhideWhenUsed="1"/>
+    <w:lsdException w:name="List Continue 5" w:semiHidden="1" w:unhideWhenUsed="1"/>
+    <w:lsdException w:name="Message Header" w:semiHidden="1" w:unhideWhenUsed="1"/>
+    <w:lsdException w:name="Subtitle" w:uiPriority="11" w:qFormat="1"/>
+    <w:lsdException w:name="Salutation" w:semiHidden="1" w:unhideWhenUsed="1"/>
+    <w:lsdException w:name="Date" w:semiHidden="1" w:unhideWhenUsed="1"/>
+    <w:lsdException w:name="Body Text First Indent" w:semiHidden="1" w:unhideWhenUsed="1"/>
+    <w:lsdException w:name="Body Text First Indent 2" w:semiHidden="1" w:unhideWhenUsed="1"/>
+    <w:lsdException w:name="Note Heading" w:semiHidden="1" w:unhideWhenUsed="1"/>
+    <w:lsdException w:name="Body Text 2" w:semiHidden="1" w:unhideWhenUsed="1"/>
+    <w:lsdException w:name="Body Text 3" w:semiHidden="1" w:unhideWhenUsed="1"/>
+    <w:lsdException w:name="Body Text Indent 2" w:semiHidden="1" w:unhideWhenUsed="1"/>
+    <w:lsdException w:name="Body Text Indent 3" w:semiHidden="1" w:unhideWhenUsed="1"/>
+    <w:lsdException w:name="Block Text" w:semiHidden="1" w:unhideWhenUsed="1"/>
+    <w:lsdException w:name="Hyperlink" w:semiHidden="1" w:unhideWhenUsed="1"/>
+    <w:lsdException w:name="FollowedHyperlink" w:semiHidden="1" w:unhideWhenUsed="1"/>
+    <w:lsdException w:name="Strong" w:uiPriority="22" w:qFormat="1"/>
+    <w:lsdException w:name="Emphasis" w:uiPriority="20" w:qFormat="1"/>
+    <w:lsdException w:name="Document Map" w:semiHidden="1" w:unhideWhenUsed="1"/>
+    <w:lsdException w:name="Plain Text" w:semiHidden="1" w:unhideWhenUsed="1"/>
+    <w:lsdException w:name="E-mail Signature" w:semiHidden="1" w:unhideWhenUsed="1"/>
+    <w:lsdException w:name="HTML Top of Form" w:semiHidden="1" w:unhideWhenUsed="1"/>
+    <w:lsdException w:name="HTML Bottom of Form" w:semiHidden="1" w:unhideWhenUsed="1"/>
+    <w:lsdException w:name="Normal (Web)" w:semiHidden="1" w:unhideWhenUsed="1"/>
+    <w:lsdException w:name="HTML Acronym" w:semiHidden="1" w:unhideWhenUsed="1"/>
+    <w:lsdException w:name="HTML Address" w:semiHidden="1" w:unhideWhenUsed="1"/>
+    <w:lsdException w:name="HTML Cite" w:semiHidden="1" w:unhideWhenUsed="1"/>
+    <w:lsdException w:name="HTML Code" w:semiHidden="1" w:unhideWhenUsed="1"/>
+    <w:lsdException w:name="HTML Definition" w:semiHidden="1" w:unhideWhenUsed="1"/>
+    <w:lsdException w:name="HTML Keyboard" w:semiHidden="1" w:unhideWhenUsed="1"/>
+    <w:lsdException w:name="HTML Preformatted" w:semiHidden="1" w:unhideWhenUsed="1"/>
+    <w:lsdException w:name="HTML Sample" w:semiHidden="1" w:unhideWhenUsed="1"/>
+    <w:lsdException w:name="HTML Typewriter" w:semiHidden="1" w:unhideWhenUsed="1"/>
+    <w:lsdException w:name="HTML Variable" w:semiHidden="1" w:unhideWhenUsed="1"/>
+    <w:lsdException w:name="Normal Table" w:semiHidden="1" w:unhideWhenUsed="1"/>
+    <w:lsdException w:name="annotation subject" w:semiHidden="1" w:unhideWhenUsed="1"/>
+    <w:lsdException w:name="No List" w:semiHidden="1" w:unhideWhenUsed="1"/>
+    <w:lsdException w:name="Outline List 1" w:semiHidden="1" w:unhideWhenUsed="1"/>
+    <w:lsdException w:name="Outline List 2" w:semiHidden="1" w:unhideWhenUsed="1"/>
+    <w:lsdException w:name="Outline List 3" w:semiHidden="1" w:unhideWhenUsed="1"/>
+    <w:lsdException w:name="Table Simple 1" w:semiHidden="1" w:unhideWhenUsed="1"/>
+    <w:lsdException w:name="Table Simple 2" w:semiHidden="1" w:unhideWhenUsed="1"/>
+    <w:lsdException w:name="Table Simple 3" w:semiHidden="1" w:unhideWhenUsed="1"/>
+    <w:lsdException w:name="Table Classic 1" w:semiHidden="1" w:unhideWhenUsed="1"/>
+    <w:lsdException w:name="Table Classic 2" w:semiHidden="1" w:unhideWhenUsed="1"/>
+    <w:lsdException w:name="Table Classic 3" w:semiHidden="1" w:unhideWhenUsed="1"/>
+    <w:lsdException w:name="Table Classic 4" w:semiHidden="1" w:unhideWhenUsed="1"/>
+    <w:lsdException w:name="Table Colorful 1" w:semiHidden="1" w:unhideWhenUsed="1"/>
+    <w:lsdException w:name="Table Colorful 2" w:semiHidden="1" w:unhideWhenUsed="1"/>
+    <w:lsdException w:name="Table Colorful 3" w:semiHidden="1" w:unhideWhenUsed="1"/>
+    <w:lsdException w:name="Table Columns 1" w:semiHidden="1" w:unhideWhenUsed="1"/>
+    <w:lsdException w:name="Table Columns 2" w:semiHidden="1" w:unhideWhenUsed="1"/>
+    <w:lsdException w:name="Table Columns 3" w:semiHidden="1" w:unhideWhenUsed="1"/>
+    <w:lsdException w:name="Table Columns 4" w:semiHidden="1" w:unhideWhenUsed="1"/>
+    <w:lsdException w:name="Table Columns 5" w:semiHidden="1" w:unhideWhenUsed="1"/>
+    <w:lsdException w:name="Table Grid 1" w:semiHidden="1" w:unhideWhenUsed="1"/>
+    <w:lsdException w:name="Table Grid 2" w:semiHidden="1" w:unhideWhenUsed="1"/>
+    <w:lsdException w:name="Table Grid 3" w:semiHidden="1" w:unhideWhenUsed="1"/>
+    <w:lsdException w:name="Table Grid 4" w:semiHidden="1" w:unhideWhenUsed="1"/>
+    <w:lsdException w:name="Table Grid 5" w:semiHidden="1" w:unhideWhenUsed="1"/>
+    <w:lsdException w:name="Table Grid 6" w:semiHidden="1" w:unhideWhenUsed="1"/>
+    <w:lsdException w:name="Table Grid 7" w:semiHidden="1" w:unhideWhenUsed="1"/>
+    <w:lsdException w:name="Table Grid 8" w:semiHidden="1" w:unhideWhenUsed="1"/>
+    <w:lsdException w:name="Table List 1" w:semiHidden="1" w:unhideWhenUsed="1"/>
+    <w:lsdException w:name="Table List 2" w:semiHidden="1" w:unhideWhenUsed="1"/>
+    <w:lsdException w:name="Table List 3" w:semiHidden="1" w:unhideWhenUsed="1"/>
+    <w:lsdException w:name="Table List 4" w:semiHidden="1" w:unhideWhenUsed="1"/>
+    <w:lsdException w:name="Table List 5" w:semiHidden="1" w:unhideWhenUsed="1"/>
+    <w:lsdException w:name="Table List 6" w:semiHidden="1" w:unhideWhenUsed="1"/>
+    <w:lsdException w:name="Table List 7" w:semiHidden="1" w:unhideWhenUsed="1"/>
+    <w:lsdException w:name="Table List 8" w:semiHidden="1" w:unhideWhenUsed="1"/>
+    <w:lsdException w:name="Table 3D effects 1" w:semiHidden="1" w:unhideWhenUsed="1"/>
+    <w:lsdException w:name="Table 3D effects 2" w:semiHidden="1" w:unhideWhenUsed="1"/>
+    <w:lsdException w:name="Table 3D effects 3" w:semiHidden="1" w:unhideWhenUsed="1"/>
+    <w:lsdException w:name="Table Contemporary" w:semiHidden="1" w:unhideWhenUsed="1"/>
+    <w:lsdException w:name="Table Elegant" w:semiHidden="1" w:unhideWhenUsed="1"/>
+    <w:lsdException w:name="Table Professional" w:semiHidden="1" w:unhideWhenUsed="1"/>
+    <w:lsdException w:name="Table Subtle 1" w:semiHidden="1" w:unhideWhenUsed="1"/>
+    <w:lsdException w:name="Table Subtle 2" w:semiHidden="1" w:unhideWhenUsed="1"/>
+    <w:lsdException w:name="Table Web 1" w:semiHidden="1" w:unhideWhenUsed="1"/>
+    <w:lsdException w:name="Table Web 2" w:semiHidden="1" w:unhideWhenUsed="1"/>
+    <w:lsdException w:name="Table Web 3" w:semiHidden="1" w:unhideWhenUsed="1"/>
+    <w:lsdException w:name="Balloon Text" w:semiHidden="1" w:unhideWhenUsed="1"/>
+    <w:lsdException w:name="Table Grid" w:semiHidden="1" w:uiPriority="39" w:unhideWhenUsed="1"/>
+    <w:lsdException w:name="Table Theme" w:semiHidden="1" w:unhideWhenUsed="1"/>
+    <w:lsdException w:name="Placeholder Text" w:semiHidden="1"/>
+    <w:lsdException w:name="No Spacing" w:uiPriority="1" w:qFormat="1"/>
+    <w:lsdException w:name="Light Shading" w:uiPriority="60"/>
+    <w:lsdException w:name="Light List" w:uiPriority="61"/>
+    <w:lsdException w:name="Light Grid" w:uiPriority="62"/>
+    <w:lsdException w:name="Medium Shading 1" w:uiPriority="63"/>
+    <w:lsdException w:name="Medium Shading 2" w:uiPriority="64"/>
+    <w:lsdException w:name="Medium List 1" w:uiPriority="65"/>
+    <w:lsdException w:name="Medium List 2" w:uiPriority="66"/>
+    <w:lsdException w:name="Medium Grid 1" w:uiPriority="67"/>
+    <w:lsdException w:name="Medium Grid 2" w:uiPriority="68"/>
+    <w:lsdException w:name="Medium Grid 3" w:uiPriority="69"/>
+    <w:lsdException w:name="Dark List" w:uiPriority="70"/>
+    <w:lsdException w:name="Colorful Shading" w:uiPriority="71"/>
+    <w:lsdException w:name="Colorful List" w:uiPriority="72"/>
+    <w:lsdException w:name="Colorful Grid" w:uiPriority="73"/>
+    <w:lsdException w:name="Light Shading Accent 1" w:uiPriority="60"/>
+    <w:lsdException w:name="Light List Accent 1" w:uiPriority="61"/>
+    <w:lsdException w:name="Light Grid Accent 1" w:uiPriority="62"/>
+    <w:lsdException w:name="Medium Shading 1 Accent 1" w:uiPriority="63"/>
+    <w:lsdException w:name="Medium Shading 2 Accent 1" w:uiPriority="64"/>
+    <w:lsdException w:name="Medium List 1 Accent 1" w:uiPriority="65"/>
+    <w:lsdException w:name="Revision" w:semiHidden="1"/>
+    <w:lsdException w:name="List Paragraph" w:uiPriority="34" w:qFormat="1"/>
+    <w:lsdException w:name="Quote" w:uiPriority="29" w:qFormat="1"/>
+    <w:lsdException w:name="Intense Quote" w:uiPriority="30" w:qFormat="1"/>
+    <w:lsdException w:name="Medium List 2 Accent 1" w:uiPriority="66"/>
+    <w:lsdException w:name="Medium Grid 1 Accent 1" w:uiPriority="67"/>
+    <w:lsdException w:name="Medium Grid 2 Accent 1" w:uiPriority="68"/>
+    <w:lsdException w:name="Medium Grid 3 Accent 1" w:uiPriority="69"/>
+    <w:lsdException w:name="Dark List Accent 1" w:uiPriority="70"/>
+    <w:lsdException w:name="Colorful Shading Accent 1" w:uiPriority="71"/>
+    <w:lsdException w:name="Colorful List Accent 1" w:uiPriority="72"/>
+    <w:lsdException w:name="Colorful Grid Accent 1" w:uiPriority="73"/>
+    <w:lsdException w:name="Light Shading Accent 2" w:uiPriority="60"/>
+    <w:lsdException w:name="Light List Accent 2" w:uiPriority="61"/>
+    <w:lsdException w:name="Light Grid Accent 2" w:uiPriority="62"/>
+    <w:lsdException w:name="Medium Shading 1 Accent 2" w:uiPriority="63"/>
+    <w:lsdException w:name="Medium Shading 2 Accent 2" w:uiPriority="64"/>
+    <w:lsdException w:name="Medium List 1 Accent 2" w:uiPriority="65"/>
+    <w:lsdException w:name="Medium List 2 Accent 2" w:uiPriority="66"/>
+    <w:lsdException w:name="Medium Grid 1 Accent 2" w:uiPriority="67"/>
+    <w:lsdException w:name="Medium Grid 2 Accent 2" w:uiPriority="68"/>
+    <w:lsdException w:name="Medium Grid 3 Accent 2" w:uiPriority="69"/>
+    <w:lsdException w:name="Dark List Accent 2" w:uiPriority="70"/>
+    <w:lsdException w:name="Colorful Shading Accent 2" w:uiPriority="71"/>
+    <w:lsdException w:name="Colorful List Accent 2" w:uiPriority="72"/>
+    <w:lsdException w:name="Colorful Grid Accent 2" w:uiPriority="73"/>
+    <w:lsdException w:name="Light Shading Accent 3" w:uiPriority="60"/>
+    <w:lsdException w:name="Light List Accent 3" w:uiPriority="61"/>
+    <w:lsdException w:name="Light Grid Accent 3" w:uiPriority="62"/>
+    <w:lsdException w:name="Medium Shading 1 Accent 3" w:uiPriority="63"/>
+    <w:lsdException w:name="Medium Shading 2 Accent 3" w:uiPriority="64"/>
+    <w:lsdException w:name="Medium List 1 Accent 3" w:uiPriority="65"/>
+    <w:lsdException w:name="Medium List 2 Accent 3" w:uiPriority="66"/>
+    <w:lsdException w:name="Medium Grid 1 Accent 3" w:uiPriority="67"/>
+    <w:lsdException w:name="Medium Grid 2 Accent 3" w:uiPriority="68"/>
+    <w:lsdException w:name="Medium Grid 3 Accent 3" w:uiPriority="69"/>
+    <w:lsdException w:name="Dark List Accent 3" w:uiPriority="70"/>
+    <w:lsdException w:name="Colorful Shading Accent 3" w:uiPriority="71"/>
+    <w:lsdException w:name="Colorful List Accent 3" w:uiPriority="72"/>
+    <w:lsdException w:name="Colorful Grid Accent 3" w:uiPriority="73"/>
+    <w:lsdException w:name="Light Shading Accent 4" w:uiPriority="60"/>
+    <w:lsdException w:name="Light List Accent 4" w:uiPriority="61"/>
+    <w:lsdException w:name="Light Grid Accent 4" w:uiPriority="62"/>
+    <w:lsdException w:name="Medium Shading 1 Accent 4" w:uiPriority="63"/>
+    <w:lsdException w:name="Medium Shading 2 Accent 4" w:uiPriority="64"/>
+    <w:lsdException w:name="Medium List 1 Accent 4" w:uiPriority="65"/>
+    <w:lsdException w:name="Medium List 2 Accent 4" w:uiPriority="66"/>
+    <w:lsdException w:name="Medium Grid 1 Accent 4" w:uiPriority="67"/>
+    <w:lsdException w:name="Medium Grid 2 Accent 4" w:uiPriority="68"/>
+    <w:lsdException w:name="Medium Grid 3 Accent 4" w:uiPriority="69"/>
+    <w:lsdException w:name="Dark List Accent 4" w:uiPriority="70"/>
+    <w:lsdException w:name="Colorful Shading Accent 4" w:uiPriority="71"/>
+    <w:lsdException w:name="Colorful List Accent 4" w:uiPriority="72"/>
+    <w:lsdException w:name="Colorful Grid Accent 4" w:uiPriority="73"/>
+    <w:lsdException w:name="Light Shading Accent 5" w:uiPriority="60"/>
+    <w:lsdException w:name="Light List Accent 5" w:uiPriority="61"/>
+    <w:lsdException w:name="Light Grid Accent 5" w:uiPriority="62"/>
+    <w:lsdException w:name="Medium Shading 1 Accent 5" w:uiPriority="63"/>
+    <w:lsdException w:name="Medium Shading 2 Accent 5" w:uiPriority="64"/>
+    <w:lsdException w:name="Medium List 1 Accent 5" w:uiPriority="65"/>
+    <w:lsdException w:name="Medium List 2 Accent 5" w:uiPriority="66"/>
+    <w:lsdException w:name="Medium Grid 1 Accent 5" w:uiPriority="67"/>
+    <w:lsdException w:name="Medium Grid 2 Accent 5" w:uiPriority="68"/>
+    <w:lsdException w:name="Medium Grid 3 Accent 5" w:uiPriority="69"/>
+    <w:lsdException w:name="Dark List Accent 5" w:uiPriority="70"/>
+    <w:lsdException w:name="Colorful Shading Accent 5" w:uiPriority="71"/>
+    <w:lsdException w:name="Colorful List Accent 5" w:uiPriority="72"/>
+    <w:lsdException w:name="Colorful Grid Accent 5" w:uiPriority="73"/>
+    <w:lsdException w:name="Light Shading Accent 6" w:uiPriority="60"/>
+    <w:lsdException w:name="Light List Accent 6" w:uiPriority="61"/>
+    <w:lsdException w:name="Light Grid Accent 6" w:uiPriority="62"/>
+    <w:lsdException w:name="Medium Shading 1 Accent 6" w:uiPriority="63"/>
+    <w:lsdException w:name="Medium Shading 2 Accent 6" w:uiPriority="64"/>
+    <w:lsdException w:name="Medium List 1 Accent 6" w:uiPriority="65"/>
+    <w:lsdException w:name="Medium List 2 Accent 6" w:uiPriority="66"/>
+    <w:lsdException w:name="Medium Grid 1 Accent 6" w:uiPriority="67"/>
+    <w:lsdException w:name="Medium Grid 2 Accent 6" w:uiPriority="68"/>
+    <w:lsdException w:name="Medium Grid 3 Accent 6" w:uiPriority="69"/>
+    <w:lsdException w:name="Dark List Accent 6" w:uiPriority="70"/>
+    <w:lsdException w:name="Colorful Shading Accent 6" w:uiPriority="71"/>
+    <w:lsdException w:name="Colorful List Accent 6" w:uiPriority="72"/>
+    <w:lsdException w:name="Colorful Grid Accent 6" w:uiPriority="73"/>
+    <w:lsdException w:name="Subtle Emphasis" w:uiPriority="19" w:qFormat="1"/>
+    <w:lsdException w:name="Intense Emphasis" w:uiPriority="21" w:qFormat="1"/>
+    <w:lsdException w:name="Subtle Reference" w:uiPriority="31" w:qFormat="1"/>
+    <w:lsdException w:name="Intense Reference" w:uiPriority="32" w:qFormat="1"/>
+    <w:lsdException w:name="Book Title" w:uiPriority="33" w:qFormat="1"/>
+    <w:lsdException w:name="Bibliography" w:semiHidden="1" w:uiPriority="37" w:unhideWhenUsed="1"/>
+    <w:lsdException w:name="TOC Heading" w:semiHidden="1" w:uiPriority="39" w:unhideWhenUsed="1" w:qFormat="1"/>
+    <w:lsdException w:name="Plain Table 1" w:uiPriority="41"/>
+    <w:lsdException w:name="Plain Table 2" w:uiPriority="42"/>
+    <w:lsdException w:name="Plain Table 3" w:uiPriority="43"/>
+    <w:lsdException w:name="Plain Table 4" w:uiPriority="44"/>
+    <w:lsdException w:name="Plain Table 5" w:uiPriority="45"/>
+    <w:lsdException w:name="Grid Table Light" w:uiPriority="40"/>
+    <w:lsdException w:name="Grid Table 1 Light" w:uiPriority="46"/>
+    <w:lsdException w:name="Grid Table 2" w:uiPriority="47"/>
+    <w:lsdException w:name="Grid Table 3" w:uiPriority="48"/>
+    <w:lsdException w:name="Grid Table 4" w:uiPriority="49"/>
+    <w:lsdException w:name="Grid Table 5 Dark" w:uiPriority="50"/>
+    <w:lsdException w:name="Grid Table 6 Colorful" w:uiPriority="51"/>
+    <w:lsdException w:name="Grid Table 7 Colorful" w:uiPriority="52"/>
+    <w:lsdException w:name="Grid Table 1 Light Accent 1" w:uiPriority="46"/>
+    <w:lsdException w:name="Grid Table 2 Accent 1" w:uiPriority="47"/>
+    <w:lsdException w:name="Grid Table 3 Accent 1" w:uiPriority="48"/>
+    <w:lsdException w:name="Grid Table 4 Accent 1" w:uiPriority="49"/>
+    <w:lsdException w:name="Grid Table 5 Dark Accent 1" w:uiPriority="50"/>
+    <w:lsdException w:name="Grid Table 6 Colorful Accent 1" w:uiPriority="51"/>
+    <w:lsdException w:name="Grid Table 7 Colorful Accent 1" w:uiPriority="52"/>
+    <w:lsdException w:name="Grid Table 1 Light Accent 2" w:uiPriority="46"/>
+    <w:lsdException w:name="Grid Table 2 Accent 2" w:uiPriority="47"/>
+    <w:lsdException w:name="Grid Table 3 Accent 2" w:uiPriority="48"/>
+    <w:lsdException w:name="Grid Table 4 Accent 2" w:uiPriority="49"/>
+    <w:lsdException w:name="Grid Table 5 Dark Accent 2" w:uiPriority="50"/>
+    <w:lsdException w:name="Grid Table 6 Colorful Accent 2" w:uiPriority="51"/>
+    <w:lsdException w:name="Grid Table 7 Colorful Accent 2" w:uiPriority="52"/>
+    <w:lsdException w:name="Grid Table 1 Light Accent 3" w:uiPriority="46"/>
+    <w:lsdException w:name="Grid Table 2 Accent 3" w:uiPriority="47"/>
+    <w:lsdException w:name="Grid Table 3 Accent 3" w:uiPriority="48"/>
+    <w:lsdException w:name="Grid Table 4 Accent 3" w:uiPriority="49"/>
+    <w:lsdException w:name="Grid Table 5 Dark Accent 3" w:uiPriority="50"/>
+    <w:lsdException w:name="Grid Table 6 Colorful Accent 3" w:uiPriority="51"/>
+    <w:lsdException w:name="Grid Table 7 Colorful Accent 3" w:uiPriority="52"/>
+    <w:lsdException w:name="Grid Table 1 Light Accent 4" w:uiPriority="46"/>
+    <w:lsdException w:name="Grid Table 2 Accent 4" w:uiPriority="47"/>
+    <w:lsdException w:name="Grid Table 3 Accent 4" w:uiPriority="48"/>
+    <w:lsdException w:name="Grid Table 4 Accent 4" w:uiPriority="49"/>
+    <w:lsdException w:name="Grid Table 5 Dark Accent 4" w:uiPriority="50"/>
+    <w:lsdException w:name="Grid Table 6 Colorful Accent 4" w:uiPriority="51"/>
+    <w:lsdException w:name="Grid Table 7 Colorful Accent 4" w:uiPriority="52"/>
+    <w:lsdException w:name="Grid Table 1 Light Accent 5" w:uiPriority="46"/>
+    <w:lsdException w:name="Grid Table 2 Accent 5" w:uiPriority="47"/>
+    <w:lsdException w:name="Grid Table 3 Accent 5" w:uiPriority="48"/>
+    <w:lsdException w:name="Grid Table 4 Accent 5" w:uiPriority="49"/>
+    <w:lsdException w:name="Grid Table 5 Dark Accent 5" w:uiPriority="50"/>
+    <w:lsdException w:name="Grid Table 6 Colorful Accent 5" w:uiPriority="51"/>
+    <w:lsdException w:name="Grid Table 7 Colorful Accent 5" w:uiPriority="52"/>
+    <w:lsdException w:name="Grid Table 1 Light Accent 6" w:uiPriority="46"/>
+    <w:lsdException w:name="Grid Table 2 Accent 6" w:uiPriority="47"/>
+    <w:lsdException w:name="Grid Table 3 Accent 6" w:uiPriority="48"/>
+    <w:lsdException w:name="Grid Table 4 Accent 6" w:uiPriority="49"/>
+    <w:lsdException w:name="Grid Table 5 Dark Accent 6" w:uiPriority="50"/>
+    <w:lsdException w:name="Grid Table 6 Colorful Accent 6" w:uiPriority="51"/>
+    <w:lsdException w:name="Grid Table 7 Colorful Accent 6" w:uiPriority="52"/>
+    <w:lsdException w:name="List Table 1 Light" w:uiPriority="46"/>
+    <w:lsdException w:name="List Table 2" w:uiPriority="47"/>
+    <w:lsdException w:name="List Table 3" w:uiPriority="48"/>
+    <w:lsdException w:name="List Table 4" w:uiPriority="49"/>
+    <w:lsdException w:name="List Table 5 Dark" w:uiPriority="50"/>
+    <w:lsdException w:name="List Table 6 Colorful" w:uiPriority="51"/>
+    <w:lsdException w:name="List Table 7 Colorful" w:uiPriority="52"/>
+    <w:lsdException w:name="List Table 1 Light Accent 1" w:uiPriority="46"/>
+    <w:lsdException w:name="List Table 2 Accent 1" w:uiPriority="47"/>
+    <w:lsdException w:name="List Table 3 Accent 1" w:uiPriority="48"/>
+    <w:lsdException w:name="List Table 4 Accent 1" w:uiPriority="49"/>
+    <w:lsdException w:name="List Table 5 Dark Accent 1" w:uiPriority="50"/>
+    <w:lsdException w:name="List Table 6 Colorful Accent 1" w:uiPriority="51"/>
+    <w:lsdException w:name="List Table 7 Colorful Accent 1" w:uiPriority="52"/>
+    <w:lsdException w:name="List Table 1 Light Accent 2" w:uiPriority="46"/>
+    <w:lsdException w:name="List Table 2 Accent 2" w:uiPriority="47"/>
+    <w:lsdException w:name="List Table 3 Accent 2" w:uiPriority="48"/>
+    <w:lsdException w:name="List Table 4 Accent 2" w:uiPriority="49"/>
+    <w:lsdException w:name="List Table 5 Dark Accent 2" w:uiPriority="50"/>
+    <w:lsdException w:name="List Table 6 Colorful Accent 2" w:uiPriority="51"/>
+    <w:lsdException w:name="List Table 7 Colorful Accent 2" w:uiPriority="52"/>
+    <w:lsdException w:name="List Table 1 Light Accent 3" w:uiPriority="46"/>
+    <w:lsdException w:name="List Table 2 Accent 3" w:uiPriority="47"/>
+    <w:lsdException w:name="List Table 3 Accent 3" w:uiPriority="48"/>
+    <w:lsdException w:name="List Table 4 Accent 3" w:uiPriority="49"/>
+    <w:lsdException w:name="List Table 5 Dark Accent 3" w:uiPriority="50"/>
+    <w:lsdException w:name="List Table 6 Colorful Accent 3" w:uiPriority="51"/>
+    <w:lsdException w:name="List Table 7 Colorful Accent 3" w:uiPriority="52"/>
+    <w:lsdException w:name="List Table 1 Light Accent 4" w:uiPriority="46"/>
+    <w:lsdException w:name="List Table 2 Accent 4" w:uiPriority="47"/>
+    <w:lsdException w:name="List Table 3 Accent 4" w:uiPriority="48"/>
+    <w:lsdException w:name="List Table 4 Accent 4" w:uiPriority="49"/>
+    <w:lsdException w:name="List Table 5 Dark Accent 4" w:uiPriority="50"/>
+    <w:lsdException w:name="List Table 6 Colorful Accent 4" w:uiPriority="51"/>
+    <w:lsdException w:name="List Table 7 Colorful Accent 4" w:uiPriority="52"/>
+    <w:lsdException w:name="List Table 1 Light Accent 5" w:uiPriority="46"/>
+    <w:lsdException w:name="List Table 2 Accent 5" w:uiPriority="47"/>
+    <w:lsdException w:name="List Table 3 Accent 5" w:uiPriority="48"/>
+    <w:lsdException w:name="List Table 4 Accent 5" w:uiPriority="49"/>
+    <w:lsdException w:name="List Table 5 Dark Accent 5" w:uiPriority="50"/>
+    <w:lsdException w:name="List Table 6 Colorful Accent 5" w:uiPriority="51"/>
+    <w:lsdException w:name="List Table 7 Colorful Accent 5" w:uiPriority="52"/>
+    <w:lsdException w:name="List Table 1 Light Accent 6" w:uiPriority="46"/>
+    <w:lsdException w:name="List Table 2 Accent 6" w:uiPriority="47"/>
+    <w:lsdException w:name="List Table 3 Accent 6" w:uiPriority="48"/>
+    <w:lsdException w:name="List Table 4 Accent 6" w:uiPriority="49"/>
+    <w:lsdException w:name="List Table 5 Dark Accent 6" w:uiPriority="50"/>
+    <w:lsdException w:name="List Table 6 Colorful Accent 6" w:uiPriority="51"/>
+    <w:lsdException w:name="List Table 7 Colorful Accent 6" w:uiPriority="52"/>
+    <w:lsdException w:name="Mention" w:semiHidden="1" w:unhideWhenUsed="1"/>
+    <w:lsdException w:name="Smart Hyperlink" w:semiHidden="1" w:unhideWhenUsed="1"/>
+    <w:lsdException w:name="Hashtag" w:semiHidden="1" w:unhideWhenUsed="1"/>
+    <w:lsdException w:name="Unresolved Mention" w:semiHidden="1" w:unhideWhenUsed="1"/>
   </w:latentStyles>
   <w:style w:type="paragraph" w:default="1" w:styleId="Normal">
     <w:name w:val="Normal"/>
@@ -941,7 +2417,6 @@
     <w:uiPriority w:val="99"/>
     <w:semiHidden/>
     <w:unhideWhenUsed/>
-    <w:qFormat/>
     <w:tblPr>
       <w:tblInd w:w="0" w:type="dxa"/>
       <w:tblCellMar>
@@ -1007,6 +2482,26 @@
     <w:pPr>
       <w:spacing w:after="0" w:line="240" w:lineRule="auto"/>
     </w:pPr>
+  </w:style>
+  <w:style w:type="table" w:styleId="TableGrid">
+    <w:name w:val="Table Grid"/>
+    <w:basedOn w:val="TableNormal"/>
+    <w:uiPriority w:val="39"/>
+    <w:unhideWhenUsed/>
+    <w:rsid w:val="00DF6BFF"/>
+    <w:pPr>
+      <w:spacing w:after="0" w:line="240" w:lineRule="auto"/>
+    </w:pPr>
+    <w:tblPr>
+      <w:tblBorders>
+        <w:top w:val="single" w:sz="4" w:space="0" w:color="auto"/>
+        <w:left w:val="single" w:sz="4" w:space="0" w:color="auto"/>
+        <w:bottom w:val="single" w:sz="4" w:space="0" w:color="auto"/>
+        <w:right w:val="single" w:sz="4" w:space="0" w:color="auto"/>
+        <w:insideH w:val="single" w:sz="4" w:space="0" w:color="auto"/>
+        <w:insideV w:val="single" w:sz="4" w:space="0" w:color="auto"/>
+      </w:tblBorders>
+    </w:tblPr>
   </w:style>
 </w:styles>
 </file>
@@ -1300,7 +2795,7 @@
   <a:extraClrSchemeLst/>
   <a:extLst>
     <a:ext uri="{05A4C25C-085E-4340-85A3-A5531E510DB2}">
-      <thm15:themeFamily xmlns="" xmlns:thm15="http://schemas.microsoft.com/office/thememl/2012/main" name="Office Theme" id="{62F939B6-93AF-4DB8-9C6B-D6C7DFDC589F}" vid="{4A3C46E8-61CC-4603-A589-7422A47A8E4A}"/>
+      <thm15:themeFamily xmlns:thm15="http://schemas.microsoft.com/office/thememl/2012/main" name="Office Theme" id="{62F939B6-93AF-4DB8-9C6B-D6C7DFDC589F}" vid="{4A3C46E8-61CC-4603-A589-7422A47A8E4A}"/>
     </a:ext>
   </a:extLst>
 </a:theme>

</xml_diff>